<commit_message>
update cv, new papers, rewards
</commit_message>
<xml_diff>
--- a/docs/Research/CV.docx
+++ b/docs/Research/CV.docx
@@ -2,7 +2,7 @@
 <file path=word/document.xml><?xml version="1.0" encoding="utf-8"?>
 <w:document xmlns:w="http://schemas.openxmlformats.org/wordprocessingml/2006/main" xmlns:m="http://schemas.openxmlformats.org/officeDocument/2006/math" xmlns:r="http://schemas.openxmlformats.org/officeDocument/2006/relationships" xmlns:o="urn:schemas-microsoft-com:office:office" xmlns:v="urn:schemas-microsoft-com:vml" xmlns:w10="urn:schemas-microsoft-com:office:word" xmlns:a="http://schemas.openxmlformats.org/drawingml/2006/main" xmlns:pic="http://schemas.openxmlformats.org/drawingml/2006/picture" xmlns:wp="http://schemas.openxmlformats.org/drawingml/2006/wordprocessingDrawing">
   <w:body>
-    <w:bookmarkStart w:id="71" w:name="curriculum-vitae"/>
+    <w:bookmarkStart w:id="82" w:name="curriculum-vitae"/>
     <w:p>
       <w:pPr>
         <w:pStyle w:val="Heading1"/>
@@ -11,7 +11,7 @@
         <w:t xml:space="preserve">CURRICULUM VITAE</w:t>
       </w:r>
     </w:p>
-    <w:bookmarkStart w:id="30" w:name="freida-a.-blostein"/>
+    <w:bookmarkStart w:id="40" w:name="freida-a.-blostein"/>
     <w:p>
       <w:pPr>
         <w:pStyle w:val="Heading2"/>
@@ -25,25 +25,25 @@
         <w:pStyle w:val="FirstParagraph"/>
       </w:pPr>
       <w:r>
-        <w:t xml:space="preserve">Updated June 27, 2022</w:t>
-      </w:r>
-    </w:p>
-    <w:p>
-      <w:pPr>
-        <w:pStyle w:val="BodyText"/>
-      </w:pPr>
-      <w:hyperlink r:id="rId21">
+        <w:t xml:space="preserve">Updated December 14, 2022</w:t>
+      </w:r>
+    </w:p>
+    <w:p>
+      <w:pPr>
+        <w:pStyle w:val="BodyText"/>
+      </w:pPr>
+      <w:hyperlink r:id="rId23">
         <w:r>
           <w:drawing>
             <wp:inline>
               <wp:extent cx="171450" cy="171450"/>
               <wp:effectExtent b="0" l="0" r="0" t="0"/>
-              <wp:docPr descr="Email" title="" id="1" name="Picture"/>
+              <wp:docPr descr="Email" title="" id="21" name="Picture"/>
               <a:graphic>
                 <a:graphicData uri="http://schemas.openxmlformats.org/drawingml/2006/picture">
                   <pic:pic>
                     <pic:nvPicPr>
-                      <pic:cNvPr descr="noun_Email_681591.png" id="0" name="Picture"/>
+                      <pic:cNvPr descr="noun_Email_681591.png" id="22" name="Picture"/>
                       <pic:cNvPicPr>
                         <a:picLocks noChangeArrowheads="1" noChangeAspect="1"/>
                       </pic:cNvPicPr>
@@ -76,7 +76,7 @@
           </w:drawing>
         </w:r>
       </w:hyperlink>
-      <w:hyperlink r:id="rId21">
+      <w:hyperlink r:id="rId23">
         <w:r>
           <w:rPr>
             <w:rStyle w:val="Hyperlink"/>
@@ -89,24 +89,24 @@
       <w:pPr>
         <w:pStyle w:val="BodyText"/>
       </w:pPr>
-      <w:hyperlink r:id="rId23">
+      <w:hyperlink r:id="rId27">
         <w:r>
           <w:drawing>
             <wp:inline>
               <wp:extent cx="171450" cy="171450"/>
               <wp:effectExtent b="0" l="0" r="0" t="0"/>
-              <wp:docPr descr="Phone" title="" id="1" name="Picture"/>
+              <wp:docPr descr="Phone" title="" id="25" name="Picture"/>
               <a:graphic>
                 <a:graphicData uri="http://schemas.openxmlformats.org/drawingml/2006/picture">
                   <pic:pic>
                     <pic:nvPicPr>
-                      <pic:cNvPr descr="noun_Phone_1778896.png" id="0" name="Picture"/>
+                      <pic:cNvPr descr="noun_Phone_1778896.png" id="26" name="Picture"/>
                       <pic:cNvPicPr>
                         <a:picLocks noChangeArrowheads="1" noChangeAspect="1"/>
                       </pic:cNvPicPr>
                     </pic:nvPicPr>
                     <pic:blipFill>
-                      <a:blip r:embed="rId22"/>
+                      <a:blip r:embed="rId24"/>
                       <a:stretch>
                         <a:fillRect/>
                       </a:stretch>
@@ -133,7 +133,7 @@
           </w:drawing>
         </w:r>
       </w:hyperlink>
-      <w:hyperlink r:id="rId23">
+      <w:hyperlink r:id="rId27">
         <w:r>
           <w:rPr>
             <w:rStyle w:val="Hyperlink"/>
@@ -146,24 +146,24 @@
       <w:pPr>
         <w:pStyle w:val="BodyText"/>
       </w:pPr>
-      <w:hyperlink r:id="rId25">
+      <w:hyperlink r:id="rId31">
         <w:r>
           <w:drawing>
             <wp:inline>
               <wp:extent cx="142875" cy="142875"/>
               <wp:effectExtent b="0" l="0" r="0" t="0"/>
-              <wp:docPr descr="Github URL" title="" id="1" name="Picture"/>
+              <wp:docPr descr="Github URL" title="" id="29" name="Picture"/>
               <a:graphic>
                 <a:graphicData uri="http://schemas.openxmlformats.org/drawingml/2006/picture">
                   <pic:pic>
                     <pic:nvPicPr>
-                      <pic:cNvPr descr="githubtiny.png" id="0" name="Picture"/>
+                      <pic:cNvPr descr="githubtiny.png" id="30" name="Picture"/>
                       <pic:cNvPicPr>
                         <a:picLocks noChangeArrowheads="1" noChangeAspect="1"/>
                       </pic:cNvPicPr>
                     </pic:nvPicPr>
                     <pic:blipFill>
-                      <a:blip r:embed="rId24"/>
+                      <a:blip r:embed="rId28"/>
                       <a:stretch>
                         <a:fillRect/>
                       </a:stretch>
@@ -193,7 +193,7 @@
       <w:r>
         <w:t xml:space="preserve"> </w:t>
       </w:r>
-      <w:hyperlink r:id="rId25">
+      <w:hyperlink r:id="rId31">
         <w:r>
           <w:rPr>
             <w:rStyle w:val="Hyperlink"/>
@@ -206,24 +206,24 @@
       <w:pPr>
         <w:pStyle w:val="BodyText"/>
       </w:pPr>
-      <w:hyperlink r:id="rId27">
+      <w:hyperlink r:id="rId35">
         <w:r>
           <w:drawing>
             <wp:inline>
               <wp:extent cx="142875" cy="142875"/>
               <wp:effectExtent b="0" l="0" r="0" t="0"/>
-              <wp:docPr descr="Twitter URL" title="" id="1" name="Picture"/>
+              <wp:docPr descr="Twitter URL" title="" id="33" name="Picture"/>
               <a:graphic>
                 <a:graphicData uri="http://schemas.openxmlformats.org/drawingml/2006/picture">
                   <pic:pic>
                     <pic:nvPicPr>
-                      <pic:cNvPr descr="twittertiny.png" id="0" name="Picture"/>
+                      <pic:cNvPr descr="twittertiny.png" id="34" name="Picture"/>
                       <pic:cNvPicPr>
                         <a:picLocks noChangeArrowheads="1" noChangeAspect="1"/>
                       </pic:cNvPicPr>
                     </pic:nvPicPr>
                     <pic:blipFill>
-                      <a:blip r:embed="rId26"/>
+                      <a:blip r:embed="rId32"/>
                       <a:stretch>
                         <a:fillRect/>
                       </a:stretch>
@@ -253,7 +253,7 @@
       <w:r>
         <w:t xml:space="preserve"> </w:t>
       </w:r>
-      <w:hyperlink r:id="rId27">
+      <w:hyperlink r:id="rId35">
         <w:r>
           <w:rPr>
             <w:rStyle w:val="Hyperlink"/>
@@ -266,24 +266,24 @@
       <w:pPr>
         <w:pStyle w:val="BodyText"/>
       </w:pPr>
-      <w:hyperlink r:id="rId29">
+      <w:hyperlink r:id="rId39">
         <w:r>
           <w:drawing>
             <wp:inline>
               <wp:extent cx="142875" cy="142875"/>
               <wp:effectExtent b="0" l="0" r="0" t="0"/>
-              <wp:docPr descr="Website URL" title="" id="1" name="Picture"/>
+              <wp:docPr descr="Website URL" title="" id="37" name="Picture"/>
               <a:graphic>
                 <a:graphicData uri="http://schemas.openxmlformats.org/drawingml/2006/picture">
                   <pic:pic>
                     <pic:nvPicPr>
-                      <pic:cNvPr descr="noun_website_3977699.png" id="0" name="Picture"/>
+                      <pic:cNvPr descr="noun_website_3977699.png" id="38" name="Picture"/>
                       <pic:cNvPicPr>
                         <a:picLocks noChangeArrowheads="1" noChangeAspect="1"/>
                       </pic:cNvPicPr>
                     </pic:nvPicPr>
                     <pic:blipFill>
-                      <a:blip r:embed="rId28"/>
+                      <a:blip r:embed="rId36"/>
                       <a:stretch>
                         <a:fillRect/>
                       </a:stretch>
@@ -337,8 +337,8 @@
         </w:pict>
       </w:r>
     </w:p>
-    <w:bookmarkEnd w:id="30"/>
-    <w:bookmarkStart w:id="31" w:name="education"/>
+    <w:bookmarkEnd w:id="40"/>
+    <w:bookmarkStart w:id="41" w:name="education"/>
     <w:p>
       <w:pPr>
         <w:pStyle w:val="Heading2"/>
@@ -359,13 +359,13 @@
         <w:t xml:space="preserve">Doctorate of Philosophy</w:t>
       </w:r>
       <w:r>
-        <w:t xml:space="preserve">, Epidemiologic science, University of Michigan, Ann Arbor, Michigan. Degree expected November 2022.</w:t>
+        <w:t xml:space="preserve">, Epidemiologic science, University of Michigan, Ann Arbor, Michigan. September 2018 - Degree expected December 2022.</w:t>
       </w:r>
       <w:r>
         <w:br/>
       </w:r>
       <w:r>
-        <w:t xml:space="preserve">Dissertation: Salivary omics measurements as biomarkers in epidemiologic analysis.</w:t>
+        <w:t xml:space="preserve">Dissertation: Salivary omics measurements as biomarkers in epidemiological analyses.</w:t>
       </w:r>
       <w:r>
         <w:br/>
@@ -386,7 +386,7 @@
         <w:t xml:space="preserve">Masters of Public Health</w:t>
       </w:r>
       <w:r>
-        <w:t xml:space="preserve">, Epidemiology, University of Michigan, Ann Arbor, Michigan. 2018.</w:t>
+        <w:t xml:space="preserve">, Epidemiology, University of Michigan, Ann Arbor, Michigan. September 2016 - May 2018.</w:t>
       </w:r>
     </w:p>
     <w:p>
@@ -401,346 +401,32 @@
         <w:t xml:space="preserve">Bachelors of Science</w:t>
       </w:r>
       <w:r>
-        <w:t xml:space="preserve">, Major: Evolutionary Anthropology, Minor: Applied Statistics, University of Michigan, Ann Arbor, Michigan. 2016.</w:t>
-      </w:r>
-    </w:p>
-    <w:bookmarkEnd w:id="31"/>
-    <w:bookmarkStart w:id="32" w:name="funding"/>
+        <w:t xml:space="preserve">, Major: Evolutionary Anthropology, Minor: Applied Statistics, University of Michigan, Ann Arbor, Michigan. September 2012 - May 2016.</w:t>
+      </w:r>
+    </w:p>
+    <w:bookmarkEnd w:id="41"/>
+    <w:bookmarkStart w:id="70" w:name="publications"/>
     <w:p>
       <w:pPr>
         <w:pStyle w:val="Heading2"/>
       </w:pPr>
       <w:r>
-        <w:t xml:space="preserve">Funding</w:t>
-      </w:r>
-    </w:p>
-    <w:p>
-      <w:pPr>
-        <w:pStyle w:val="FirstParagraph"/>
-      </w:pPr>
-      <w:r>
-        <w:rPr>
-          <w:bCs/>
-          <w:b/>
-        </w:rPr>
-        <w:t xml:space="preserve">2022</w:t>
-      </w:r>
-      <w:r>
-        <w:t xml:space="preserve"> </w:t>
-      </w:r>
-      <w:r>
-        <w:t xml:space="preserve">Testing the role of metabolic interactions and processes in the formation of cariogenic oral microbiomes, Integrated Training in Microbial Systems Mini Grant. 2022 - 2023. $10,000, PI: Blostein.</w:t>
-      </w:r>
-    </w:p>
-    <w:p>
-      <w:pPr>
-        <w:pStyle w:val="BodyText"/>
-      </w:pPr>
-      <w:r>
-        <w:rPr>
-          <w:bCs/>
-          <w:b/>
-        </w:rPr>
-        <w:t xml:space="preserve">2020</w:t>
-      </w:r>
-      <w:r>
-        <w:t xml:space="preserve"> </w:t>
-      </w:r>
-      <w:r>
-        <w:t xml:space="preserve">F31 DE029992 Environmental and Genetic Factors Contributing to the Development of the Early-Life Oral Microbiome and its Influence on Early Childhood Caries, National Institute of Health; National Institute for Dental and Craniofacial Research. 2020 - 2023. $105,000, PI: Blostein.</w:t>
-      </w:r>
-    </w:p>
-    <w:p>
-      <w:pPr>
-        <w:pStyle w:val="BodyText"/>
-      </w:pPr>
-      <w:r>
-        <w:rPr>
-          <w:bCs/>
-          <w:b/>
-        </w:rPr>
-        <w:t xml:space="preserve">2018</w:t>
-      </w:r>
-      <w:r>
-        <w:t xml:space="preserve"> </w:t>
-      </w:r>
-      <w:r>
-        <w:t xml:space="preserve">T32 HG00040 Genome Science Training Program, National Genome Research Institute of the National Institutes for Health, 2018 - 2020, PI: Boehnke.</w:t>
-      </w:r>
-    </w:p>
-    <w:p>
-      <w:pPr>
-        <w:pStyle w:val="BodyText"/>
-      </w:pPr>
-      <w:r>
-        <w:rPr>
-          <w:bCs/>
-          <w:b/>
-        </w:rPr>
-        <w:t xml:space="preserve">2018</w:t>
-      </w:r>
-      <w:r>
-        <w:t xml:space="preserve"> </w:t>
-      </w:r>
-      <w:r>
-        <w:t xml:space="preserve">Fellow; Integrated Training in Microbial Systems, University of</w:t>
-      </w:r>
-      <w:r>
-        <w:t xml:space="preserve"> </w:t>
-      </w:r>
-      <w:r>
-        <w:t xml:space="preserve">Michigan. PI: Foxman.</w:t>
-      </w:r>
-    </w:p>
-    <w:bookmarkEnd w:id="32"/>
-    <w:bookmarkStart w:id="33" w:name="awards-honors"/>
-    <w:p>
-      <w:pPr>
-        <w:pStyle w:val="Heading2"/>
-      </w:pPr>
-      <w:r>
-        <w:t xml:space="preserve">Awards &amp; Honors</w:t>
-      </w:r>
-    </w:p>
-    <w:p>
-      <w:pPr>
-        <w:pStyle w:val="FirstParagraph"/>
-      </w:pPr>
-      <w:r>
-        <w:rPr>
-          <w:bCs/>
-          <w:b/>
-        </w:rPr>
-        <w:t xml:space="preserve">2021</w:t>
-      </w:r>
-      <w:r>
-        <w:t xml:space="preserve"> </w:t>
-      </w:r>
-      <w:r>
-        <w:t xml:space="preserve">AAAS/Science Program for Excellence: 1-year</w:t>
-      </w:r>
-      <w:r>
-        <w:t xml:space="preserve"> </w:t>
-      </w:r>
-      <w:r>
-        <w:t xml:space="preserve">Sponsored American Academy for the Advancement of Science Membership.</w:t>
-      </w:r>
-    </w:p>
-    <w:p>
-      <w:pPr>
-        <w:pStyle w:val="BodyText"/>
-      </w:pPr>
-      <w:r>
-        <w:rPr>
-          <w:bCs/>
-          <w:b/>
-        </w:rPr>
-        <w:t xml:space="preserve">2019</w:t>
-      </w:r>
-      <w:r>
-        <w:t xml:space="preserve"> </w:t>
-      </w:r>
-      <w:r>
-        <w:t xml:space="preserve">Science Communication Fellow, University of Michigan Natural History Museum</w:t>
-      </w:r>
-    </w:p>
-    <w:p>
-      <w:pPr>
-        <w:pStyle w:val="BodyText"/>
-      </w:pPr>
-      <w:r>
-        <w:rPr>
-          <w:bCs/>
-          <w:b/>
-        </w:rPr>
-        <w:t xml:space="preserve">2018</w:t>
-      </w:r>
-      <w:r>
-        <w:t xml:space="preserve"> </w:t>
-      </w:r>
-      <w:r>
-        <w:t xml:space="preserve">Rackham Graduate School International Travel Award</w:t>
-      </w:r>
-    </w:p>
-    <w:p>
-      <w:pPr>
-        <w:pStyle w:val="BodyText"/>
-      </w:pPr>
-      <w:r>
-        <w:rPr>
-          <w:bCs/>
-          <w:b/>
-        </w:rPr>
-        <w:t xml:space="preserve">2018</w:t>
-      </w:r>
-      <w:r>
-        <w:t xml:space="preserve"> </w:t>
-      </w:r>
-      <w:r>
-        <w:t xml:space="preserve">Summa Cum Laude, University of Michigan School of Public Health</w:t>
-      </w:r>
-    </w:p>
-    <w:p>
-      <w:pPr>
-        <w:pStyle w:val="BodyText"/>
-      </w:pPr>
-      <w:r>
-        <w:rPr>
-          <w:bCs/>
-          <w:b/>
-        </w:rPr>
-        <w:t xml:space="preserve">2017</w:t>
-      </w:r>
-      <w:r>
-        <w:t xml:space="preserve"> </w:t>
-      </w:r>
-      <w:r>
-        <w:t xml:space="preserve">Epidemiology Department Travel Award</w:t>
-      </w:r>
-    </w:p>
-    <w:p>
-      <w:pPr>
-        <w:pStyle w:val="BodyText"/>
-      </w:pPr>
-      <w:r>
-        <w:rPr>
-          <w:bCs/>
-          <w:b/>
-        </w:rPr>
-        <w:t xml:space="preserve">2017</w:t>
-      </w:r>
-      <w:r>
-        <w:t xml:space="preserve"> </w:t>
-      </w:r>
-      <w:r>
-        <w:t xml:space="preserve">Top Poster, University of Michigan, School of Public Health, Department of Epidemiology Poster Session</w:t>
-      </w:r>
-    </w:p>
-    <w:p>
-      <w:pPr>
-        <w:pStyle w:val="BodyText"/>
-      </w:pPr>
-      <w:r>
-        <w:rPr>
-          <w:bCs/>
-          <w:b/>
-        </w:rPr>
-        <w:t xml:space="preserve">2016-2018</w:t>
-      </w:r>
-      <w:r>
-        <w:t xml:space="preserve"> </w:t>
-      </w:r>
-      <w:r>
-        <w:t xml:space="preserve">School of Public Health Dean’s Scholarship</w:t>
-      </w:r>
-    </w:p>
-    <w:p>
-      <w:pPr>
-        <w:pStyle w:val="BodyText"/>
-      </w:pPr>
-      <w:r>
-        <w:rPr>
-          <w:bCs/>
-          <w:b/>
-        </w:rPr>
-        <w:t xml:space="preserve">2016</w:t>
-      </w:r>
-      <w:r>
-        <w:t xml:space="preserve"> </w:t>
-      </w:r>
-      <w:r>
-        <w:t xml:space="preserve">Summa Cum Laude, University of Michigan</w:t>
-      </w:r>
-    </w:p>
-    <w:p>
-      <w:pPr>
-        <w:pStyle w:val="BodyText"/>
-      </w:pPr>
-      <w:r>
-        <w:rPr>
-          <w:bCs/>
-          <w:b/>
-        </w:rPr>
-        <w:t xml:space="preserve">2015</w:t>
-      </w:r>
-      <w:r>
-        <w:t xml:space="preserve"> </w:t>
-      </w:r>
-      <w:r>
-        <w:t xml:space="preserve">Phi Beta Kappa</w:t>
-      </w:r>
-    </w:p>
-    <w:p>
-      <w:pPr>
-        <w:pStyle w:val="BodyText"/>
-      </w:pPr>
-      <w:r>
-        <w:rPr>
-          <w:bCs/>
-          <w:b/>
-        </w:rPr>
-        <w:t xml:space="preserve">2014, 2015, 2016</w:t>
-      </w:r>
-      <w:r>
-        <w:t xml:space="preserve"> </w:t>
-      </w:r>
-      <w:r>
-        <w:t xml:space="preserve">James B. Angell Scholar, University of Michigan</w:t>
-      </w:r>
-    </w:p>
-    <w:p>
-      <w:pPr>
-        <w:pStyle w:val="BodyText"/>
-      </w:pPr>
-      <w:r>
-        <w:rPr>
-          <w:bCs/>
-          <w:b/>
-        </w:rPr>
-        <w:t xml:space="preserve">2013, 2014, 2015</w:t>
-      </w:r>
-      <w:r>
-        <w:t xml:space="preserve"> </w:t>
-      </w:r>
-      <w:r>
-        <w:t xml:space="preserve">University Honors, University of Michigan</w:t>
-      </w:r>
-    </w:p>
-    <w:p>
-      <w:pPr>
-        <w:pStyle w:val="BodyText"/>
-      </w:pPr>
-      <w:r>
-        <w:rPr>
-          <w:bCs/>
-          <w:b/>
-        </w:rPr>
-        <w:t xml:space="preserve">2012-2016</w:t>
-      </w:r>
-      <w:r>
-        <w:t xml:space="preserve"> </w:t>
-      </w:r>
-      <w:r>
-        <w:t xml:space="preserve">Sydney J and Irene Shipman Scholarship Awardee</w:t>
-      </w:r>
-    </w:p>
-    <w:bookmarkEnd w:id="33"/>
-    <w:bookmarkStart w:id="61" w:name="publications"/>
-    <w:p>
-      <w:pPr>
-        <w:pStyle w:val="Heading2"/>
-      </w:pPr>
-      <w:r>
         <w:t xml:space="preserve">Publications</w:t>
       </w:r>
     </w:p>
-    <w:bookmarkStart w:id="60" w:name="refs"/>
-    <w:bookmarkStart w:id="35" w:name="ref-Blostein:2022wo"/>
+    <w:bookmarkStart w:id="68" w:name="refs"/>
+    <w:bookmarkStart w:id="43" w:name="ref-Bhaumik:2022vi"/>
     <w:p>
       <w:pPr>
         <w:pStyle w:val="Bibliography"/>
       </w:pPr>
       <w:r>
+        <w:t xml:space="preserve">Bhaumik, D, Salzman, E, Davis, E,</w:t>
+      </w:r>
+      <w:r>
+        <w:t xml:space="preserve"> </w:t>
+      </w:r>
+      <w:r>
         <w:rPr>
           <w:bCs/>
           <w:b/>
@@ -748,7 +434,7 @@
         <w:t xml:space="preserve">Blostein, F,</w:t>
       </w:r>
       <w:r>
-        <w:t xml:space="preserve"> Bhaumik, D, Davis, E, Salzman, E, Shedden, K, Duhaime, M, Bakulski, KM, McNeil, DW, Marazita, ML, &amp; Foxman, B. (2022). Evaluating the ecological hypothesis: Early life salivary microbiome assembly predicts dental caries in a longitudinal case-control study.</w:t>
+        <w:t xml:space="preserve"> Li, G, Neiswanger, K, Weyant, RJ, Crout, R, McNeil, DW, Marazita, ML, &amp; Foxman, B. (2022). Plaque microbiome in caries-active and caries-free teeth by dentition.</w:t>
       </w:r>
       <w:r>
         <w:t xml:space="preserve"> </w:t>
@@ -758,7 +444,7 @@
           <w:iCs/>
           <w:i/>
         </w:rPr>
-        <w:t xml:space="preserve">PREPRINT Submitted</w:t>
+        <w:t xml:space="preserve">JDR Clinical &amp; Translational Research</w:t>
       </w:r>
       <w:r>
         <w:t xml:space="preserve">.</w:t>
@@ -766,7 +452,727 @@
       <w:r>
         <w:t xml:space="preserve"> </w:t>
       </w:r>
-      <w:hyperlink r:id="rId34">
+      <w:hyperlink r:id="rId42">
+        <w:r>
+          <w:rPr>
+            <w:rStyle w:val="Hyperlink"/>
+          </w:rPr>
+          <w:t xml:space="preserve">https://doi.org/10.1177/23800844221121260</w:t>
+        </w:r>
+      </w:hyperlink>
+      <w:r>
+        <w:t xml:space="preserve">doi: 10.1177/23800844221121260</w:t>
+      </w:r>
+    </w:p>
+    <w:bookmarkEnd w:id="43"/>
+    <w:bookmarkStart w:id="45" w:name="ref-Blostein:2021wo"/>
+    <w:p>
+      <w:pPr>
+        <w:pStyle w:val="Bibliography"/>
+      </w:pPr>
+      <w:r>
+        <w:rPr>
+          <w:bCs/>
+          <w:b/>
+        </w:rPr>
+        <w:t xml:space="preserve">Blostein, F,</w:t>
+      </w:r>
+      <w:r>
+        <w:t xml:space="preserve"> Fisher, J, Dou, J, Schenper, L, Ware, EB, Notterman, DA, Mitchell, C, &amp; Bakulski, KM. (2022). Polymethylation scores for prenatal maternal smoke exposure persist until age 15 and are detected in saliva.</w:t>
+      </w:r>
+      <w:r>
+        <w:t xml:space="preserve"> </w:t>
+      </w:r>
+      <w:r>
+        <w:rPr>
+          <w:iCs/>
+          <w:i/>
+        </w:rPr>
+        <w:t xml:space="preserve">Epigenetics</w:t>
+      </w:r>
+      <w:r>
+        <w:rPr>
+          <w:iCs/>
+          <w:i/>
+        </w:rPr>
+        <w:t xml:space="preserve"> </w:t>
+      </w:r>
+      <w:r>
+        <w:rPr>
+          <w:iCs/>
+          <w:i/>
+          <w:iCs/>
+          <w:i/>
+        </w:rPr>
+        <w:t xml:space="preserve">Accepted</w:t>
+      </w:r>
+      <w:r>
+        <w:t xml:space="preserve">.</w:t>
+      </w:r>
+      <w:r>
+        <w:t xml:space="preserve"> </w:t>
+      </w:r>
+      <w:hyperlink r:id="rId44">
+        <w:r>
+          <w:rPr>
+            <w:rStyle w:val="Hyperlink"/>
+          </w:rPr>
+          <w:t xml:space="preserve">https://doi.org/10.1101/2021.11.30.21267020</w:t>
+        </w:r>
+      </w:hyperlink>
+    </w:p>
+    <w:bookmarkEnd w:id="45"/>
+    <w:bookmarkStart w:id="47" w:name="ref-Blostein:2021vh"/>
+    <w:p>
+      <w:pPr>
+        <w:pStyle w:val="Bibliography"/>
+      </w:pPr>
+      <w:r>
+        <w:rPr>
+          <w:bCs/>
+          <w:b/>
+        </w:rPr>
+        <w:t xml:space="preserve">Blostein, F,</w:t>
+      </w:r>
+      <w:r>
+        <w:t xml:space="preserve"> Foote, S, Salzman, E, McNeil, DW, Marazita, ML, Martin, ET, &amp; Foxman, B. (2021). Associations between salivary bacteriome diversity and salivary human herpesvirus detection in early childhood: A prospective cohort study.</w:t>
+      </w:r>
+      <w:r>
+        <w:t xml:space="preserve"> </w:t>
+      </w:r>
+      <w:r>
+        <w:rPr>
+          <w:iCs/>
+          <w:i/>
+        </w:rPr>
+        <w:t xml:space="preserve">Journal of the Pediatric Infectious Diseases Society</w:t>
+      </w:r>
+      <w:r>
+        <w:t xml:space="preserve">.</w:t>
+      </w:r>
+      <w:r>
+        <w:t xml:space="preserve"> </w:t>
+      </w:r>
+      <w:hyperlink r:id="rId46">
+        <w:r>
+          <w:rPr>
+            <w:rStyle w:val="Hyperlink"/>
+          </w:rPr>
+          <w:t xml:space="preserve">https://doi.org/10.1093/jpids/piab044</w:t>
+        </w:r>
+      </w:hyperlink>
+    </w:p>
+    <w:bookmarkEnd w:id="47"/>
+    <w:bookmarkStart w:id="49" w:name="ref-Blostein:2021tr"/>
+    <w:p>
+      <w:pPr>
+        <w:pStyle w:val="Bibliography"/>
+      </w:pPr>
+      <w:r>
+        <w:rPr>
+          <w:bCs/>
+          <w:b/>
+        </w:rPr>
+        <w:t xml:space="preserve">Blostein, F,</w:t>
+      </w:r>
+      <w:r>
+        <w:t xml:space="preserve"> &amp; Foxman, B. (2021). Insights into epidemiologic assessments of the microbiome and challenges in identifying microbiome relationships with adverse pregnancy outcomes.</w:t>
+      </w:r>
+      <w:r>
+        <w:t xml:space="preserve"> </w:t>
+      </w:r>
+      <w:r>
+        <w:rPr>
+          <w:iCs/>
+          <w:i/>
+        </w:rPr>
+        <w:t xml:space="preserve">Current Epidemiology Reports</w:t>
+      </w:r>
+      <w:r>
+        <w:t xml:space="preserve">,</w:t>
+      </w:r>
+      <w:r>
+        <w:t xml:space="preserve"> </w:t>
+      </w:r>
+      <w:r>
+        <w:rPr>
+          <w:iCs/>
+          <w:i/>
+        </w:rPr>
+        <w:t xml:space="preserve">8</w:t>
+      </w:r>
+      <w:r>
+        <w:t xml:space="preserve">, 143–150.</w:t>
+      </w:r>
+      <w:r>
+        <w:t xml:space="preserve"> </w:t>
+      </w:r>
+      <w:hyperlink r:id="rId48">
+        <w:r>
+          <w:rPr>
+            <w:rStyle w:val="Hyperlink"/>
+          </w:rPr>
+          <w:t xml:space="preserve">https://doi.org/10.1007/s40471-021-00263-8</w:t>
+        </w:r>
+      </w:hyperlink>
+    </w:p>
+    <w:bookmarkEnd w:id="49"/>
+    <w:bookmarkStart w:id="51" w:name="ref-Davis:2021vq"/>
+    <w:p>
+      <w:pPr>
+        <w:pStyle w:val="Bibliography"/>
+      </w:pPr>
+      <w:r>
+        <w:t xml:space="preserve">Davis, E, Martinez, G,</w:t>
+      </w:r>
+      <w:r>
+        <w:t xml:space="preserve"> </w:t>
+      </w:r>
+      <w:r>
+        <w:rPr>
+          <w:bCs/>
+          <w:b/>
+        </w:rPr>
+        <w:t xml:space="preserve">Blostein, F,</w:t>
+      </w:r>
+      <w:r>
+        <w:t xml:space="preserve"> Marshall, T, Jones, AD, Jansen, E, McNeil, DW, Neiswanger, K, Marazita, ML, &amp; Foxman, B. (2021). Dietary patterns and risk of a new carious lesion postpartum: A cohort study.</w:t>
+      </w:r>
+      <w:r>
+        <w:t xml:space="preserve"> </w:t>
+      </w:r>
+      <w:r>
+        <w:rPr>
+          <w:iCs/>
+          <w:i/>
+        </w:rPr>
+        <w:t xml:space="preserve">Journal of Dental Research</w:t>
+      </w:r>
+      <w:r>
+        <w:t xml:space="preserve">, 220345211039478.</w:t>
+      </w:r>
+      <w:r>
+        <w:t xml:space="preserve"> </w:t>
+      </w:r>
+      <w:hyperlink r:id="rId50">
+        <w:r>
+          <w:rPr>
+            <w:rStyle w:val="Hyperlink"/>
+          </w:rPr>
+          <w:t xml:space="preserve">https://doi.org/10.1177/00220345211039478</w:t>
+        </w:r>
+      </w:hyperlink>
+    </w:p>
+    <w:bookmarkEnd w:id="51"/>
+    <w:bookmarkStart w:id="53" w:name="ref-Blostein:2020aa"/>
+    <w:p>
+      <w:pPr>
+        <w:pStyle w:val="Bibliography"/>
+      </w:pPr>
+      <w:r>
+        <w:rPr>
+          <w:bCs/>
+          <w:b/>
+        </w:rPr>
+        <w:t xml:space="preserve">Blostein, F,</w:t>
+      </w:r>
+      <w:r>
+        <w:t xml:space="preserve"> Jansen, EC, Jones, AD, Marshall, TA, &amp; Foxman, B. (2020). Dietary patterns associated with dental caries in adults in the united states.</w:t>
+      </w:r>
+      <w:r>
+        <w:t xml:space="preserve"> </w:t>
+      </w:r>
+      <w:r>
+        <w:rPr>
+          <w:iCs/>
+          <w:i/>
+        </w:rPr>
+        <w:t xml:space="preserve">Community Dentistry and Oral Epidemiology</w:t>
+      </w:r>
+      <w:r>
+        <w:t xml:space="preserve">,</w:t>
+      </w:r>
+      <w:r>
+        <w:t xml:space="preserve"> </w:t>
+      </w:r>
+      <w:r>
+        <w:rPr>
+          <w:iCs/>
+          <w:i/>
+        </w:rPr>
+        <w:t xml:space="preserve">48</w:t>
+      </w:r>
+      <w:r>
+        <w:t xml:space="preserve">, 119–129.</w:t>
+      </w:r>
+      <w:r>
+        <w:t xml:space="preserve"> </w:t>
+      </w:r>
+      <w:hyperlink r:id="rId52">
+        <w:r>
+          <w:rPr>
+            <w:rStyle w:val="Hyperlink"/>
+          </w:rPr>
+          <w:t xml:space="preserve">https://doi.org/10.1111/cdoe.12509</w:t>
+        </w:r>
+      </w:hyperlink>
+    </w:p>
+    <w:bookmarkEnd w:id="53"/>
+    <w:bookmarkStart w:id="55" w:name="ref-Blostein:2020wc"/>
+    <w:p>
+      <w:pPr>
+        <w:pStyle w:val="Bibliography"/>
+      </w:pPr>
+      <w:r>
+        <w:rPr>
+          <w:bCs/>
+          <w:b/>
+        </w:rPr>
+        <w:t xml:space="preserve">Blostein, F,</w:t>
+      </w:r>
+      <w:r>
+        <w:t xml:space="preserve"> Gelaye, B, Sanchez, SE, Williams, MA, &amp; Foxman, B. (2020). Vaginal microbiome diversity and preterm birth: Results of a nested case-control study in peru.</w:t>
+      </w:r>
+      <w:r>
+        <w:t xml:space="preserve"> </w:t>
+      </w:r>
+      <w:r>
+        <w:rPr>
+          <w:iCs/>
+          <w:i/>
+        </w:rPr>
+        <w:t xml:space="preserve">Annals of Epidemiology</w:t>
+      </w:r>
+      <w:r>
+        <w:t xml:space="preserve">,</w:t>
+      </w:r>
+      <w:r>
+        <w:t xml:space="preserve"> </w:t>
+      </w:r>
+      <w:r>
+        <w:rPr>
+          <w:iCs/>
+          <w:i/>
+        </w:rPr>
+        <w:t xml:space="preserve">41</w:t>
+      </w:r>
+      <w:r>
+        <w:t xml:space="preserve">, 28–34.</w:t>
+      </w:r>
+      <w:r>
+        <w:t xml:space="preserve"> </w:t>
+      </w:r>
+      <w:hyperlink r:id="rId54">
+        <w:r>
+          <w:rPr>
+            <w:rStyle w:val="Hyperlink"/>
+          </w:rPr>
+          <w:t xml:space="preserve">https://doi.org/10.1016/j.annepidem.2019.11.004</w:t>
+        </w:r>
+      </w:hyperlink>
+    </w:p>
+    <w:bookmarkEnd w:id="55"/>
+    <w:bookmarkStart w:id="57" w:name="ref-Collingwood2020"/>
+    <w:p>
+      <w:pPr>
+        <w:pStyle w:val="Bibliography"/>
+      </w:pPr>
+      <w:r>
+        <w:t xml:space="preserve">Collingwood, A,</w:t>
+      </w:r>
+      <w:r>
+        <w:t xml:space="preserve"> </w:t>
+      </w:r>
+      <w:r>
+        <w:rPr>
+          <w:bCs/>
+          <w:b/>
+        </w:rPr>
+        <w:t xml:space="preserve">Blostein, F,</w:t>
+      </w:r>
+      <w:r>
+        <w:t xml:space="preserve"> Seekatz, AM, Wobus, CE, Woods, RJ, Foxman, B, &amp; Bachman, MA. (2020).</w:t>
+      </w:r>
+      <w:r>
+        <w:t xml:space="preserve"> </w:t>
+      </w:r>
+      <w:r>
+        <w:t xml:space="preserve">Epidemiological and Microbiome Associations Between Klebsiella pneumoniae and Vancomycin-Resistant Enterococcus Colonization in Intensive Care Unit Patients</w:t>
+      </w:r>
+      <w:r>
+        <w:t xml:space="preserve">.</w:t>
+      </w:r>
+      <w:r>
+        <w:t xml:space="preserve"> </w:t>
+      </w:r>
+      <w:r>
+        <w:rPr>
+          <w:iCs/>
+          <w:i/>
+        </w:rPr>
+        <w:t xml:space="preserve">Open Forum Infectious Diseases</w:t>
+      </w:r>
+      <w:r>
+        <w:t xml:space="preserve">,</w:t>
+      </w:r>
+      <w:r>
+        <w:t xml:space="preserve"> </w:t>
+      </w:r>
+      <w:r>
+        <w:rPr>
+          <w:iCs/>
+          <w:i/>
+        </w:rPr>
+        <w:t xml:space="preserve">7</w:t>
+      </w:r>
+      <w:r>
+        <w:t xml:space="preserve">.</w:t>
+      </w:r>
+      <w:r>
+        <w:t xml:space="preserve"> </w:t>
+      </w:r>
+      <w:hyperlink r:id="rId56">
+        <w:r>
+          <w:rPr>
+            <w:rStyle w:val="Hyperlink"/>
+          </w:rPr>
+          <w:t xml:space="preserve">https://doi.org/10.1093/ofid/ofaa012</w:t>
+        </w:r>
+      </w:hyperlink>
+    </w:p>
+    <w:bookmarkEnd w:id="57"/>
+    <w:bookmarkStart w:id="59" w:name="ref-Manohar:2020vw"/>
+    <w:p>
+      <w:pPr>
+        <w:pStyle w:val="Bibliography"/>
+      </w:pPr>
+      <w:r>
+        <w:t xml:space="preserve">Manohar, J, Hatt, S, DeMarzo, BB,</w:t>
+      </w:r>
+      <w:r>
+        <w:t xml:space="preserve"> </w:t>
+      </w:r>
+      <w:r>
+        <w:rPr>
+          <w:bCs/>
+          <w:b/>
+        </w:rPr>
+        <w:t xml:space="preserve">Blostein, F,</w:t>
+      </w:r>
+      <w:r>
+        <w:t xml:space="preserve"> Cronenwett, AEW, Wu, J, Lee, KH, &amp; Foxman, B. (2020). Profiles of the bacterial community in short-term indwelling urinary catheters by duration of catheterization and subsequent urinary tract infection.</w:t>
+      </w:r>
+      <w:r>
+        <w:t xml:space="preserve"> </w:t>
+      </w:r>
+      <w:r>
+        <w:rPr>
+          <w:iCs/>
+          <w:i/>
+        </w:rPr>
+        <w:t xml:space="preserve">American Journal of Infection Control</w:t>
+      </w:r>
+      <w:r>
+        <w:t xml:space="preserve">,</w:t>
+      </w:r>
+      <w:r>
+        <w:t xml:space="preserve"> </w:t>
+      </w:r>
+      <w:r>
+        <w:rPr>
+          <w:iCs/>
+          <w:i/>
+        </w:rPr>
+        <w:t xml:space="preserve">48</w:t>
+      </w:r>
+      <w:r>
+        <w:t xml:space="preserve">, 178–183.</w:t>
+      </w:r>
+      <w:r>
+        <w:t xml:space="preserve"> </w:t>
+      </w:r>
+      <w:hyperlink r:id="rId58">
+        <w:r>
+          <w:rPr>
+            <w:rStyle w:val="Hyperlink"/>
+          </w:rPr>
+          <w:t xml:space="preserve">https://doi.org/10.1016/j.ajic.2019.08.005</w:t>
+        </w:r>
+      </w:hyperlink>
+    </w:p>
+    <w:bookmarkEnd w:id="59"/>
+    <w:bookmarkStart w:id="61" w:name="ref-Ramadugu2020"/>
+    <w:p>
+      <w:pPr>
+        <w:pStyle w:val="Bibliography"/>
+      </w:pPr>
+      <w:r>
+        <w:t xml:space="preserve">Ramadugu, K,</w:t>
+      </w:r>
+      <w:r>
+        <w:t xml:space="preserve"> </w:t>
+      </w:r>
+      <w:r>
+        <w:rPr>
+          <w:bCs/>
+          <w:b/>
+        </w:rPr>
+        <w:t xml:space="preserve">Blostein, F,</w:t>
+      </w:r>
+      <w:r>
+        <w:t xml:space="preserve"> Bhaumik, D, Jiang, W, Davis, E, Salzman, E, Srinivasan, U, Marrs, CF, Neiswanger, K, McNeil, DW, Marazita, ML, &amp; Foxman, B. (2020).</w:t>
+      </w:r>
+      <w:r>
+        <w:t xml:space="preserve"> </w:t>
+      </w:r>
+      <w:r>
+        <w:t xml:space="preserve">Co-occurrence of yeast, streptococci, dental decay, and gingivitis in the post-partum period: results of a longitudinal study</w:t>
+      </w:r>
+      <w:r>
+        <w:t xml:space="preserve">.</w:t>
+      </w:r>
+      <w:r>
+        <w:t xml:space="preserve"> </w:t>
+      </w:r>
+      <w:r>
+        <w:rPr>
+          <w:iCs/>
+          <w:i/>
+        </w:rPr>
+        <w:t xml:space="preserve">Journal of Oral Microbiology</w:t>
+      </w:r>
+      <w:r>
+        <w:t xml:space="preserve">,</w:t>
+      </w:r>
+      <w:r>
+        <w:t xml:space="preserve"> </w:t>
+      </w:r>
+      <w:r>
+        <w:rPr>
+          <w:iCs/>
+          <w:i/>
+        </w:rPr>
+        <w:t xml:space="preserve">12</w:t>
+      </w:r>
+      <w:r>
+        <w:t xml:space="preserve">, 1746494.</w:t>
+      </w:r>
+      <w:r>
+        <w:t xml:space="preserve"> </w:t>
+      </w:r>
+      <w:hyperlink r:id="rId60">
+        <w:r>
+          <w:rPr>
+            <w:rStyle w:val="Hyperlink"/>
+          </w:rPr>
+          <w:t xml:space="preserve">https://doi.org/10.1080/20002297.2020.1746494</w:t>
+        </w:r>
+      </w:hyperlink>
+    </w:p>
+    <w:bookmarkEnd w:id="61"/>
+    <w:bookmarkStart w:id="63" w:name="ref-Townsend:2020ui"/>
+    <w:p>
+      <w:pPr>
+        <w:pStyle w:val="Bibliography"/>
+      </w:pPr>
+      <w:r>
+        <w:t xml:space="preserve">Townsend, T,</w:t>
+      </w:r>
+      <w:r>
+        <w:t xml:space="preserve"> </w:t>
+      </w:r>
+      <w:r>
+        <w:rPr>
+          <w:bCs/>
+          <w:b/>
+        </w:rPr>
+        <w:t xml:space="preserve">Blostein, F,</w:t>
+      </w:r>
+      <w:r>
+        <w:t xml:space="preserve"> Doan, T, Madson-Olson, S, Galecki, P, &amp; Hutton, DW. (2020). Cost-effectiveness analysis of alternative naloxone distribution strategies: First responder and lay distribution in the united states.</w:t>
+      </w:r>
+      <w:r>
+        <w:t xml:space="preserve"> </w:t>
+      </w:r>
+      <w:r>
+        <w:rPr>
+          <w:iCs/>
+          <w:i/>
+        </w:rPr>
+        <w:t xml:space="preserve">The International Journal on Drug Policy</w:t>
+      </w:r>
+      <w:r>
+        <w:t xml:space="preserve">,</w:t>
+      </w:r>
+      <w:r>
+        <w:t xml:space="preserve"> </w:t>
+      </w:r>
+      <w:r>
+        <w:rPr>
+          <w:iCs/>
+          <w:i/>
+        </w:rPr>
+        <w:t xml:space="preserve">75</w:t>
+      </w:r>
+      <w:r>
+        <w:t xml:space="preserve">, 102536.</w:t>
+      </w:r>
+      <w:r>
+        <w:t xml:space="preserve"> </w:t>
+      </w:r>
+      <w:hyperlink r:id="rId62">
+        <w:r>
+          <w:rPr>
+            <w:rStyle w:val="Hyperlink"/>
+          </w:rPr>
+          <w:t xml:space="preserve">https://doi.org/10.1016/j.drugpo.2019.07.031</w:t>
+        </w:r>
+      </w:hyperlink>
+    </w:p>
+    <w:bookmarkEnd w:id="63"/>
+    <w:bookmarkStart w:id="65" w:name="ref-Blostein:2017wc"/>
+    <w:p>
+      <w:pPr>
+        <w:pStyle w:val="Bibliography"/>
+      </w:pPr>
+      <w:r>
+        <w:rPr>
+          <w:bCs/>
+          <w:b/>
+        </w:rPr>
+        <w:t xml:space="preserve">Blostein, F,</w:t>
+      </w:r>
+      <w:r>
+        <w:t xml:space="preserve"> Assari, S, &amp; Caldwell, CH. (2017). Gender and ethnic differences in the association between body image dissatisfaction and binge eating disorder among blacks.</w:t>
+      </w:r>
+      <w:r>
+        <w:t xml:space="preserve"> </w:t>
+      </w:r>
+      <w:r>
+        <w:rPr>
+          <w:iCs/>
+          <w:i/>
+        </w:rPr>
+        <w:t xml:space="preserve">Journal of Racial and Ethnic Health Disparities</w:t>
+      </w:r>
+      <w:r>
+        <w:t xml:space="preserve">,</w:t>
+      </w:r>
+      <w:r>
+        <w:t xml:space="preserve"> </w:t>
+      </w:r>
+      <w:r>
+        <w:rPr>
+          <w:iCs/>
+          <w:i/>
+        </w:rPr>
+        <w:t xml:space="preserve">4</w:t>
+      </w:r>
+      <w:r>
+        <w:t xml:space="preserve">, 529–538.</w:t>
+      </w:r>
+      <w:r>
+        <w:t xml:space="preserve"> </w:t>
+      </w:r>
+      <w:hyperlink r:id="rId64">
+        <w:r>
+          <w:rPr>
+            <w:rStyle w:val="Hyperlink"/>
+          </w:rPr>
+          <w:t xml:space="preserve">https://doi.org/10.1007/s40615-016-0255-7</w:t>
+        </w:r>
+      </w:hyperlink>
+    </w:p>
+    <w:bookmarkEnd w:id="65"/>
+    <w:bookmarkStart w:id="67" w:name="ref-Blostein:2017vo"/>
+    <w:p>
+      <w:pPr>
+        <w:pStyle w:val="Bibliography"/>
+      </w:pPr>
+      <w:r>
+        <w:rPr>
+          <w:bCs/>
+          <w:b/>
+        </w:rPr>
+        <w:t xml:space="preserve">Blostein, F,</w:t>
+      </w:r>
+      <w:r>
+        <w:t xml:space="preserve"> Levin-Sparenberg, E, Wagner, J, &amp; Foxman, B. (2017). Recurrent vulvovaginal candidiasis.</w:t>
+      </w:r>
+      <w:r>
+        <w:t xml:space="preserve"> </w:t>
+      </w:r>
+      <w:r>
+        <w:rPr>
+          <w:iCs/>
+          <w:i/>
+        </w:rPr>
+        <w:t xml:space="preserve">Annals of Epidemiology</w:t>
+      </w:r>
+      <w:r>
+        <w:t xml:space="preserve">,</w:t>
+      </w:r>
+      <w:r>
+        <w:t xml:space="preserve"> </w:t>
+      </w:r>
+      <w:r>
+        <w:rPr>
+          <w:iCs/>
+          <w:i/>
+        </w:rPr>
+        <w:t xml:space="preserve">27</w:t>
+      </w:r>
+      <w:r>
+        <w:t xml:space="preserve">, 575–582.e3.</w:t>
+      </w:r>
+      <w:r>
+        <w:t xml:space="preserve"> </w:t>
+      </w:r>
+      <w:hyperlink r:id="rId66">
+        <w:r>
+          <w:rPr>
+            <w:rStyle w:val="Hyperlink"/>
+          </w:rPr>
+          <w:t xml:space="preserve">https://doi.org/10.1016/j.annepidem.2017.08.010</w:t>
+        </w:r>
+      </w:hyperlink>
+    </w:p>
+    <w:bookmarkEnd w:id="67"/>
+    <w:bookmarkEnd w:id="68"/>
+    <w:p>
+      <w:pPr>
+        <w:pStyle w:val="BodyText"/>
+      </w:pPr>
+      <w:r>
+        <w:rPr>
+          <w:bCs/>
+          <w:b/>
+        </w:rPr>
+        <w:t xml:space="preserve">In Press</w:t>
+      </w:r>
+    </w:p>
+    <w:p>
+      <w:pPr>
+        <w:numPr>
+          <w:ilvl w:val="0"/>
+          <w:numId w:val="1001"/>
+        </w:numPr>
+        <w:pStyle w:val="Compact"/>
+      </w:pPr>
+      <w:r>
+        <w:rPr>
+          <w:bCs/>
+          <w:b/>
+        </w:rPr>
+        <w:t xml:space="preserve">Blostein, F</w:t>
+      </w:r>
+      <w:r>
+        <w:t xml:space="preserve">, Bhaumik, D, Davis, E, Salzman, E, Shedden, K, Duhaime, M, Bakulski, KM, McNeil,DW, Marazita, ML, &amp; Foxman, B. (2022). Evaluating the ecological hypothesis: Early life salivary microbiome assembly predicts dental caries in a longitudinal case-control study.doi:</w:t>
+      </w:r>
+      <w:r>
+        <w:t xml:space="preserve"> </w:t>
+      </w:r>
+      <w:hyperlink r:id="rId69">
         <w:r>
           <w:rPr>
             <w:rStyle w:val="Hyperlink"/>
@@ -774,22 +1180,8 @@
           <w:t xml:space="preserve">https://doi.org/10.21203/rs.3.rs-848589/v2</w:t>
         </w:r>
       </w:hyperlink>
-    </w:p>
-    <w:bookmarkEnd w:id="35"/>
-    <w:bookmarkStart w:id="37" w:name="ref-Blostein:2021wo"/>
-    <w:p>
-      <w:pPr>
-        <w:pStyle w:val="Bibliography"/>
-      </w:pPr>
-      <w:r>
-        <w:rPr>
-          <w:bCs/>
-          <w:b/>
-        </w:rPr>
-        <w:t xml:space="preserve">Blostein, F,</w:t>
-      </w:r>
-      <w:r>
-        <w:t xml:space="preserve"> Fisher, J, Dou, J, Schenper, L, Ware, EB, Notterman, DA, Mitchell, C, &amp; Bakulski, KM. (2022). Polymethylation scores for prenatal maternal smoke exposure persist until age 15 and are detected in saliva.</w:t>
+      <w:r>
+        <w:t xml:space="preserve">.</w:t>
       </w:r>
       <w:r>
         <w:t xml:space="preserve"> </w:t>
@@ -799,38 +1191,47 @@
           <w:iCs/>
           <w:i/>
         </w:rPr>
-        <w:t xml:space="preserve">medRxiv PREPRINT Submitted</w:t>
-      </w:r>
-      <w:r>
-        <w:t xml:space="preserve">, 2021.11.30.21267020.</w:t>
-      </w:r>
-      <w:r>
-        <w:t xml:space="preserve"> </w:t>
-      </w:r>
-      <w:hyperlink r:id="rId36">
-        <w:r>
-          <w:rPr>
-            <w:rStyle w:val="Hyperlink"/>
-          </w:rPr>
-          <w:t xml:space="preserve">https://doi.org/10.1101/2021.11.30.21267020</w:t>
-        </w:r>
-      </w:hyperlink>
-    </w:p>
-    <w:bookmarkEnd w:id="37"/>
-    <w:bookmarkStart w:id="39" w:name="ref-Blostein:2021vh"/>
-    <w:p>
-      <w:pPr>
-        <w:pStyle w:val="Bibliography"/>
-      </w:pPr>
-      <w:r>
-        <w:rPr>
-          <w:bCs/>
-          <w:b/>
-        </w:rPr>
-        <w:t xml:space="preserve">Blostein, F,</w:t>
-      </w:r>
-      <w:r>
-        <w:t xml:space="preserve"> Foote, S, Salzman, E, McNeil, DW, Marazita, ML, Martin, ET, &amp; Foxman, B. (2021). Associations between salivary bacteriome diversity and salivary human herpesvirus detection in early childhood: A prospective cohort study.</w:t>
+        <w:t xml:space="preserve">Microbiome</w:t>
+      </w:r>
+      <w:r>
+        <w:t xml:space="preserve">.</w:t>
+      </w:r>
+    </w:p>
+    <w:p>
+      <w:pPr>
+        <w:pStyle w:val="FirstParagraph"/>
+      </w:pPr>
+      <w:r>
+        <w:rPr>
+          <w:bCs/>
+          <w:b/>
+        </w:rPr>
+        <w:t xml:space="preserve">In Review</w:t>
+      </w:r>
+    </w:p>
+    <w:p>
+      <w:pPr>
+        <w:numPr>
+          <w:ilvl w:val="0"/>
+          <w:numId w:val="1002"/>
+        </w:numPr>
+        <w:pStyle w:val="Compact"/>
+      </w:pPr>
+      <w:r>
+        <w:t xml:space="preserve">Byrd, M, Davis, E,</w:t>
+      </w:r>
+      <w:r>
+        <w:t xml:space="preserve"> </w:t>
+      </w:r>
+      <w:r>
+        <w:rPr>
+          <w:bCs/>
+          <w:b/>
+        </w:rPr>
+        <w:t xml:space="preserve">Blostein, F</w:t>
+      </w:r>
+      <w:r>
+        <w:t xml:space="preserve">, Bhaumik, D, Neiswanger, K, Shaffer, J, McNeil, D, Marazita, M, Foxman, B. (2022). Risk of postpartum dental caries: survival analysis of women in Appalachia.</w:t>
       </w:r>
       <w:r>
         <w:t xml:space="preserve"> </w:t>
@@ -840,611 +1241,666 @@
           <w:iCs/>
           <w:i/>
         </w:rPr>
-        <w:t xml:space="preserve">Journal of the Pediatric Infectious Diseases Society</w:t>
-      </w:r>
-      <w:r>
-        <w:t xml:space="preserve">.</w:t>
-      </w:r>
-      <w:r>
-        <w:t xml:space="preserve"> </w:t>
-      </w:r>
-      <w:hyperlink r:id="rId38">
-        <w:r>
-          <w:rPr>
-            <w:rStyle w:val="Hyperlink"/>
-          </w:rPr>
-          <w:t xml:space="preserve">https://doi.org/10.1093/jpids/piab044</w:t>
-        </w:r>
-      </w:hyperlink>
-    </w:p>
-    <w:bookmarkEnd w:id="39"/>
-    <w:bookmarkStart w:id="41" w:name="ref-Blostein:2021tr"/>
-    <w:p>
-      <w:pPr>
-        <w:pStyle w:val="Bibliography"/>
-      </w:pPr>
-      <w:r>
-        <w:rPr>
-          <w:bCs/>
-          <w:b/>
-        </w:rPr>
-        <w:t xml:space="preserve">Blostein, F,</w:t>
-      </w:r>
-      <w:r>
-        <w:t xml:space="preserve"> &amp; Foxman, B. (2021). Insights into epidemiologic assessments of the microbiome and challenges in identifying microbiome relationships with adverse pregnancy outcomes.</w:t>
-      </w:r>
-      <w:r>
-        <w:t xml:space="preserve"> </w:t>
-      </w:r>
-      <w:r>
-        <w:rPr>
-          <w:iCs/>
-          <w:i/>
-        </w:rPr>
-        <w:t xml:space="preserve">Current Epidemiology Reports</w:t>
-      </w:r>
-      <w:r>
-        <w:t xml:space="preserve">,</w:t>
-      </w:r>
-      <w:r>
-        <w:t xml:space="preserve"> </w:t>
-      </w:r>
-      <w:r>
-        <w:rPr>
-          <w:iCs/>
-          <w:i/>
-        </w:rPr>
-        <w:t xml:space="preserve">8</w:t>
-      </w:r>
-      <w:r>
-        <w:t xml:space="preserve">, 143–150.</w:t>
-      </w:r>
-      <w:r>
-        <w:t xml:space="preserve"> </w:t>
-      </w:r>
-      <w:hyperlink r:id="rId40">
-        <w:r>
-          <w:rPr>
-            <w:rStyle w:val="Hyperlink"/>
-          </w:rPr>
-          <w:t xml:space="preserve">https://doi.org/10.1007/s40471-021-00263-8</w:t>
-        </w:r>
-      </w:hyperlink>
-    </w:p>
-    <w:bookmarkEnd w:id="41"/>
-    <w:bookmarkStart w:id="43" w:name="ref-Davis:2021vq"/>
-    <w:p>
-      <w:pPr>
-        <w:pStyle w:val="Bibliography"/>
-      </w:pPr>
-      <w:r>
-        <w:t xml:space="preserve">Davis, E, Martinez, G,</w:t>
-      </w:r>
-      <w:r>
-        <w:t xml:space="preserve"> </w:t>
-      </w:r>
-      <w:r>
-        <w:rPr>
-          <w:bCs/>
-          <w:b/>
-        </w:rPr>
-        <w:t xml:space="preserve">Blostein, F,</w:t>
-      </w:r>
-      <w:r>
-        <w:t xml:space="preserve"> Marshall, T, Jones, AD, Jansen, E, McNeil, DW, Neiswanger, K, Marazita, ML, &amp; Foxman, B. (2021). Dietary patterns and risk of a new carious lesion postpartum: A cohort study.</w:t>
-      </w:r>
-      <w:r>
-        <w:t xml:space="preserve"> </w:t>
-      </w:r>
-      <w:r>
-        <w:rPr>
-          <w:iCs/>
-          <w:i/>
-        </w:rPr>
-        <w:t xml:space="preserve">Journal of Dental Research</w:t>
-      </w:r>
-      <w:r>
-        <w:t xml:space="preserve">, 220345211039478.</w:t>
-      </w:r>
-      <w:r>
-        <w:t xml:space="preserve"> </w:t>
-      </w:r>
-      <w:hyperlink r:id="rId42">
-        <w:r>
-          <w:rPr>
-            <w:rStyle w:val="Hyperlink"/>
-          </w:rPr>
-          <w:t xml:space="preserve">https://doi.org/10.1177/00220345211039478</w:t>
-        </w:r>
-      </w:hyperlink>
-    </w:p>
-    <w:bookmarkEnd w:id="43"/>
-    <w:bookmarkStart w:id="45" w:name="ref-Blostein:2020aa"/>
-    <w:p>
-      <w:pPr>
-        <w:pStyle w:val="Bibliography"/>
-      </w:pPr>
-      <w:r>
-        <w:rPr>
-          <w:bCs/>
-          <w:b/>
-        </w:rPr>
-        <w:t xml:space="preserve">Blostein, F,</w:t>
-      </w:r>
-      <w:r>
-        <w:t xml:space="preserve"> Jansen, EC, Jones, AD, Marshall, TA, &amp; Foxman, B. (2020). Dietary patterns associated with dental caries in adults in the united states.</w:t>
-      </w:r>
-      <w:r>
-        <w:t xml:space="preserve"> </w:t>
-      </w:r>
-      <w:r>
-        <w:rPr>
-          <w:iCs/>
-          <w:i/>
-        </w:rPr>
-        <w:t xml:space="preserve">Community Dentistry and Oral Epidemiology</w:t>
-      </w:r>
-      <w:r>
-        <w:t xml:space="preserve">,</w:t>
-      </w:r>
-      <w:r>
-        <w:t xml:space="preserve"> </w:t>
-      </w:r>
-      <w:r>
-        <w:rPr>
-          <w:iCs/>
-          <w:i/>
-        </w:rPr>
-        <w:t xml:space="preserve">48</w:t>
-      </w:r>
-      <w:r>
-        <w:t xml:space="preserve">, 119–129.</w:t>
-      </w:r>
-      <w:r>
-        <w:t xml:space="preserve"> </w:t>
-      </w:r>
-      <w:hyperlink r:id="rId44">
-        <w:r>
-          <w:rPr>
-            <w:rStyle w:val="Hyperlink"/>
-          </w:rPr>
-          <w:t xml:space="preserve">https://doi.org/10.1111/cdoe.12509</w:t>
-        </w:r>
-      </w:hyperlink>
-    </w:p>
-    <w:bookmarkEnd w:id="45"/>
-    <w:bookmarkStart w:id="47" w:name="ref-Blostein:2020wc"/>
-    <w:p>
-      <w:pPr>
-        <w:pStyle w:val="Bibliography"/>
-      </w:pPr>
-      <w:r>
-        <w:rPr>
-          <w:bCs/>
-          <w:b/>
-        </w:rPr>
-        <w:t xml:space="preserve">Blostein, F,</w:t>
-      </w:r>
-      <w:r>
-        <w:t xml:space="preserve"> Gelaye, B, Sanchez, SE, Williams, MA, &amp; Foxman, B. (2020). Vaginal microbiome diversity and preterm birth: Results of a nested case-control study in peru.</w:t>
-      </w:r>
-      <w:r>
-        <w:t xml:space="preserve"> </w:t>
-      </w:r>
-      <w:r>
-        <w:rPr>
-          <w:iCs/>
-          <w:i/>
-        </w:rPr>
-        <w:t xml:space="preserve">Annals of Epidemiology</w:t>
-      </w:r>
-      <w:r>
-        <w:t xml:space="preserve">,</w:t>
-      </w:r>
-      <w:r>
-        <w:t xml:space="preserve"> </w:t>
-      </w:r>
-      <w:r>
-        <w:rPr>
-          <w:iCs/>
-          <w:i/>
-        </w:rPr>
-        <w:t xml:space="preserve">41</w:t>
-      </w:r>
-      <w:r>
-        <w:t xml:space="preserve">, 28–34.</w:t>
-      </w:r>
-      <w:r>
-        <w:t xml:space="preserve"> </w:t>
-      </w:r>
-      <w:hyperlink r:id="rId46">
-        <w:r>
-          <w:rPr>
-            <w:rStyle w:val="Hyperlink"/>
-          </w:rPr>
-          <w:t xml:space="preserve">https://doi.org/10.1016/j.annepidem.2019.11.004</w:t>
-        </w:r>
-      </w:hyperlink>
-    </w:p>
-    <w:bookmarkEnd w:id="47"/>
-    <w:bookmarkStart w:id="49" w:name="ref-Collingwood2020"/>
-    <w:p>
-      <w:pPr>
-        <w:pStyle w:val="Bibliography"/>
-      </w:pPr>
-      <w:r>
-        <w:t xml:space="preserve">Collingwood, A,</w:t>
-      </w:r>
-      <w:r>
-        <w:t xml:space="preserve"> </w:t>
-      </w:r>
-      <w:r>
-        <w:rPr>
-          <w:bCs/>
-          <w:b/>
-        </w:rPr>
-        <w:t xml:space="preserve">Blostein, F,</w:t>
-      </w:r>
-      <w:r>
-        <w:t xml:space="preserve"> Seekatz, AM, Wobus, CE, Woods, RJ, Foxman, B, &amp; Bachman, MA. (2020).</w:t>
-      </w:r>
-      <w:r>
-        <w:t xml:space="preserve"> </w:t>
-      </w:r>
-      <w:r>
-        <w:t xml:space="preserve">Epidemiological and Microbiome Associations Between Klebsiella pneumoniae and Vancomycin-Resistant Enterococcus Colonization in Intensive Care Unit Patients</w:t>
-      </w:r>
-      <w:r>
-        <w:t xml:space="preserve">.</w:t>
-      </w:r>
-      <w:r>
-        <w:t xml:space="preserve"> </w:t>
-      </w:r>
-      <w:r>
-        <w:rPr>
-          <w:iCs/>
-          <w:i/>
-        </w:rPr>
-        <w:t xml:space="preserve">Open Forum Infectious Diseases</w:t>
-      </w:r>
-      <w:r>
-        <w:t xml:space="preserve">,</w:t>
-      </w:r>
-      <w:r>
-        <w:t xml:space="preserve"> </w:t>
-      </w:r>
-      <w:r>
-        <w:rPr>
-          <w:iCs/>
-          <w:i/>
-        </w:rPr>
-        <w:t xml:space="preserve">7</w:t>
-      </w:r>
-      <w:r>
-        <w:t xml:space="preserve">.</w:t>
-      </w:r>
-      <w:r>
-        <w:t xml:space="preserve"> </w:t>
-      </w:r>
-      <w:hyperlink r:id="rId48">
-        <w:r>
-          <w:rPr>
-            <w:rStyle w:val="Hyperlink"/>
-          </w:rPr>
-          <w:t xml:space="preserve">https://doi.org/10.1093/ofid/ofaa012</w:t>
-        </w:r>
-      </w:hyperlink>
-    </w:p>
-    <w:bookmarkEnd w:id="49"/>
-    <w:bookmarkStart w:id="51" w:name="ref-Manohar:2020vw"/>
-    <w:p>
-      <w:pPr>
-        <w:pStyle w:val="Bibliography"/>
-      </w:pPr>
-      <w:r>
-        <w:t xml:space="preserve">Manohar, J, Hatt, S, DeMarzo, BB,</w:t>
-      </w:r>
-      <w:r>
-        <w:t xml:space="preserve"> </w:t>
-      </w:r>
-      <w:r>
-        <w:rPr>
-          <w:bCs/>
-          <w:b/>
-        </w:rPr>
-        <w:t xml:space="preserve">Blostein, F,</w:t>
-      </w:r>
-      <w:r>
-        <w:t xml:space="preserve"> Cronenwett, AEW, Wu, J, Lee, KH, &amp; Foxman, B. (2020). Profiles of the bacterial community in short-term indwelling urinary catheters by duration of catheterization and subsequent urinary tract infection.</w:t>
-      </w:r>
-      <w:r>
-        <w:t xml:space="preserve"> </w:t>
-      </w:r>
-      <w:r>
-        <w:rPr>
-          <w:iCs/>
-          <w:i/>
-        </w:rPr>
-        <w:t xml:space="preserve">American Journal of Infection Control</w:t>
-      </w:r>
-      <w:r>
-        <w:t xml:space="preserve">,</w:t>
-      </w:r>
-      <w:r>
-        <w:t xml:space="preserve"> </w:t>
-      </w:r>
-      <w:r>
-        <w:rPr>
-          <w:iCs/>
-          <w:i/>
-        </w:rPr>
-        <w:t xml:space="preserve">48</w:t>
-      </w:r>
-      <w:r>
-        <w:t xml:space="preserve">, 178–183.</w:t>
-      </w:r>
-      <w:r>
-        <w:t xml:space="preserve"> </w:t>
-      </w:r>
-      <w:hyperlink r:id="rId50">
-        <w:r>
-          <w:rPr>
-            <w:rStyle w:val="Hyperlink"/>
-          </w:rPr>
-          <w:t xml:space="preserve">https://doi.org/10.1016/j.ajic.2019.08.005</w:t>
-        </w:r>
-      </w:hyperlink>
-    </w:p>
-    <w:bookmarkEnd w:id="51"/>
-    <w:bookmarkStart w:id="53" w:name="ref-Ramadugu2020"/>
-    <w:p>
-      <w:pPr>
-        <w:pStyle w:val="Bibliography"/>
-      </w:pPr>
-      <w:r>
-        <w:t xml:space="preserve">Ramadugu, K,</w:t>
-      </w:r>
-      <w:r>
-        <w:t xml:space="preserve"> </w:t>
-      </w:r>
-      <w:r>
-        <w:rPr>
-          <w:bCs/>
-          <w:b/>
-        </w:rPr>
-        <w:t xml:space="preserve">Blostein, F,</w:t>
-      </w:r>
-      <w:r>
-        <w:t xml:space="preserve"> Bhaumik, D, Jiang, W, Davis, E, Salzman, E, Srinivasan, U, Marrs, CF, Neiswanger, K, McNeil, DW, Marazita, ML, &amp; Foxman, B. (2020).</w:t>
-      </w:r>
-      <w:r>
-        <w:t xml:space="preserve"> </w:t>
-      </w:r>
-      <w:r>
-        <w:t xml:space="preserve">Co-occurrence of yeast, streptococci, dental decay, and gingivitis in the post-partum period: results of a longitudinal study</w:t>
-      </w:r>
-      <w:r>
-        <w:t xml:space="preserve">.</w:t>
-      </w:r>
-      <w:r>
-        <w:t xml:space="preserve"> </w:t>
-      </w:r>
-      <w:r>
-        <w:rPr>
-          <w:iCs/>
-          <w:i/>
-        </w:rPr>
-        <w:t xml:space="preserve">Journal of Oral Microbiology</w:t>
-      </w:r>
-      <w:r>
-        <w:t xml:space="preserve">,</w:t>
-      </w:r>
-      <w:r>
-        <w:t xml:space="preserve"> </w:t>
-      </w:r>
-      <w:r>
-        <w:rPr>
-          <w:iCs/>
-          <w:i/>
-        </w:rPr>
-        <w:t xml:space="preserve">12</w:t>
-      </w:r>
-      <w:r>
-        <w:t xml:space="preserve">, 1746494.</w:t>
-      </w:r>
-      <w:r>
-        <w:t xml:space="preserve"> </w:t>
-      </w:r>
-      <w:hyperlink r:id="rId52">
-        <w:r>
-          <w:rPr>
-            <w:rStyle w:val="Hyperlink"/>
-          </w:rPr>
-          <w:t xml:space="preserve">https://doi.org/10.1080/20002297.2020.1746494</w:t>
-        </w:r>
-      </w:hyperlink>
-    </w:p>
-    <w:bookmarkEnd w:id="53"/>
-    <w:bookmarkStart w:id="55" w:name="ref-Townsend:2020ui"/>
-    <w:p>
-      <w:pPr>
-        <w:pStyle w:val="Bibliography"/>
-      </w:pPr>
-      <w:r>
-        <w:t xml:space="preserve">Townsend, T,</w:t>
-      </w:r>
-      <w:r>
-        <w:t xml:space="preserve"> </w:t>
-      </w:r>
-      <w:r>
-        <w:rPr>
-          <w:bCs/>
-          <w:b/>
-        </w:rPr>
-        <w:t xml:space="preserve">Blostein, F,</w:t>
-      </w:r>
-      <w:r>
-        <w:t xml:space="preserve"> Doan, T, Madson-Olson, S, Galecki, P, &amp; Hutton, DW. (2020). Cost-effectiveness analysis of alternative naloxone distribution strategies: First responder and lay distribution in the united states.</w:t>
-      </w:r>
-      <w:r>
-        <w:t xml:space="preserve"> </w:t>
-      </w:r>
-      <w:r>
-        <w:rPr>
-          <w:iCs/>
-          <w:i/>
-        </w:rPr>
-        <w:t xml:space="preserve">The International Journal on Drug Policy</w:t>
-      </w:r>
-      <w:r>
-        <w:t xml:space="preserve">,</w:t>
-      </w:r>
-      <w:r>
-        <w:t xml:space="preserve"> </w:t>
-      </w:r>
-      <w:r>
-        <w:rPr>
-          <w:iCs/>
-          <w:i/>
-        </w:rPr>
-        <w:t xml:space="preserve">75</w:t>
-      </w:r>
-      <w:r>
-        <w:t xml:space="preserve">, 102536.</w:t>
-      </w:r>
-      <w:r>
-        <w:t xml:space="preserve"> </w:t>
-      </w:r>
-      <w:hyperlink r:id="rId54">
-        <w:r>
-          <w:rPr>
-            <w:rStyle w:val="Hyperlink"/>
-          </w:rPr>
-          <w:t xml:space="preserve">https://doi.org/10.1016/j.drugpo.2019.07.031</w:t>
-        </w:r>
-      </w:hyperlink>
-    </w:p>
-    <w:bookmarkEnd w:id="55"/>
-    <w:bookmarkStart w:id="57" w:name="ref-Blostein:2017wc"/>
-    <w:p>
-      <w:pPr>
-        <w:pStyle w:val="Bibliography"/>
-      </w:pPr>
-      <w:r>
-        <w:rPr>
-          <w:bCs/>
-          <w:b/>
-        </w:rPr>
-        <w:t xml:space="preserve">Blostein, F,</w:t>
-      </w:r>
-      <w:r>
-        <w:t xml:space="preserve"> Assari, S, &amp; Caldwell, CH. (2017). Gender and ethnic differences in the association between body image dissatisfaction and binge eating disorder among blacks.</w:t>
-      </w:r>
-      <w:r>
-        <w:t xml:space="preserve"> </w:t>
-      </w:r>
-      <w:r>
-        <w:rPr>
-          <w:iCs/>
-          <w:i/>
-        </w:rPr>
-        <w:t xml:space="preserve">Journal of Racial and Ethnic Health Disparities</w:t>
-      </w:r>
-      <w:r>
-        <w:t xml:space="preserve">,</w:t>
-      </w:r>
-      <w:r>
-        <w:t xml:space="preserve"> </w:t>
-      </w:r>
-      <w:r>
-        <w:rPr>
-          <w:iCs/>
-          <w:i/>
-        </w:rPr>
-        <w:t xml:space="preserve">4</w:t>
-      </w:r>
-      <w:r>
-        <w:t xml:space="preserve">, 529–538.</w:t>
-      </w:r>
-      <w:r>
-        <w:t xml:space="preserve"> </w:t>
-      </w:r>
-      <w:hyperlink r:id="rId56">
-        <w:r>
-          <w:rPr>
-            <w:rStyle w:val="Hyperlink"/>
-          </w:rPr>
-          <w:t xml:space="preserve">https://doi.org/10.1007/s40615-016-0255-7</w:t>
-        </w:r>
-      </w:hyperlink>
-    </w:p>
-    <w:bookmarkEnd w:id="57"/>
-    <w:bookmarkStart w:id="59" w:name="ref-Blostein:2017vo"/>
-    <w:p>
-      <w:pPr>
-        <w:pStyle w:val="Bibliography"/>
-      </w:pPr>
-      <w:r>
-        <w:rPr>
-          <w:bCs/>
-          <w:b/>
-        </w:rPr>
-        <w:t xml:space="preserve">Blostein, F,</w:t>
-      </w:r>
-      <w:r>
-        <w:t xml:space="preserve"> Levin-Sparenberg, E, Wagner, J, &amp; Foxman, B. (2017). Recurrent vulvovaginal candidiasis.</w:t>
-      </w:r>
-      <w:r>
-        <w:t xml:space="preserve"> </w:t>
-      </w:r>
-      <w:r>
-        <w:rPr>
-          <w:iCs/>
-          <w:i/>
-        </w:rPr>
-        <w:t xml:space="preserve">Annals of Epidemiology</w:t>
-      </w:r>
-      <w:r>
-        <w:t xml:space="preserve">,</w:t>
-      </w:r>
-      <w:r>
-        <w:t xml:space="preserve"> </w:t>
-      </w:r>
-      <w:r>
-        <w:rPr>
-          <w:iCs/>
-          <w:i/>
-        </w:rPr>
-        <w:t xml:space="preserve">27</w:t>
-      </w:r>
-      <w:r>
-        <w:t xml:space="preserve">, 575–582.e3.</w:t>
-      </w:r>
-      <w:r>
-        <w:t xml:space="preserve"> </w:t>
-      </w:r>
-      <w:hyperlink r:id="rId58">
-        <w:r>
-          <w:rPr>
-            <w:rStyle w:val="Hyperlink"/>
-          </w:rPr>
-          <w:t xml:space="preserve">https://doi.org/10.1016/j.annepidem.2017.08.010</w:t>
-        </w:r>
-      </w:hyperlink>
-    </w:p>
-    <w:bookmarkEnd w:id="59"/>
-    <w:bookmarkEnd w:id="60"/>
-    <w:bookmarkEnd w:id="61"/>
-    <w:bookmarkStart w:id="64" w:name="presentations"/>
+        <w:t xml:space="preserve">In review.</w:t>
+      </w:r>
+    </w:p>
+    <w:bookmarkEnd w:id="70"/>
+    <w:bookmarkStart w:id="71" w:name="grant-support"/>
     <w:p>
       <w:pPr>
         <w:pStyle w:val="Heading2"/>
       </w:pPr>
       <w:r>
+        <w:t xml:space="preserve">Grant support</w:t>
+      </w:r>
+    </w:p>
+    <w:p>
+      <w:pPr>
+        <w:pStyle w:val="FirstParagraph"/>
+      </w:pPr>
+      <w:r>
+        <w:t xml:space="preserve">Pilot award.</w:t>
+      </w:r>
+      <w:r>
+        <w:t xml:space="preserve"> </w:t>
+      </w:r>
+      <w:r>
+        <w:t xml:space="preserve">Blostein (PI).</w:t>
+      </w:r>
+      <w:r>
+        <w:t xml:space="preserve"> </w:t>
+      </w:r>
+      <w:r>
+        <w:t xml:space="preserve">/01/2022-05/30/2023</w:t>
+      </w:r>
+      <w:r>
+        <w:br/>
+      </w:r>
+      <w:r>
+        <w:t xml:space="preserve">Integrated Training in Microbial Systems Mini Grant, Total annual direct cost: $10,000</w:t>
+      </w:r>
+      <w:r>
+        <w:br/>
+      </w:r>
+      <w:r>
+        <w:rPr>
+          <w:bCs/>
+          <w:b/>
+        </w:rPr>
+        <w:t xml:space="preserve">Testing the role of metabolic interactions and processes in the formation of cariogenic oral microbiomes</w:t>
+      </w:r>
+      <w:r>
+        <w:br/>
+      </w:r>
+      <w:r>
+        <w:t xml:space="preserve">Role: Principal Investigator.</w:t>
+      </w:r>
+    </w:p>
+    <w:p>
+      <w:pPr>
+        <w:pStyle w:val="BodyText"/>
+      </w:pPr>
+      <w:r>
+        <w:t xml:space="preserve">NIH F31 DE029992.</w:t>
+      </w:r>
+      <w:r>
+        <w:t xml:space="preserve"> </w:t>
+      </w:r>
+      <w:r>
+        <w:t xml:space="preserve">Blostein (PI).</w:t>
+      </w:r>
+      <w:r>
+        <w:t xml:space="preserve"> </w:t>
+      </w:r>
+      <w:r>
+        <w:t xml:space="preserve">/01/2020-08/31/2023.</w:t>
+      </w:r>
+      <w:r>
+        <w:br/>
+      </w:r>
+      <w:r>
+        <w:t xml:space="preserve">NIDCR, Total annual direct cost: $36,360</w:t>
+      </w:r>
+      <w:r>
+        <w:br/>
+      </w:r>
+      <w:r>
+        <w:rPr>
+          <w:bCs/>
+          <w:b/>
+        </w:rPr>
+        <w:t xml:space="preserve">Environmental and Genetic Factors Contributing to the Development of the Early-Life Oral Microbiome and its Influence on Early Childhood Caries</w:t>
+      </w:r>
+      <w:r>
+        <w:br/>
+      </w:r>
+      <w:r>
+        <w:t xml:space="preserve">Role: Principal Investigator.</w:t>
+      </w:r>
+    </w:p>
+    <w:bookmarkEnd w:id="71"/>
+    <w:bookmarkStart w:id="72" w:name="awards-honors"/>
+    <w:p>
+      <w:pPr>
+        <w:pStyle w:val="Heading2"/>
+      </w:pPr>
+      <w:r>
+        <w:t xml:space="preserve">Awards &amp; Honors</w:t>
+      </w:r>
+    </w:p>
+    <w:p>
+      <w:pPr>
+        <w:pStyle w:val="FirstParagraph"/>
+      </w:pPr>
+      <w:r>
+        <w:rPr>
+          <w:bCs/>
+          <w:b/>
+        </w:rPr>
+        <w:t xml:space="preserve">2023</w:t>
+      </w:r>
+      <w:r>
+        <w:t xml:space="preserve"> </w:t>
+      </w:r>
+      <w:r>
+        <w:t xml:space="preserve">Vanderbilt Genomic Medicine Training Program Postdoctoral Fellow (T32 HG008341)</w:t>
+      </w:r>
+    </w:p>
+    <w:p>
+      <w:pPr>
+        <w:pStyle w:val="BodyText"/>
+      </w:pPr>
+      <w:r>
+        <w:rPr>
+          <w:bCs/>
+          <w:b/>
+        </w:rPr>
+        <w:t xml:space="preserve">2022</w:t>
+      </w:r>
+      <w:r>
+        <w:t xml:space="preserve"> </w:t>
+      </w:r>
+      <w:r>
+        <w:t xml:space="preserve">Nominated for the University of Michigan Proquest Distinguished Dissertation Award by University of Michigan School of Public Health Department of Epidemiology</w:t>
+      </w:r>
+    </w:p>
+    <w:p>
+      <w:pPr>
+        <w:pStyle w:val="BodyText"/>
+      </w:pPr>
+      <w:r>
+        <w:rPr>
+          <w:bCs/>
+          <w:b/>
+        </w:rPr>
+        <w:t xml:space="preserve">2022</w:t>
+      </w:r>
+      <w:r>
+        <w:t xml:space="preserve"> </w:t>
+      </w:r>
+      <w:r>
+        <w:t xml:space="preserve">Rackham Graduate School National Travel Award</w:t>
+      </w:r>
+    </w:p>
+    <w:p>
+      <w:pPr>
+        <w:pStyle w:val="BodyText"/>
+      </w:pPr>
+      <w:r>
+        <w:rPr>
+          <w:bCs/>
+          <w:b/>
+        </w:rPr>
+        <w:t xml:space="preserve">2021</w:t>
+      </w:r>
+      <w:r>
+        <w:t xml:space="preserve"> </w:t>
+      </w:r>
+      <w:r>
+        <w:t xml:space="preserve">AAAS/Science Program for Excellence: 1-year</w:t>
+      </w:r>
+      <w:r>
+        <w:t xml:space="preserve"> </w:t>
+      </w:r>
+      <w:r>
+        <w:t xml:space="preserve">Sponsored American Academy for the Advancement of Science Membership.</w:t>
+      </w:r>
+    </w:p>
+    <w:p>
+      <w:pPr>
+        <w:pStyle w:val="BodyText"/>
+      </w:pPr>
+      <w:r>
+        <w:rPr>
+          <w:bCs/>
+          <w:b/>
+        </w:rPr>
+        <w:t xml:space="preserve">2019</w:t>
+      </w:r>
+      <w:r>
+        <w:t xml:space="preserve"> </w:t>
+      </w:r>
+      <w:r>
+        <w:t xml:space="preserve">Science Communication Fellow, University of Michigan Natural History Museum</w:t>
+      </w:r>
+    </w:p>
+    <w:p>
+      <w:pPr>
+        <w:pStyle w:val="BodyText"/>
+      </w:pPr>
+      <w:r>
+        <w:rPr>
+          <w:bCs/>
+          <w:b/>
+        </w:rPr>
+        <w:t xml:space="preserve">2018-2020</w:t>
+      </w:r>
+      <w:r>
+        <w:t xml:space="preserve"> </w:t>
+      </w:r>
+      <w:r>
+        <w:t xml:space="preserve">Genome Science Training Program, National Human Genome Research Institute Predoctoral Fellow (T32 HG00040)</w:t>
+      </w:r>
+    </w:p>
+    <w:p>
+      <w:pPr>
+        <w:pStyle w:val="BodyText"/>
+      </w:pPr>
+      <w:r>
+        <w:rPr>
+          <w:bCs/>
+          <w:b/>
+        </w:rPr>
+        <w:t xml:space="preserve">2018-2022</w:t>
+      </w:r>
+      <w:r>
+        <w:t xml:space="preserve"> </w:t>
+      </w:r>
+      <w:r>
+        <w:t xml:space="preserve">Integrated Training in Microbial Systems Fellowship</w:t>
+      </w:r>
+    </w:p>
+    <w:p>
+      <w:pPr>
+        <w:pStyle w:val="BodyText"/>
+      </w:pPr>
+      <w:r>
+        <w:rPr>
+          <w:bCs/>
+          <w:b/>
+        </w:rPr>
+        <w:t xml:space="preserve">2018</w:t>
+      </w:r>
+      <w:r>
+        <w:t xml:space="preserve"> </w:t>
+      </w:r>
+      <w:r>
+        <w:t xml:space="preserve">Rackham Graduate School International Travel Award</w:t>
+      </w:r>
+    </w:p>
+    <w:p>
+      <w:pPr>
+        <w:pStyle w:val="BodyText"/>
+      </w:pPr>
+      <w:r>
+        <w:rPr>
+          <w:bCs/>
+          <w:b/>
+        </w:rPr>
+        <w:t xml:space="preserve">2018</w:t>
+      </w:r>
+      <w:r>
+        <w:t xml:space="preserve"> </w:t>
+      </w:r>
+      <w:r>
+        <w:t xml:space="preserve">Summa Cum Laude, University of Michigan School of Public Health</w:t>
+      </w:r>
+    </w:p>
+    <w:p>
+      <w:pPr>
+        <w:pStyle w:val="BodyText"/>
+      </w:pPr>
+      <w:r>
+        <w:rPr>
+          <w:bCs/>
+          <w:b/>
+        </w:rPr>
+        <w:t xml:space="preserve">2017</w:t>
+      </w:r>
+      <w:r>
+        <w:t xml:space="preserve"> </w:t>
+      </w:r>
+      <w:r>
+        <w:t xml:space="preserve">Epidemiology Department Travel Award</w:t>
+      </w:r>
+    </w:p>
+    <w:p>
+      <w:pPr>
+        <w:pStyle w:val="BodyText"/>
+      </w:pPr>
+      <w:r>
+        <w:rPr>
+          <w:bCs/>
+          <w:b/>
+        </w:rPr>
+        <w:t xml:space="preserve">2017</w:t>
+      </w:r>
+      <w:r>
+        <w:t xml:space="preserve"> </w:t>
+      </w:r>
+      <w:r>
+        <w:t xml:space="preserve">Top Poster, University of Michigan, School of Public Health, Department of Epidemiology Poster Session</w:t>
+      </w:r>
+    </w:p>
+    <w:p>
+      <w:pPr>
+        <w:pStyle w:val="BodyText"/>
+      </w:pPr>
+      <w:r>
+        <w:rPr>
+          <w:bCs/>
+          <w:b/>
+        </w:rPr>
+        <w:t xml:space="preserve">2016-2018</w:t>
+      </w:r>
+      <w:r>
+        <w:t xml:space="preserve"> </w:t>
+      </w:r>
+      <w:r>
+        <w:t xml:space="preserve">School of Public Health Dean’s Scholarship</w:t>
+      </w:r>
+    </w:p>
+    <w:p>
+      <w:pPr>
+        <w:pStyle w:val="BodyText"/>
+      </w:pPr>
+      <w:r>
+        <w:rPr>
+          <w:bCs/>
+          <w:b/>
+        </w:rPr>
+        <w:t xml:space="preserve">2016</w:t>
+      </w:r>
+      <w:r>
+        <w:t xml:space="preserve"> </w:t>
+      </w:r>
+      <w:r>
+        <w:t xml:space="preserve">Summa Cum Laude, University of Michigan</w:t>
+      </w:r>
+    </w:p>
+    <w:p>
+      <w:pPr>
+        <w:pStyle w:val="BodyText"/>
+      </w:pPr>
+      <w:r>
+        <w:rPr>
+          <w:bCs/>
+          <w:b/>
+        </w:rPr>
+        <w:t xml:space="preserve">2015</w:t>
+      </w:r>
+      <w:r>
+        <w:t xml:space="preserve"> </w:t>
+      </w:r>
+      <w:r>
+        <w:t xml:space="preserve">Phi Beta Kappa</w:t>
+      </w:r>
+    </w:p>
+    <w:p>
+      <w:pPr>
+        <w:pStyle w:val="BodyText"/>
+      </w:pPr>
+      <w:r>
+        <w:rPr>
+          <w:bCs/>
+          <w:b/>
+        </w:rPr>
+        <w:t xml:space="preserve">2014, 2015, 2016</w:t>
+      </w:r>
+      <w:r>
+        <w:t xml:space="preserve"> </w:t>
+      </w:r>
+      <w:r>
+        <w:t xml:space="preserve">James B. Angell Scholar, University of Michigan</w:t>
+      </w:r>
+    </w:p>
+    <w:p>
+      <w:pPr>
+        <w:pStyle w:val="BodyText"/>
+      </w:pPr>
+      <w:r>
+        <w:rPr>
+          <w:bCs/>
+          <w:b/>
+        </w:rPr>
+        <w:t xml:space="preserve">2013, 2014, 2015</w:t>
+      </w:r>
+      <w:r>
+        <w:t xml:space="preserve"> </w:t>
+      </w:r>
+      <w:r>
+        <w:t xml:space="preserve">University Honors, University of Michigan</w:t>
+      </w:r>
+    </w:p>
+    <w:p>
+      <w:pPr>
+        <w:pStyle w:val="BodyText"/>
+      </w:pPr>
+      <w:r>
+        <w:rPr>
+          <w:bCs/>
+          <w:b/>
+        </w:rPr>
+        <w:t xml:space="preserve">2012-2016</w:t>
+      </w:r>
+      <w:r>
+        <w:t xml:space="preserve"> </w:t>
+      </w:r>
+      <w:r>
+        <w:t xml:space="preserve">Sydney J and Irene Shipman Scholarship Awardee</w:t>
+      </w:r>
+    </w:p>
+    <w:bookmarkEnd w:id="72"/>
+    <w:bookmarkStart w:id="75" w:name="teaching"/>
+    <w:p>
+      <w:pPr>
+        <w:pStyle w:val="Heading2"/>
+      </w:pPr>
+      <w:r>
+        <w:t xml:space="preserve">Teaching</w:t>
+      </w:r>
+    </w:p>
+    <w:p>
+      <w:pPr>
+        <w:pStyle w:val="FirstParagraph"/>
+      </w:pPr>
+      <w:r>
+        <w:rPr>
+          <w:bCs/>
+          <w:b/>
+        </w:rPr>
+        <w:t xml:space="preserve">All teaching conducted at the University of Michigan, Ann Arbor, Michigan</w:t>
+      </w:r>
+    </w:p>
+    <w:bookmarkStart w:id="73" w:name="instructor"/>
+    <w:p>
+      <w:pPr>
+        <w:pStyle w:val="Heading3"/>
+      </w:pPr>
+      <w:r>
+        <w:rPr>
+          <w:bCs/>
+          <w:b/>
+        </w:rPr>
+        <w:t xml:space="preserve">Instructor</w:t>
+      </w:r>
+    </w:p>
+    <w:p>
+      <w:pPr>
+        <w:pStyle w:val="FirstParagraph"/>
+      </w:pPr>
+      <w:r>
+        <w:rPr>
+          <w:bCs/>
+          <w:b/>
+        </w:rPr>
+        <w:t xml:space="preserve">Machine Learning for</w:t>
+      </w:r>
+      <w:r>
+        <w:rPr>
+          <w:bCs/>
+          <w:b/>
+        </w:rPr>
+        <w:t xml:space="preserve"> </w:t>
+      </w:r>
+      <w:r>
+        <w:rPr>
+          <w:bCs/>
+          <w:b/>
+        </w:rPr>
+        <w:t xml:space="preserve">Epidemiological Analysis in the Era of Big Data (EPID 708)</w:t>
+      </w:r>
+      <w:r>
+        <w:t xml:space="preserve">; 2020 &amp; 2021. 20-30 graduate-level students/session, 1 section/year, summer session. Title: Teaching assistant.</w:t>
+      </w:r>
+    </w:p>
+    <w:p>
+      <w:pPr>
+        <w:pStyle w:val="BodyText"/>
+      </w:pPr>
+      <w:r>
+        <w:rPr>
+          <w:bCs/>
+          <w:b/>
+        </w:rPr>
+        <w:t xml:space="preserve">Advanced Methods in</w:t>
+      </w:r>
+      <w:r>
+        <w:rPr>
+          <w:bCs/>
+          <w:b/>
+        </w:rPr>
+        <w:t xml:space="preserve"> </w:t>
+      </w:r>
+      <w:r>
+        <w:rPr>
+          <w:bCs/>
+          <w:b/>
+        </w:rPr>
+        <w:t xml:space="preserve">Epidemiology (EPID 824)</w:t>
+      </w:r>
+      <w:r>
+        <w:t xml:space="preserve">; 2020-2021. 1-2 graduate-level students/session, 1 section/year, fall and winter semester. Title: Departmental tutor.</w:t>
+      </w:r>
+    </w:p>
+    <w:p>
+      <w:pPr>
+        <w:pStyle w:val="BodyText"/>
+      </w:pPr>
+      <w:r>
+        <w:rPr>
+          <w:bCs/>
+          <w:b/>
+        </w:rPr>
+        <w:t xml:space="preserve">Programming in R for Epidemiologists Summer Session in</w:t>
+      </w:r>
+      <w:r>
+        <w:rPr>
+          <w:bCs/>
+          <w:b/>
+        </w:rPr>
+        <w:t xml:space="preserve"> </w:t>
+      </w:r>
+      <w:r>
+        <w:rPr>
+          <w:bCs/>
+          <w:b/>
+        </w:rPr>
+        <w:t xml:space="preserve">Epidemiology</w:t>
+      </w:r>
+      <w:r>
+        <w:t xml:space="preserve">; 2019. 1 graduate-level student/session, 1 section/year, summer session. Title: Departmental tutor.</w:t>
+      </w:r>
+    </w:p>
+    <w:p>
+      <w:pPr>
+        <w:pStyle w:val="BodyText"/>
+      </w:pPr>
+      <w:r>
+        <w:rPr>
+          <w:bCs/>
+          <w:b/>
+        </w:rPr>
+        <w:t xml:space="preserve">Reproductive Health (NURSING 352)</w:t>
+      </w:r>
+      <w:r>
+        <w:t xml:space="preserve">; 2016-2017. 80-100 undergraduate-level students/semester, 1 section/year, fall and winter semester. Title: Instructional aide.</w:t>
+      </w:r>
+    </w:p>
+    <w:p>
+      <w:pPr>
+        <w:pStyle w:val="BodyText"/>
+      </w:pPr>
+      <w:r>
+        <w:rPr>
+          <w:bCs/>
+          <w:b/>
+        </w:rPr>
+        <w:t xml:space="preserve">Undergraduate Research Opportunity Program (UC 280)</w:t>
+      </w:r>
+      <w:r>
+        <w:t xml:space="preserve">; 2014-2016. 25-35 undergraduate-level students/semester, 2 sections/year, fall and winter semester. Title: Peer advisor.</w:t>
+      </w:r>
+    </w:p>
+    <w:p>
+      <w:pPr>
+        <w:pStyle w:val="BodyText"/>
+      </w:pPr>
+      <w:r>
+        <w:rPr>
+          <w:bCs/>
+          <w:b/>
+        </w:rPr>
+        <w:t xml:space="preserve">First Year Writing Seminar (RCCORE 100)</w:t>
+      </w:r>
+      <w:r>
+        <w:t xml:space="preserve">; 2013-2014. 25-30 undergraduate-level students/section, 1 section/year, fall semester. Title: Teaching assistant.</w:t>
+      </w:r>
+    </w:p>
+    <w:bookmarkEnd w:id="73"/>
+    <w:bookmarkStart w:id="74" w:name="guest-lecturing"/>
+    <w:p>
+      <w:pPr>
+        <w:pStyle w:val="Heading3"/>
+      </w:pPr>
+      <w:r>
+        <w:rPr>
+          <w:bCs/>
+          <w:b/>
+        </w:rPr>
+        <w:t xml:space="preserve">Guest lecturing</w:t>
+      </w:r>
+    </w:p>
+    <w:p>
+      <w:pPr>
+        <w:pStyle w:val="FirstParagraph"/>
+      </w:pPr>
+      <w:r>
+        <w:rPr>
+          <w:bCs/>
+          <w:b/>
+        </w:rPr>
+        <w:t xml:space="preserve">Molecular Epidemiology (EPID 582)</w:t>
+      </w:r>
+      <w:r>
+        <w:t xml:space="preserve">; 2021. 55-85 graduate-level students/session.</w:t>
+      </w:r>
+    </w:p>
+    <w:p>
+      <w:pPr>
+        <w:pStyle w:val="BodyText"/>
+      </w:pPr>
+      <w:r>
+        <w:rPr>
+          <w:bCs/>
+          <w:b/>
+        </w:rPr>
+        <w:t xml:space="preserve">Epidemiologic Data Analysis Using R (EPID 674)</w:t>
+      </w:r>
+      <w:r>
+        <w:t xml:space="preserve">; 2020. 15-20 graduate-level students/session.</w:t>
+      </w:r>
+    </w:p>
+    <w:p>
+      <w:pPr>
+        <w:pStyle w:val="BodyText"/>
+      </w:pPr>
+      <w:r>
+        <w:rPr>
+          <w:bCs/>
+          <w:b/>
+        </w:rPr>
+        <w:t xml:space="preserve">Biological Basis of Human Disease (EPID 512)</w:t>
+      </w:r>
+      <w:r>
+        <w:t xml:space="preserve"> </w:t>
+      </w:r>
+      <w:r>
+        <w:t xml:space="preserve">2020. 50-85 graduate-level students/session.</w:t>
+      </w:r>
+    </w:p>
+    <w:bookmarkEnd w:id="74"/>
+    <w:bookmarkEnd w:id="75"/>
+    <w:bookmarkStart w:id="78" w:name="presentations"/>
+    <w:p>
+      <w:pPr>
+        <w:pStyle w:val="Heading2"/>
+      </w:pPr>
+      <w:r>
         <w:t xml:space="preserve">Presentations</w:t>
       </w:r>
     </w:p>
-    <w:bookmarkStart w:id="62" w:name="oral-presentations"/>
+    <w:bookmarkStart w:id="76" w:name="oral-presentations"/>
     <w:p>
       <w:pPr>
         <w:pStyle w:val="Heading3"/>
@@ -1639,8 +2095,8 @@
         <w:t xml:space="preserve">Research.</w:t>
       </w:r>
     </w:p>
-    <w:bookmarkEnd w:id="62"/>
-    <w:bookmarkStart w:id="63" w:name="posters"/>
+    <w:bookmarkEnd w:id="76"/>
+    <w:bookmarkStart w:id="77" w:name="posters"/>
     <w:p>
       <w:pPr>
         <w:pStyle w:val="Heading3"/>
@@ -1841,15 +2297,15 @@
         <w:t xml:space="preserve">Conference.</w:t>
       </w:r>
     </w:p>
-    <w:bookmarkEnd w:id="63"/>
-    <w:bookmarkEnd w:id="64"/>
-    <w:bookmarkStart w:id="67" w:name="teaching"/>
+    <w:bookmarkEnd w:id="77"/>
+    <w:bookmarkEnd w:id="78"/>
+    <w:bookmarkStart w:id="79" w:name="skills"/>
     <w:p>
       <w:pPr>
         <w:pStyle w:val="Heading2"/>
       </w:pPr>
       <w:r>
-        <w:t xml:space="preserve">Teaching</w:t>
+        <w:t xml:space="preserve">Skills</w:t>
       </w:r>
     </w:p>
     <w:p>
@@ -1861,20 +2317,47 @@
           <w:bCs/>
           <w:b/>
         </w:rPr>
-        <w:t xml:space="preserve">All teaching conducted at the University of Michigan, Ann Arbor, Michigan</w:t>
-      </w:r>
-    </w:p>
-    <w:bookmarkStart w:id="65" w:name="instructor"/>
-    <w:p>
-      <w:pPr>
-        <w:pStyle w:val="Heading3"/>
-      </w:pPr>
-      <w:r>
-        <w:rPr>
-          <w:bCs/>
-          <w:b/>
-        </w:rPr>
-        <w:t xml:space="preserve">Instructor</w:t>
+        <w:t xml:space="preserve">Computer</w:t>
+      </w:r>
+      <w:r>
+        <w:t xml:space="preserve"> </w:t>
+      </w:r>
+      <w:r>
+        <w:t xml:space="preserve">R, Python, SAS, LATEX, Bash, Microsoft</w:t>
+      </w:r>
+      <w:r>
+        <w:t xml:space="preserve"> </w:t>
+      </w:r>
+      <w:r>
+        <w:t xml:space="preserve">Office</w:t>
+      </w:r>
+    </w:p>
+    <w:p>
+      <w:pPr>
+        <w:pStyle w:val="BodyText"/>
+      </w:pPr>
+      <w:r>
+        <w:rPr>
+          <w:bCs/>
+          <w:b/>
+        </w:rPr>
+        <w:t xml:space="preserve">Language</w:t>
+      </w:r>
+      <w:r>
+        <w:t xml:space="preserve"> </w:t>
+      </w:r>
+      <w:r>
+        <w:t xml:space="preserve">Spanish – Proficient</w:t>
+      </w:r>
+    </w:p>
+    <w:bookmarkEnd w:id="79"/>
+    <w:bookmarkStart w:id="81" w:name="service-science-communication"/>
+    <w:p>
+      <w:pPr>
+        <w:pStyle w:val="Heading2"/>
+      </w:pPr>
+      <w:r>
+        <w:t xml:space="preserve">Service &amp; Science Communication</w:t>
       </w:r>
     </w:p>
     <w:p>
@@ -1886,263 +2369,6 @@
           <w:bCs/>
           <w:b/>
         </w:rPr>
-        <w:t xml:space="preserve">Machine Learning for</w:t>
-      </w:r>
-      <w:r>
-        <w:rPr>
-          <w:bCs/>
-          <w:b/>
-        </w:rPr>
-        <w:t xml:space="preserve"> </w:t>
-      </w:r>
-      <w:r>
-        <w:rPr>
-          <w:bCs/>
-          <w:b/>
-        </w:rPr>
-        <w:t xml:space="preserve">Epidemiological Analysis in the Era of Big Data (EPID 708)</w:t>
-      </w:r>
-      <w:r>
-        <w:t xml:space="preserve">; 2020 &amp; 2021. 20-30 graduate-level students/session, 1 section/year, summer session. Title: Teaching assistant.</w:t>
-      </w:r>
-    </w:p>
-    <w:p>
-      <w:pPr>
-        <w:pStyle w:val="BodyText"/>
-      </w:pPr>
-      <w:r>
-        <w:rPr>
-          <w:bCs/>
-          <w:b/>
-        </w:rPr>
-        <w:t xml:space="preserve">Advanced Methods in</w:t>
-      </w:r>
-      <w:r>
-        <w:rPr>
-          <w:bCs/>
-          <w:b/>
-        </w:rPr>
-        <w:t xml:space="preserve"> </w:t>
-      </w:r>
-      <w:r>
-        <w:rPr>
-          <w:bCs/>
-          <w:b/>
-        </w:rPr>
-        <w:t xml:space="preserve">Epidemiology (EPID 824)</w:t>
-      </w:r>
-      <w:r>
-        <w:t xml:space="preserve">; 2020-2021. 1-2 graduate-level students/session, 1 section/year, fall and winter semester. Title: Departmental tutor.</w:t>
-      </w:r>
-    </w:p>
-    <w:p>
-      <w:pPr>
-        <w:pStyle w:val="BodyText"/>
-      </w:pPr>
-      <w:r>
-        <w:rPr>
-          <w:bCs/>
-          <w:b/>
-        </w:rPr>
-        <w:t xml:space="preserve">Programming in R for Epidemiologists Summer Session in</w:t>
-      </w:r>
-      <w:r>
-        <w:rPr>
-          <w:bCs/>
-          <w:b/>
-        </w:rPr>
-        <w:t xml:space="preserve"> </w:t>
-      </w:r>
-      <w:r>
-        <w:rPr>
-          <w:bCs/>
-          <w:b/>
-        </w:rPr>
-        <w:t xml:space="preserve">Epidemiology</w:t>
-      </w:r>
-      <w:r>
-        <w:t xml:space="preserve">; 2019. 1 graduate-level student/session, 1 section/year, summer session. Title: Departmental tutor.</w:t>
-      </w:r>
-    </w:p>
-    <w:p>
-      <w:pPr>
-        <w:pStyle w:val="BodyText"/>
-      </w:pPr>
-      <w:r>
-        <w:rPr>
-          <w:bCs/>
-          <w:b/>
-        </w:rPr>
-        <w:t xml:space="preserve">Reproductive Health (NURSING 352)</w:t>
-      </w:r>
-      <w:r>
-        <w:t xml:space="preserve">; 2016-2017. 80-100 undergraduate-level students/semester, 1 section/year, fall and winter semester. Title: Instructional aide.</w:t>
-      </w:r>
-    </w:p>
-    <w:p>
-      <w:pPr>
-        <w:pStyle w:val="BodyText"/>
-      </w:pPr>
-      <w:r>
-        <w:rPr>
-          <w:bCs/>
-          <w:b/>
-        </w:rPr>
-        <w:t xml:space="preserve">Undergraduate Research Opportunity Program (UC 280)</w:t>
-      </w:r>
-      <w:r>
-        <w:t xml:space="preserve">; 2014-2016. 25-35 undergraduate-level students/semester, 2 sections/year, fall and winter semester. Title: Peer advisor.</w:t>
-      </w:r>
-    </w:p>
-    <w:p>
-      <w:pPr>
-        <w:pStyle w:val="BodyText"/>
-      </w:pPr>
-      <w:r>
-        <w:rPr>
-          <w:bCs/>
-          <w:b/>
-        </w:rPr>
-        <w:t xml:space="preserve">First Year Writing Seminar (RCCORE 100)</w:t>
-      </w:r>
-      <w:r>
-        <w:t xml:space="preserve">; 2013-2014. 25-30 undergraduate-level students/section, 1 section/year, fall semester. Title: Teaching assistant.</w:t>
-      </w:r>
-    </w:p>
-    <w:bookmarkEnd w:id="65"/>
-    <w:bookmarkStart w:id="66" w:name="guest-lecturing"/>
-    <w:p>
-      <w:pPr>
-        <w:pStyle w:val="Heading3"/>
-      </w:pPr>
-      <w:r>
-        <w:rPr>
-          <w:bCs/>
-          <w:b/>
-        </w:rPr>
-        <w:t xml:space="preserve">Guest lecturing</w:t>
-      </w:r>
-    </w:p>
-    <w:p>
-      <w:pPr>
-        <w:pStyle w:val="FirstParagraph"/>
-      </w:pPr>
-      <w:r>
-        <w:rPr>
-          <w:bCs/>
-          <w:b/>
-        </w:rPr>
-        <w:t xml:space="preserve">Molecular Epidemiology (EPID 582)</w:t>
-      </w:r>
-      <w:r>
-        <w:t xml:space="preserve">; 2021. 55-85 graduate-level students/session.</w:t>
-      </w:r>
-    </w:p>
-    <w:p>
-      <w:pPr>
-        <w:pStyle w:val="BodyText"/>
-      </w:pPr>
-      <w:r>
-        <w:rPr>
-          <w:bCs/>
-          <w:b/>
-        </w:rPr>
-        <w:t xml:space="preserve">Epidemiologic Data Analysis Using R (EPID 674)</w:t>
-      </w:r>
-      <w:r>
-        <w:t xml:space="preserve">; 2020. 15-20 graduate-level students/session.</w:t>
-      </w:r>
-    </w:p>
-    <w:p>
-      <w:pPr>
-        <w:pStyle w:val="BodyText"/>
-      </w:pPr>
-      <w:r>
-        <w:rPr>
-          <w:bCs/>
-          <w:b/>
-        </w:rPr>
-        <w:t xml:space="preserve">Biological Basis of Human Disease (EPID 512)</w:t>
-      </w:r>
-      <w:r>
-        <w:t xml:space="preserve"> </w:t>
-      </w:r>
-      <w:r>
-        <w:t xml:space="preserve">2020. 50-85 graduate-level students/session.</w:t>
-      </w:r>
-    </w:p>
-    <w:bookmarkEnd w:id="66"/>
-    <w:bookmarkEnd w:id="67"/>
-    <w:bookmarkStart w:id="68" w:name="skills"/>
-    <w:p>
-      <w:pPr>
-        <w:pStyle w:val="Heading2"/>
-      </w:pPr>
-      <w:r>
-        <w:t xml:space="preserve">Skills</w:t>
-      </w:r>
-    </w:p>
-    <w:p>
-      <w:pPr>
-        <w:pStyle w:val="FirstParagraph"/>
-      </w:pPr>
-      <w:r>
-        <w:rPr>
-          <w:bCs/>
-          <w:b/>
-        </w:rPr>
-        <w:t xml:space="preserve">Computer</w:t>
-      </w:r>
-      <w:r>
-        <w:t xml:space="preserve"> </w:t>
-      </w:r>
-      <w:r>
-        <w:t xml:space="preserve">R, Python, SAS, LATEX, Bash, Microsoft</w:t>
-      </w:r>
-      <w:r>
-        <w:t xml:space="preserve"> </w:t>
-      </w:r>
-      <w:r>
-        <w:t xml:space="preserve">Office</w:t>
-      </w:r>
-    </w:p>
-    <w:p>
-      <w:pPr>
-        <w:pStyle w:val="BodyText"/>
-      </w:pPr>
-      <w:r>
-        <w:rPr>
-          <w:bCs/>
-          <w:b/>
-        </w:rPr>
-        <w:t xml:space="preserve">Language</w:t>
-      </w:r>
-      <w:r>
-        <w:t xml:space="preserve"> </w:t>
-      </w:r>
-      <w:r>
-        <w:t xml:space="preserve">Spanish – Proficient</w:t>
-      </w:r>
-    </w:p>
-    <w:bookmarkEnd w:id="68"/>
-    <w:bookmarkStart w:id="70" w:name="service-science-communication"/>
-    <w:p>
-      <w:pPr>
-        <w:pStyle w:val="Heading2"/>
-      </w:pPr>
-      <w:r>
-        <w:t xml:space="preserve">Service &amp; Science Communication</w:t>
-      </w:r>
-    </w:p>
-    <w:p>
-      <w:pPr>
-        <w:pStyle w:val="FirstParagraph"/>
-      </w:pPr>
-      <w:r>
-        <w:rPr>
-          <w:bCs/>
-          <w:b/>
-        </w:rPr>
         <w:t xml:space="preserve">Statistics in the Community volunteer</w:t>
       </w:r>
       <w:r>
@@ -2167,7 +2393,7 @@
         <w:t xml:space="preserve"> </w:t>
       </w:r>
       <w:r>
-        <w:t xml:space="preserve">Serves as a student liaison for the Women in Science and Engineering program at the University of Michigan.</w:t>
+        <w:t xml:space="preserve">Serves as a student liaison for the Women in Science and Engineering program at the University of Michigan. Designed and hosted a microbiology- and epidemiology-themed session for approximately 20 middle-school students at a summer science camp hosted by Women in Science and Engineering.</w:t>
       </w:r>
     </w:p>
     <w:p>
@@ -2208,7 +2434,7 @@
       <w:r>
         <w:t xml:space="preserve"> </w:t>
       </w:r>
-      <w:hyperlink r:id="rId69">
+      <w:hyperlink r:id="rId80">
         <w:r>
           <w:rPr>
             <w:rStyle w:val="Hyperlink"/>
@@ -2400,8 +2626,8 @@
         </w:pict>
       </w:r>
     </w:p>
-    <w:bookmarkEnd w:id="70"/>
-    <w:bookmarkEnd w:id="71"/>
+    <w:bookmarkEnd w:id="81"/>
+    <w:bookmarkEnd w:id="82"/>
     <w:sectPr/>
   </w:body>
 </w:document>
@@ -2433,7 +2659,7 @@
 <file path=word/numbering.xml><?xml version="1.0" encoding="utf-8"?>
 <w:numbering xmlns:w="http://schemas.openxmlformats.org/wordprocessingml/2006/main">
   <w:abstractNum w:abstractNumId="990">
-    <w:nsid w:val="2c1ae401"/>
+    <w:nsid w:val="A990"/>
     <w:multiLevelType w:val="multilevel"/>
     <w:lvl w:ilvl="0">
       <w:numFmt w:val="bullet"/>
@@ -2508,8 +2734,153 @@
       </w:pPr>
     </w:lvl>
   </w:abstractNum>
+  <w:abstractNum w:abstractNumId="99411">
+    <w:nsid w:val="A99411"/>
+    <w:multiLevelType w:val="multilevel"/>
+    <w:lvl w:ilvl="0">
+      <w:start w:val="1"/>
+      <w:numFmt w:val="decimal"/>
+      <w:lvlText w:val="%1."/>
+      <w:lvlJc w:val="left"/>
+      <w:pPr>
+        <w:ind w:left="720" w:hanging="480"/>
+      </w:pPr>
+    </w:lvl>
+    <w:lvl w:ilvl="1">
+      <w:start w:val="1"/>
+      <w:numFmt w:val="decimal"/>
+      <w:lvlText w:val="%2."/>
+      <w:lvlJc w:val="left"/>
+      <w:pPr>
+        <w:ind w:left="1440" w:hanging="480"/>
+      </w:pPr>
+    </w:lvl>
+    <w:lvl w:ilvl="2">
+      <w:start w:val="1"/>
+      <w:numFmt w:val="decimal"/>
+      <w:lvlText w:val="%3."/>
+      <w:lvlJc w:val="left"/>
+      <w:pPr>
+        <w:ind w:left="2160" w:hanging="480"/>
+      </w:pPr>
+    </w:lvl>
+    <w:lvl w:ilvl="3">
+      <w:start w:val="1"/>
+      <w:numFmt w:val="decimal"/>
+      <w:lvlText w:val="%4."/>
+      <w:lvlJc w:val="left"/>
+      <w:pPr>
+        <w:ind w:left="2880" w:hanging="480"/>
+      </w:pPr>
+    </w:lvl>
+    <w:lvl w:ilvl="4">
+      <w:start w:val="1"/>
+      <w:numFmt w:val="decimal"/>
+      <w:lvlText w:val="%5."/>
+      <w:lvlJc w:val="left"/>
+      <w:pPr>
+        <w:ind w:left="3600" w:hanging="480"/>
+      </w:pPr>
+    </w:lvl>
+    <w:lvl w:ilvl="5">
+      <w:start w:val="1"/>
+      <w:numFmt w:val="decimal"/>
+      <w:lvlText w:val="%6."/>
+      <w:lvlJc w:val="left"/>
+      <w:pPr>
+        <w:ind w:left="4320" w:hanging="480"/>
+      </w:pPr>
+    </w:lvl>
+    <w:lvl w:ilvl="6">
+      <w:start w:val="1"/>
+      <w:numFmt w:val="decimal"/>
+      <w:lvlText w:val="%7."/>
+      <w:lvlJc w:val="left"/>
+      <w:pPr>
+        <w:ind w:left="5040" w:hanging="480"/>
+      </w:pPr>
+    </w:lvl>
+    <w:lvl w:ilvl="7">
+      <w:start w:val="1"/>
+      <w:numFmt w:val="decimal"/>
+      <w:lvlText w:val="%8."/>
+      <w:lvlJc w:val="left"/>
+      <w:pPr>
+        <w:ind w:left="5760" w:hanging="480"/>
+      </w:pPr>
+    </w:lvl>
+    <w:lvl w:ilvl="8">
+      <w:start w:val="1"/>
+      <w:numFmt w:val="decimal"/>
+      <w:lvlText w:val="%9."/>
+      <w:lvlJc w:val="left"/>
+      <w:pPr>
+        <w:ind w:left="6480" w:hanging="480"/>
+      </w:pPr>
+    </w:lvl>
+  </w:abstractNum>
   <w:num w:numId="1000">
     <w:abstractNumId w:val="990"/>
+  </w:num>
+  <w:num w:numId="1001">
+    <w:abstractNumId w:val="99411"/>
+    <w:lvlOverride w:ilvl="0">
+      <w:startOverride w:val="1"/>
+    </w:lvlOverride>
+    <w:lvlOverride w:ilvl="1">
+      <w:startOverride w:val="1"/>
+    </w:lvlOverride>
+    <w:lvlOverride w:ilvl="2">
+      <w:startOverride w:val="1"/>
+    </w:lvlOverride>
+    <w:lvlOverride w:ilvl="3">
+      <w:startOverride w:val="1"/>
+    </w:lvlOverride>
+    <w:lvlOverride w:ilvl="4">
+      <w:startOverride w:val="1"/>
+    </w:lvlOverride>
+    <w:lvlOverride w:ilvl="5">
+      <w:startOverride w:val="1"/>
+    </w:lvlOverride>
+    <w:lvlOverride w:ilvl="6">
+      <w:startOverride w:val="1"/>
+    </w:lvlOverride>
+    <w:lvlOverride w:ilvl="7">
+      <w:startOverride w:val="1"/>
+    </w:lvlOverride>
+    <w:lvlOverride w:ilvl="8">
+      <w:startOverride w:val="1"/>
+    </w:lvlOverride>
+  </w:num>
+  <w:num w:numId="1002">
+    <w:abstractNumId w:val="99411"/>
+    <w:lvlOverride w:ilvl="0">
+      <w:startOverride w:val="1"/>
+    </w:lvlOverride>
+    <w:lvlOverride w:ilvl="1">
+      <w:startOverride w:val="1"/>
+    </w:lvlOverride>
+    <w:lvlOverride w:ilvl="2">
+      <w:startOverride w:val="1"/>
+    </w:lvlOverride>
+    <w:lvlOverride w:ilvl="3">
+      <w:startOverride w:val="1"/>
+    </w:lvlOverride>
+    <w:lvlOverride w:ilvl="4">
+      <w:startOverride w:val="1"/>
+    </w:lvlOverride>
+    <w:lvlOverride w:ilvl="5">
+      <w:startOverride w:val="1"/>
+    </w:lvlOverride>
+    <w:lvlOverride w:ilvl="6">
+      <w:startOverride w:val="1"/>
+    </w:lvlOverride>
+    <w:lvlOverride w:ilvl="7">
+      <w:startOverride w:val="1"/>
+    </w:lvlOverride>
+    <w:lvlOverride w:ilvl="8">
+      <w:startOverride w:val="1"/>
+    </w:lvlOverride>
   </w:num>
 </w:numbering>
 </file>
@@ -2519,10 +2890,10 @@
   <w:docDefaults>
     <w:rPrDefault>
       <w:rPr>
-        <w:rFonts w:asciiTheme="minorHAnsi" w:eastAsiaTheme="minorHAnsi" w:hAnsiTheme="minorHAnsi" w:cstheme="minorBidi"/>
+        <w:rFonts w:asciiTheme="minorHAnsi" w:cstheme="minorBidi" w:eastAsiaTheme="minorHAnsi" w:hAnsiTheme="minorHAnsi"/>
         <w:sz w:val="24"/>
         <w:szCs w:val="24"/>
-        <w:lang w:val="en-US" w:eastAsia="en-US" w:bidi="ar-SA"/>
+        <w:lang w:bidi="ar-SA" w:eastAsia="en-US" w:val="en-US"/>
       </w:rPr>
     </w:rPrDefault>
     <w:pPrDefault>
@@ -2531,35 +2902,35 @@
       </w:pPr>
     </w:pPrDefault>
   </w:docDefaults>
-  <w:latentStyles w:defLockedState="0" w:defUIPriority="0" w:defSemiHidden="0" w:defUnhideWhenUsed="0" w:defQFormat="0" w:count="276"/>
-  <w:style w:type="paragraph" w:default="1" w:styleId="Normal">
+  <w:latentStyles w:count="276" w:defLockedState="0" w:defQFormat="0" w:defSemiHidden="0" w:defUIPriority="0" w:defUnhideWhenUsed="0"/>
+  <w:style w:default="1" w:styleId="Normal" w:type="paragraph">
     <w:name w:val="Normal"/>
     <w:qFormat/>
   </w:style>
-  <w:style w:type="paragraph" w:styleId="BodyText">
+  <w:style w:styleId="BodyText" w:type="paragraph">
     <w:name w:val="Body Text"/>
     <w:basedOn w:val="Normal"/>
     <w:link w:val="BodyTextChar"/>
     <w:pPr>
-      <w:spacing w:before="180" w:after="180"/>
+      <w:spacing w:after="180" w:before="180"/>
     </w:pPr>
     <w:qFormat/>
   </w:style>
-  <w:style w:type="paragraph" w:customStyle="1" w:styleId="FirstParagraph">
+  <w:style w:customStyle="1" w:styleId="FirstParagraph" w:type="paragraph">
     <w:name w:val="First Paragraph"/>
     <w:basedOn w:val="BodyText"/>
     <w:next w:val="BodyText"/>
     <w:qFormat/>
   </w:style>
-  <w:style w:type="paragraph" w:customStyle="1" w:styleId="Compact">
+  <w:style w:customStyle="1" w:styleId="Compact" w:type="paragraph">
     <w:name w:val="Compact"/>
     <w:basedOn w:val="BodyText"/>
     <w:qFormat/>
     <w:pPr>
-      <w:spacing w:before="36" w:after="36"/>
+      <w:spacing w:after="36" w:before="36"/>
     </w:pPr>
   </w:style>
-  <w:style w:type="paragraph" w:styleId="Title">
+  <w:style w:styleId="Title" w:type="paragraph">
     <w:name w:val="Title"/>
     <w:basedOn w:val="Normal"/>
     <w:next w:val="BodyText"/>
@@ -2567,19 +2938,19 @@
     <w:pPr>
       <w:keepNext/>
       <w:keepLines/>
-      <w:spacing w:before="480" w:after="240"/>
+      <w:spacing w:after="240" w:before="480"/>
       <w:jc w:val="center"/>
     </w:pPr>
     <w:rPr>
-      <w:rFonts w:asciiTheme="majorHAnsi" w:eastAsiaTheme="majorEastAsia" w:hAnsiTheme="majorHAnsi" w:cstheme="majorBidi"/>
+      <w:rFonts w:asciiTheme="majorHAnsi" w:cstheme="majorBidi" w:eastAsiaTheme="majorEastAsia" w:hAnsiTheme="majorHAnsi"/>
       <w:b/>
       <w:bCs/>
-      <w:color w:val="345A8A" w:themeColor="accent1" w:themeShade="B5"/>
+      <w:color w:themeColor="accent1" w:themeShade="B5" w:val="345A8A"/>
       <w:sz w:val="36"/>
       <w:szCs w:val="36"/>
     </w:rPr>
   </w:style>
-  <w:style w:type="paragraph" w:styleId="Subtitle">
+  <w:style w:styleId="Subtitle" w:type="paragraph">
     <w:name w:val="Subtitle"/>
     <w:basedOn w:val="Title"/>
     <w:next w:val="BodyText"/>
@@ -2587,7 +2958,7 @@
     <w:pPr>
       <w:keepNext/>
       <w:keepLines/>
-      <w:spacing w:before="240" w:after="240"/>
+      <w:spacing w:after="240" w:before="240"/>
       <w:jc w:val="center"/>
     </w:pPr>
     <w:rPr>
@@ -2595,7 +2966,7 @@
       <w:szCs w:val="30"/>
     </w:rPr>
   </w:style>
-  <w:style w:type="paragraph" w:customStyle="1" w:styleId="Author">
+  <w:style w:customStyle="1" w:styleId="Author" w:type="paragraph">
     <w:name w:val="Author"/>
     <w:next w:val="BodyText"/>
     <w:qFormat/>
@@ -2605,7 +2976,7 @@
       <w:jc w:val="center"/>
     </w:pPr>
   </w:style>
-  <w:style w:type="paragraph" w:styleId="Date">
+  <w:style w:styleId="Date" w:type="paragraph">
     <w:name w:val="Date"/>
     <w:next w:val="BodyText"/>
     <w:qFormat/>
@@ -2615,7 +2986,7 @@
       <w:jc w:val="center"/>
     </w:pPr>
   </w:style>
-  <w:style w:type="paragraph" w:customStyle="1" w:styleId="Abstract">
+  <w:style w:customStyle="1" w:styleId="Abstract" w:type="paragraph">
     <w:name w:val="Abstract"/>
     <w:basedOn w:val="Normal"/>
     <w:next w:val="BodyText"/>
@@ -2623,14 +2994,14 @@
     <w:pPr>
       <w:keepNext/>
       <w:keepLines/>
-      <w:spacing w:before="300" w:after="300"/>
+      <w:spacing w:after="300" w:before="300"/>
     </w:pPr>
     <w:rPr>
       <w:sz w:val="20"/>
       <w:szCs w:val="20"/>
     </w:rPr>
   </w:style>
-  <w:style w:type="paragraph" w:styleId="Bibliography">
+  <w:style w:styleId="Bibliography" w:type="paragraph">
     <w:name w:val="Bibliography"/>
     <w:basedOn w:val="Normal"/>
     <w:next w:val="Bibliography"/>
@@ -2638,7 +3009,7 @@
     <w:pPr/>
     <w:rPr/>
   </w:style>
-  <w:style w:type="paragraph" w:styleId="Heading1">
+  <w:style w:styleId="Heading1" w:type="paragraph">
     <w:name w:val="Heading 1"/>
     <w:basedOn w:val="Normal"/>
     <w:next w:val="BodyText"/>
@@ -2647,19 +3018,19 @@
     <w:pPr>
       <w:keepNext/>
       <w:keepLines/>
-      <w:spacing w:before="480" w:after="0"/>
+      <w:spacing w:after="0" w:before="480"/>
       <w:outlineLvl w:val="0"/>
     </w:pPr>
     <w:rPr>
-      <w:rFonts w:asciiTheme="majorHAnsi" w:eastAsiaTheme="majorEastAsia" w:hAnsiTheme="majorHAnsi" w:cstheme="majorBidi"/>
+      <w:rFonts w:asciiTheme="majorHAnsi" w:cstheme="majorBidi" w:eastAsiaTheme="majorEastAsia" w:hAnsiTheme="majorHAnsi"/>
       <w:b/>
       <w:bCs/>
-      <w:color w:val="4F81BD" w:themeColor="accent1"/>
+      <w:color w:themeColor="accent1" w:val="4F81BD"/>
       <w:sz w:val="32"/>
       <w:szCs w:val="32"/>
     </w:rPr>
   </w:style>
-  <w:style w:type="paragraph" w:styleId="Heading2">
+  <w:style w:styleId="Heading2" w:type="paragraph">
     <w:name w:val="Heading 2"/>
     <w:basedOn w:val="Normal"/>
     <w:next w:val="BodyText"/>
@@ -2669,19 +3040,19 @@
     <w:pPr>
       <w:keepNext/>
       <w:keepLines/>
-      <w:spacing w:before="200" w:after="0"/>
+      <w:spacing w:after="0" w:before="200"/>
       <w:outlineLvl w:val="1"/>
     </w:pPr>
     <w:rPr>
-      <w:rFonts w:asciiTheme="majorHAnsi" w:eastAsiaTheme="majorEastAsia" w:hAnsiTheme="majorHAnsi" w:cstheme="majorBidi"/>
+      <w:rFonts w:asciiTheme="majorHAnsi" w:cstheme="majorBidi" w:eastAsiaTheme="majorEastAsia" w:hAnsiTheme="majorHAnsi"/>
       <w:b/>
       <w:bCs/>
-      <w:color w:val="4F81BD" w:themeColor="accent1"/>
+      <w:color w:themeColor="accent1" w:val="4F81BD"/>
       <w:sz w:val="28"/>
       <w:szCs w:val="28"/>
     </w:rPr>
   </w:style>
-  <w:style w:type="paragraph" w:styleId="Heading3">
+  <w:style w:styleId="Heading3" w:type="paragraph">
     <w:name w:val="Heading 3"/>
     <w:basedOn w:val="Normal"/>
     <w:next w:val="BodyText"/>
@@ -2691,19 +3062,19 @@
     <w:pPr>
       <w:keepNext/>
       <w:keepLines/>
-      <w:spacing w:before="200" w:after="0"/>
+      <w:spacing w:after="0" w:before="200"/>
       <w:outlineLvl w:val="2"/>
     </w:pPr>
     <w:rPr>
-      <w:rFonts w:asciiTheme="majorHAnsi" w:eastAsiaTheme="majorEastAsia" w:hAnsiTheme="majorHAnsi" w:cstheme="majorBidi"/>
+      <w:rFonts w:asciiTheme="majorHAnsi" w:cstheme="majorBidi" w:eastAsiaTheme="majorEastAsia" w:hAnsiTheme="majorHAnsi"/>
       <w:b/>
       <w:bCs/>
-      <w:color w:val="4F81BD" w:themeColor="accent1"/>
+      <w:color w:themeColor="accent1" w:val="4F81BD"/>
       <w:sz w:val="24"/>
       <w:szCs w:val="24"/>
     </w:rPr>
   </w:style>
-  <w:style w:type="paragraph" w:styleId="Heading4">
+  <w:style w:styleId="Heading4" w:type="paragraph">
     <w:name w:val="Heading 4"/>
     <w:basedOn w:val="Normal"/>
     <w:next w:val="BodyText"/>
@@ -2713,19 +3084,19 @@
     <w:pPr>
       <w:keepNext/>
       <w:keepLines/>
-      <w:spacing w:before="200" w:after="0"/>
+      <w:spacing w:after="0" w:before="200"/>
       <w:outlineLvl w:val="3"/>
     </w:pPr>
     <w:rPr>
-      <w:rFonts w:asciiTheme="majorHAnsi" w:eastAsiaTheme="majorEastAsia" w:hAnsiTheme="majorHAnsi" w:cstheme="majorBidi"/>
+      <w:rFonts w:asciiTheme="majorHAnsi" w:cstheme="majorBidi" w:eastAsiaTheme="majorEastAsia" w:hAnsiTheme="majorHAnsi"/>
       <w:i/>
       <w:bCs/>
-      <w:color w:val="4F81BD" w:themeColor="accent1"/>
+      <w:color w:themeColor="accent1" w:val="4F81BD"/>
       <w:sz w:val="24"/>
       <w:szCs w:val="24"/>
     </w:rPr>
   </w:style>
-  <w:style w:type="paragraph" w:styleId="Heading5">
+  <w:style w:styleId="Heading5" w:type="paragraph">
     <w:name w:val="Heading 5"/>
     <w:basedOn w:val="Normal"/>
     <w:next w:val="BodyText"/>
@@ -2735,18 +3106,18 @@
     <w:pPr>
       <w:keepNext/>
       <w:keepLines/>
-      <w:spacing w:before="200" w:after="0"/>
+      <w:spacing w:after="0" w:before="200"/>
       <w:outlineLvl w:val="4"/>
     </w:pPr>
     <w:rPr>
-      <w:rFonts w:asciiTheme="majorHAnsi" w:eastAsiaTheme="majorEastAsia" w:hAnsiTheme="majorHAnsi" w:cstheme="majorBidi"/>
+      <w:rFonts w:asciiTheme="majorHAnsi" w:cstheme="majorBidi" w:eastAsiaTheme="majorEastAsia" w:hAnsiTheme="majorHAnsi"/>
       <w:iCs/>
-      <w:color w:val="4F81BD" w:themeColor="accent1"/>
+      <w:color w:themeColor="accent1" w:val="4F81BD"/>
       <w:sz w:val="24"/>
       <w:szCs w:val="24"/>
     </w:rPr>
   </w:style>
-  <w:style w:type="paragraph" w:styleId="Heading6">
+  <w:style w:styleId="Heading6" w:type="paragraph">
     <w:name w:val="Heading 6"/>
     <w:basedOn w:val="Normal"/>
     <w:next w:val="BodyText"/>
@@ -2756,17 +3127,17 @@
     <w:pPr>
       <w:keepNext/>
       <w:keepLines/>
-      <w:spacing w:before="200" w:after="0"/>
+      <w:spacing w:after="0" w:before="200"/>
       <w:outlineLvl w:val="5"/>
     </w:pPr>
     <w:rPr>
-      <w:rFonts w:asciiTheme="majorHAnsi" w:eastAsiaTheme="majorEastAsia" w:hAnsiTheme="majorHAnsi" w:cstheme="majorBidi"/>
-      <w:color w:val="4F81BD" w:themeColor="accent1"/>
+      <w:rFonts w:asciiTheme="majorHAnsi" w:cstheme="majorBidi" w:eastAsiaTheme="majorEastAsia" w:hAnsiTheme="majorHAnsi"/>
+      <w:color w:themeColor="accent1" w:val="4F81BD"/>
       <w:sz w:val="24"/>
       <w:szCs w:val="24"/>
     </w:rPr>
   </w:style>
-  <w:style w:type="paragraph" w:styleId="Heading7">
+  <w:style w:styleId="Heading7" w:type="paragraph">
     <w:name w:val="Heading 7"/>
     <w:basedOn w:val="Normal"/>
     <w:next w:val="BodyText"/>
@@ -2776,17 +3147,17 @@
     <w:pPr>
       <w:keepNext/>
       <w:keepLines/>
-      <w:spacing w:before="200" w:after="0"/>
+      <w:spacing w:after="0" w:before="200"/>
       <w:outlineLvl w:val="6"/>
     </w:pPr>
     <w:rPr>
-      <w:rFonts w:asciiTheme="majorHAnsi" w:eastAsiaTheme="majorEastAsia" w:hAnsiTheme="majorHAnsi" w:cstheme="majorBidi"/>
-      <w:color w:val="4F81BD" w:themeColor="accent1"/>
+      <w:rFonts w:asciiTheme="majorHAnsi" w:cstheme="majorBidi" w:eastAsiaTheme="majorEastAsia" w:hAnsiTheme="majorHAnsi"/>
+      <w:color w:themeColor="accent1" w:val="4F81BD"/>
       <w:sz w:val="24"/>
       <w:szCs w:val="24"/>
     </w:rPr>
   </w:style>
-  <w:style w:type="paragraph" w:styleId="Heading8">
+  <w:style w:styleId="Heading8" w:type="paragraph">
     <w:name w:val="Heading 8"/>
     <w:basedOn w:val="Normal"/>
     <w:next w:val="BodyText"/>
@@ -2796,17 +3167,17 @@
     <w:pPr>
       <w:keepNext/>
       <w:keepLines/>
-      <w:spacing w:before="200" w:after="0"/>
+      <w:spacing w:after="0" w:before="200"/>
       <w:outlineLvl w:val="7"/>
     </w:pPr>
     <w:rPr>
-      <w:rFonts w:asciiTheme="majorHAnsi" w:eastAsiaTheme="majorEastAsia" w:hAnsiTheme="majorHAnsi" w:cstheme="majorBidi"/>
-      <w:color w:val="4F81BD" w:themeColor="accent1"/>
+      <w:rFonts w:asciiTheme="majorHAnsi" w:cstheme="majorBidi" w:eastAsiaTheme="majorEastAsia" w:hAnsiTheme="majorHAnsi"/>
+      <w:color w:themeColor="accent1" w:val="4F81BD"/>
       <w:sz w:val="24"/>
       <w:szCs w:val="24"/>
     </w:rPr>
   </w:style>
-  <w:style w:type="paragraph" w:styleId="Heading9">
+  <w:style w:styleId="Heading9" w:type="paragraph">
     <w:name w:val="Heading 9"/>
     <w:basedOn w:val="Normal"/>
     <w:next w:val="BodyText"/>
@@ -2816,17 +3187,17 @@
     <w:pPr>
       <w:keepNext/>
       <w:keepLines/>
-      <w:spacing w:before="200" w:after="0"/>
+      <w:spacing w:after="0" w:before="200"/>
       <w:outlineLvl w:val="8"/>
     </w:pPr>
     <w:rPr>
-      <w:rFonts w:asciiTheme="majorHAnsi" w:eastAsiaTheme="majorEastAsia" w:hAnsiTheme="majorHAnsi" w:cstheme="majorBidi"/>
-      <w:color w:val="4F81BD" w:themeColor="accent1"/>
+      <w:rFonts w:asciiTheme="majorHAnsi" w:cstheme="majorBidi" w:eastAsiaTheme="majorEastAsia" w:hAnsiTheme="majorHAnsi"/>
+      <w:color w:themeColor="accent1" w:val="4F81BD"/>
       <w:sz w:val="24"/>
       <w:szCs w:val="24"/>
     </w:rPr>
   </w:style>
-  <w:style w:type="paragraph" w:styleId="BlockText">
+  <w:style w:styleId="BlockText" w:type="paragraph">
     <w:name w:val="Block Text"/>
     <w:basedOn w:val="BodyText"/>
     <w:next w:val="BodyText"/>
@@ -2834,11 +3205,11 @@
     <w:unhideWhenUsed/>
     <w:qFormat/>
     <w:pPr>
-      <w:spacing w:before="100" w:after="100"/>
+      <w:spacing w:after="100" w:before="100"/>
       <w:ind w:firstLine="0" w:left="480" w:right="480"/>
     </w:pPr>
   </w:style>
-  <w:style w:type="paragraph" w:styleId="FootnoteText">
+  <w:style w:styleId="FootnoteText" w:type="paragraph">
     <w:name w:val="Footnote Text"/>
     <w:basedOn w:val="Normal"/>
     <w:next w:val="FootnoteText"/>
@@ -2846,30 +3217,30 @@
     <w:unhideWhenUsed/>
     <w:qFormat/>
   </w:style>
-  <w:style w:type="character" w:default="1" w:styleId="DefaultParagraphFont">
+  <w:style w:default="1" w:styleId="DefaultParagraphFont" w:type="character">
     <w:name w:val="Default Paragraph Font"/>
     <w:semiHidden/>
     <w:unhideWhenUsed/>
   </w:style>
-  <w:style w:type="table" w:default="1" w:styleId="Table">
+  <w:style w:default="1" w:styleId="Table" w:type="table">
     <w:name w:val="Table"/>
     <w:basedOn w:val="TableNormal"/>
     <w:semiHidden/>
     <w:unhideWhenUsed/>
     <w:qFormat/>
     <w:tblPr>
-      <w:tblInd w:w="0" w:type="dxa"/>
+      <w:tblInd w:type="dxa" w:w="0"/>
       <w:tblCellMar>
-        <w:top w:w="0" w:type="dxa"/>
-        <w:left w:w="108" w:type="dxa"/>
-        <w:bottom w:w="0" w:type="dxa"/>
-        <w:right w:w="108" w:type="dxa"/>
+        <w:top w:type="dxa" w:w="0"/>
+        <w:left w:type="dxa" w:w="108"/>
+        <w:bottom w:type="dxa" w:w="0"/>
+        <w:right w:type="dxa" w:w="108"/>
       </w:tblCellMar>
     </w:tblPr>
     <w:tblStylePr w:type="firstRow">
       <w:tblPr>
         <w:jc w:val="left"/>
-        <w:tblInd w:w="0" w:type="dxa"/>
+        <w:tblInd w:type="dxa" w:w="0"/>
       </w:tblPr>
       <w:trPr>
         <w:jc w:val="left"/>
@@ -2882,7 +3253,7 @@
       </w:tcPr>
     </w:tblStylePr>
   </w:style>
-  <w:style w:type="paragraph" w:customStyle="1" w:styleId="DefinitionTerm">
+  <w:style w:customStyle="1" w:styleId="DefinitionTerm" w:type="paragraph">
     <w:name w:val="Definition Term"/>
     <w:basedOn w:val="Normal"/>
     <w:next w:val="Definition"/>
@@ -2895,49 +3266,49 @@
       <w:b/>
     </w:rPr>
   </w:style>
-  <w:style w:type="paragraph" w:customStyle="1" w:styleId="Definition">
+  <w:style w:customStyle="1" w:styleId="Definition" w:type="paragraph">
     <w:name w:val="Definition"/>
     <w:basedOn w:val="Normal"/>
   </w:style>
-  <w:style w:type="paragraph" w:styleId="Caption">
+  <w:style w:styleId="Caption" w:type="paragraph">
     <w:name w:val="Caption"/>
     <w:basedOn w:val="Normal"/>
     <w:link w:val="BodyTextChar"/>
     <w:pPr>
-      <w:spacing w:before="0" w:after="120"/>
+      <w:spacing w:after="120" w:before="0"/>
     </w:pPr>
     <w:rPr>
       <w:i/>
     </w:rPr>
   </w:style>
-  <w:style w:type="paragraph" w:customStyle="1" w:styleId="TableCaption">
+  <w:style w:customStyle="1" w:styleId="TableCaption" w:type="paragraph">
     <w:name w:val="Table Caption"/>
     <w:basedOn w:val="Caption"/>
     <w:pPr>
       <w:keepNext/>
     </w:pPr>
   </w:style>
-  <w:style w:type="paragraph" w:customStyle="1" w:styleId="ImageCaption">
+  <w:style w:customStyle="1" w:styleId="ImageCaption" w:type="paragraph">
     <w:name w:val="Image Caption"/>
     <w:basedOn w:val="Caption"/>
   </w:style>
-  <w:style w:type="paragraph" w:customStyle="1" w:styleId="Figure">
+  <w:style w:customStyle="1" w:styleId="Figure" w:type="paragraph">
     <w:name w:val="Figure"/>
     <w:basedOn w:val="Normal"/>
   </w:style>
-  <w:style w:type="paragraph" w:customStyle="1" w:styleId="CaptionedFigure">
+  <w:style w:customStyle="1" w:styleId="CaptionedFigure" w:type="paragraph">
     <w:name w:val="Captioned Figure"/>
     <w:basedOn w:val="Figure"/>
     <w:pPr>
       <w:keepNext/>
     </w:pPr>
   </w:style>
-  <w:style w:type="character" w:customStyle="1" w:styleId="BodyTextChar">
+  <w:style w:customStyle="1" w:styleId="BodyTextChar" w:type="character">
     <w:name w:val="Body Text Char"/>
     <w:basedOn w:val="DefaultParagraphFont"/>
     <w:link w:val="BodyText"/>
   </w:style>
-  <w:style w:type="character" w:customStyle="1" w:styleId="VerbatimChar">
+  <w:style w:customStyle="1" w:styleId="VerbatimChar" w:type="character">
     <w:name w:val="Verbatim Char"/>
     <w:basedOn w:val="BodyTextChar"/>
     <w:rPr>
@@ -2945,25 +3316,25 @@
       <w:sz w:val="22"/>
     </w:rPr>
   </w:style>
-  <w:style w:type="character" w:customStyle="1" w:styleId="SectionNumber">
+  <w:style w:customStyle="1" w:styleId="SectionNumber" w:type="character">
     <w:name w:val="Section Number"/>
     <w:basedOn w:val="BodyTextChar"/>
   </w:style>
-  <w:style w:type="character" w:styleId="FootnoteReference">
+  <w:style w:styleId="FootnoteReference" w:type="character">
     <w:name w:val="Footnote Reference"/>
     <w:basedOn w:val="BodyTextChar"/>
     <w:rPr>
       <w:vertAlign w:val="superscript"/>
     </w:rPr>
   </w:style>
-  <w:style w:type="character" w:styleId="Hyperlink">
+  <w:style w:styleId="Hyperlink" w:type="character">
     <w:name w:val="Hyperlink"/>
     <w:basedOn w:val="BodyTextChar"/>
     <w:rPr>
-      <w:color w:val="4F81BD" w:themeColor="accent1"/>
-    </w:rPr>
-  </w:style>
-  <w:style w:type="paragraph" w:styleId="TOCHeading">
+      <w:color w:themeColor="accent1" w:val="4F81BD"/>
+    </w:rPr>
+  </w:style>
+  <w:style w:styleId="TOCHeading" w:type="paragraph">
     <w:name w:val="TOC Heading"/>
     <w:basedOn w:val="Heading1"/>
     <w:next w:val="BodyText"/>
@@ -2975,10 +3346,10 @@
       <w:outlineLvl w:val="9"/>
     </w:pPr>
     <w:rPr>
-      <w:rFonts w:asciiTheme="majorHAnsi" w:eastAsiaTheme="majorEastAsia" w:hAnsiTheme="majorHAnsi" w:cstheme="majorBidi"/>
+      <w:rFonts w:asciiTheme="majorHAnsi" w:cstheme="majorBidi" w:eastAsiaTheme="majorEastAsia" w:hAnsiTheme="majorHAnsi"/>
       <w:b w:val="0"/>
       <w:bCs w:val="0"/>
-      <w:color w:val="365F91" w:themeColor="accent1" w:themeShade="BF"/>
+      <w:color w:themeColor="accent1" w:themeShade="BF" w:val="365F91"/>
     </w:rPr>
   </w:style>
   <w:style w:type="paragraph" w:customStyle="1" w:styleId="SourceCode">

</xml_diff>

<commit_message>
CV update April 15 2024
</commit_message>
<xml_diff>
--- a/docs/Research/CV.docx
+++ b/docs/Research/CV.docx
@@ -2,7 +2,7 @@
 <file path=word/document.xml><?xml version="1.0" encoding="utf-8"?>
 <w:document xmlns:w="http://schemas.openxmlformats.org/wordprocessingml/2006/main" xmlns:m="http://schemas.openxmlformats.org/officeDocument/2006/math" xmlns:r="http://schemas.openxmlformats.org/officeDocument/2006/relationships" xmlns:o="urn:schemas-microsoft-com:office:office" xmlns:v="urn:schemas-microsoft-com:vml" xmlns:w10="urn:schemas-microsoft-com:office:word" xmlns:a="http://schemas.openxmlformats.org/drawingml/2006/main" xmlns:pic="http://schemas.openxmlformats.org/drawingml/2006/picture" xmlns:wp="http://schemas.openxmlformats.org/drawingml/2006/wordprocessingDrawing">
   <w:body>
-    <w:bookmarkStart w:id="82" w:name="curriculum-vitae"/>
+    <w:bookmarkStart w:id="96" w:name="curriculum-vitae"/>
     <w:p>
       <w:pPr>
         <w:pStyle w:val="Heading1"/>
@@ -25,7 +25,7 @@
         <w:pStyle w:val="FirstParagraph"/>
       </w:pPr>
       <w:r>
-        <w:t xml:space="preserve">Updated December 14, 2022</w:t>
+        <w:t xml:space="preserve">Updated April 15, 2024</w:t>
       </w:r>
     </w:p>
     <w:p>
@@ -81,7 +81,7 @@
           <w:rPr>
             <w:rStyle w:val="Hyperlink"/>
           </w:rPr>
-          <w:t xml:space="preserve">Email: blostein@umich.edu</w:t>
+          <w:t xml:space="preserve">Email: freida.blostein@vumc.org</w:t>
         </w:r>
       </w:hyperlink>
     </w:p>
@@ -338,12 +338,58 @@
       </w:r>
     </w:p>
     <w:bookmarkEnd w:id="40"/>
-    <w:bookmarkStart w:id="41" w:name="education"/>
+    <w:bookmarkStart w:id="41" w:name="positions"/>
     <w:p>
       <w:pPr>
         <w:pStyle w:val="Heading2"/>
       </w:pPr>
       <w:r>
+        <w:t xml:space="preserve">Positions</w:t>
+      </w:r>
+    </w:p>
+    <w:p>
+      <w:pPr>
+        <w:pStyle w:val="FirstParagraph"/>
+      </w:pPr>
+      <w:r>
+        <w:rPr>
+          <w:bCs/>
+          <w:b/>
+        </w:rPr>
+        <w:t xml:space="preserve">Postdoctoral research fellow</w:t>
+      </w:r>
+      <w:r>
+        <w:t xml:space="preserve"> </w:t>
+      </w:r>
+      <w:r>
+        <w:t xml:space="preserve">Genetic Medicine, Vanderbilt University Medical Center, Nashville, Tennessee. March 2023-Present</w:t>
+      </w:r>
+    </w:p>
+    <w:p>
+      <w:pPr>
+        <w:pStyle w:val="BodyText"/>
+      </w:pPr>
+      <w:r>
+        <w:rPr>
+          <w:bCs/>
+          <w:b/>
+        </w:rPr>
+        <w:t xml:space="preserve">Postdoctoral research fellow</w:t>
+      </w:r>
+      <w:r>
+        <w:t xml:space="preserve"> </w:t>
+      </w:r>
+      <w:r>
+        <w:t xml:space="preserve">Institute for Social Research, University of Michigan, Ann Arbor, Michigan. January 2023-March 2023</w:t>
+      </w:r>
+    </w:p>
+    <w:bookmarkEnd w:id="41"/>
+    <w:bookmarkStart w:id="42" w:name="education"/>
+    <w:p>
+      <w:pPr>
+        <w:pStyle w:val="Heading2"/>
+      </w:pPr>
+      <w:r>
         <w:t xml:space="preserve">Education</w:t>
       </w:r>
     </w:p>
@@ -359,7 +405,7 @@
         <w:t xml:space="preserve">Doctorate of Philosophy</w:t>
       </w:r>
       <w:r>
-        <w:t xml:space="preserve">, Epidemiologic science, University of Michigan, Ann Arbor, Michigan. September 2018 - Degree expected December 2022.</w:t>
+        <w:t xml:space="preserve">, Epidemiologic science, University of Michigan, Ann Arbor, Michigan. September 2018 - December 2022.</w:t>
       </w:r>
       <w:r>
         <w:br/>
@@ -373,77 +419,392 @@
       <w:r>
         <w:t xml:space="preserve">Advisors: Kelly M. Bakulski &amp; Betsy Foxman.</w:t>
       </w:r>
-    </w:p>
-    <w:p>
-      <w:pPr>
-        <w:pStyle w:val="BodyText"/>
-      </w:pPr>
-      <w:r>
-        <w:rPr>
-          <w:bCs/>
-          <w:b/>
-        </w:rPr>
-        <w:t xml:space="preserve">Masters of Public Health</w:t>
-      </w:r>
-      <w:r>
-        <w:t xml:space="preserve">, Epidemiology, University of Michigan, Ann Arbor, Michigan. September 2016 - May 2018.</w:t>
-      </w:r>
-    </w:p>
-    <w:p>
-      <w:pPr>
-        <w:pStyle w:val="BodyText"/>
-      </w:pPr>
-      <w:r>
-        <w:rPr>
-          <w:bCs/>
-          <w:b/>
-        </w:rPr>
-        <w:t xml:space="preserve">Bachelors of Science</w:t>
-      </w:r>
-      <w:r>
-        <w:t xml:space="preserve">, Major: Evolutionary Anthropology, Minor: Applied Statistics, University of Michigan, Ann Arbor, Michigan. September 2012 - May 2016.</w:t>
-      </w:r>
-    </w:p>
-    <w:bookmarkEnd w:id="41"/>
-    <w:bookmarkStart w:id="70" w:name="publications"/>
-    <w:p>
-      <w:pPr>
-        <w:pStyle w:val="Heading2"/>
-      </w:pPr>
-      <w:r>
-        <w:t xml:space="preserve">Publications</w:t>
-      </w:r>
-    </w:p>
-    <w:bookmarkStart w:id="68" w:name="refs"/>
-    <w:bookmarkStart w:id="43" w:name="ref-Bhaumik:2022vi"/>
-    <w:p>
-      <w:pPr>
-        <w:pStyle w:val="Bibliography"/>
-      </w:pPr>
-      <w:r>
-        <w:t xml:space="preserve">Bhaumik, D, Salzman, E, Davis, E,</w:t>
-      </w:r>
-      <w:r>
-        <w:t xml:space="preserve"> </w:t>
-      </w:r>
-      <w:r>
-        <w:rPr>
-          <w:bCs/>
-          <w:b/>
-        </w:rPr>
-        <w:t xml:space="preserve">Blostein, F,</w:t>
-      </w:r>
-      <w:r>
-        <w:t xml:space="preserve"> Li, G, Neiswanger, K, Weyant, RJ, Crout, R, McNeil, DW, Marazita, ML, &amp; Foxman, B. (2022). Plaque microbiome in caries-active and caries-free teeth by dentition.</w:t>
-      </w:r>
-      <w:r>
-        <w:t xml:space="preserve"> </w:t>
+      <w:r>
+        <w:br/>
       </w:r>
       <w:r>
         <w:rPr>
           <w:iCs/>
           <w:i/>
         </w:rPr>
+        <w:t xml:space="preserve">University of Michigan ProQuest Distinguished Dissertation Award</w:t>
+      </w:r>
+    </w:p>
+    <w:p>
+      <w:pPr>
+        <w:pStyle w:val="BodyText"/>
+      </w:pPr>
+      <w:r>
+        <w:rPr>
+          <w:bCs/>
+          <w:b/>
+        </w:rPr>
+        <w:t xml:space="preserve">Masters of Public Health</w:t>
+      </w:r>
+      <w:r>
+        <w:t xml:space="preserve">, Epidemiology, University of Michigan, Ann Arbor, Michigan. September 2016 - May 2018.</w:t>
+      </w:r>
+    </w:p>
+    <w:p>
+      <w:pPr>
+        <w:pStyle w:val="BodyText"/>
+      </w:pPr>
+      <w:r>
+        <w:rPr>
+          <w:bCs/>
+          <w:b/>
+        </w:rPr>
+        <w:t xml:space="preserve">Bachelors of Science</w:t>
+      </w:r>
+      <w:r>
+        <w:t xml:space="preserve">, Major: Evolutionary Anthropology, Minor: Applied Statistics, University of Michigan, Ann Arbor, Michigan. September 2012 - May 2016.</w:t>
+      </w:r>
+    </w:p>
+    <w:bookmarkEnd w:id="42"/>
+    <w:bookmarkStart w:id="84" w:name="publications"/>
+    <w:p>
+      <w:pPr>
+        <w:pStyle w:val="Heading2"/>
+      </w:pPr>
+      <w:r>
+        <w:t xml:space="preserve">Publications</w:t>
+      </w:r>
+    </w:p>
+    <w:p>
+      <w:pPr>
+        <w:pStyle w:val="FirstParagraph"/>
+      </w:pPr>
+      <w:r>
+        <w:t xml:space="preserve">*denotes equal contribution of authors</w:t>
+      </w:r>
+    </w:p>
+    <w:bookmarkStart w:id="81" w:name="refs"/>
+    <w:bookmarkStart w:id="44" w:name="ref-Byrd:2024aa"/>
+    <w:p>
+      <w:pPr>
+        <w:pStyle w:val="Bibliography"/>
+      </w:pPr>
+      <w:r>
+        <w:t xml:space="preserve">Byrd, M, Davis, E,</w:t>
+      </w:r>
+      <w:r>
+        <w:t xml:space="preserve"> </w:t>
+      </w:r>
+      <w:r>
+        <w:rPr>
+          <w:bCs/>
+          <w:b/>
+        </w:rPr>
+        <w:t xml:space="preserve">Blostein, F,</w:t>
+      </w:r>
+      <w:r>
+        <w:t xml:space="preserve"> Bhaumik, D, Shaffer, JR, McNeil, DW, Marazita, ML, &amp; Foxman, B. (2024). Risk of postpartum dental caries: Survival analysis of black/african american and white women in appalachia.</w:t>
+      </w:r>
+      <w:r>
+        <w:t xml:space="preserve"> </w:t>
+      </w:r>
+      <w:r>
+        <w:rPr>
+          <w:iCs/>
+          <w:i/>
+        </w:rPr>
+        <w:t xml:space="preserve">Womens Health Rep (New Rochelle)</w:t>
+      </w:r>
+      <w:r>
+        <w:t xml:space="preserve">,</w:t>
+      </w:r>
+      <w:r>
+        <w:t xml:space="preserve"> </w:t>
+      </w:r>
+      <w:r>
+        <w:rPr>
+          <w:iCs/>
+          <w:i/>
+        </w:rPr>
+        <w:t xml:space="preserve">5</w:t>
+      </w:r>
+      <w:r>
+        <w:t xml:space="preserve">, 108–119.</w:t>
+      </w:r>
+      <w:r>
+        <w:t xml:space="preserve"> </w:t>
+      </w:r>
+      <w:hyperlink r:id="rId43">
+        <w:r>
+          <w:rPr>
+            <w:rStyle w:val="Hyperlink"/>
+          </w:rPr>
+          <w:t xml:space="preserve">https://doi.org/10.1089/whr.2023.0056</w:t>
+        </w:r>
+      </w:hyperlink>
+    </w:p>
+    <w:bookmarkEnd w:id="44"/>
+    <w:bookmarkStart w:id="46" w:name="ref-Antonello:2023aa"/>
+    <w:p>
+      <w:pPr>
+        <w:pStyle w:val="Bibliography"/>
+      </w:pPr>
+      <w:r>
+        <w:t xml:space="preserve">Antonello, G,</w:t>
+      </w:r>
+      <w:r>
+        <w:t xml:space="preserve"> </w:t>
+      </w:r>
+      <w:r>
+        <w:rPr>
+          <w:bCs/>
+          <w:b/>
+        </w:rPr>
+        <w:t xml:space="preserve">Blostein, F,</w:t>
+      </w:r>
+      <w:r>
+        <w:t xml:space="preserve"> Bhaumik, D, Davis, E, Gögele, M, Melotti, R, Pramstaller, P, Pattaro, C, Segata, N, Foxman, B, &amp; Fuchsberger, C. (2023). Smoking and salivary microbiota: A cross-sectional analysis of an italian alpine population.</w:t>
+      </w:r>
+      <w:r>
+        <w:t xml:space="preserve"> </w:t>
+      </w:r>
+      <w:r>
+        <w:rPr>
+          <w:iCs/>
+          <w:i/>
+        </w:rPr>
+        <w:t xml:space="preserve">Scientific Reports</w:t>
+      </w:r>
+      <w:r>
+        <w:t xml:space="preserve">,</w:t>
+      </w:r>
+      <w:r>
+        <w:t xml:space="preserve"> </w:t>
+      </w:r>
+      <w:r>
+        <w:rPr>
+          <w:iCs/>
+          <w:i/>
+        </w:rPr>
+        <w:t xml:space="preserve">13</w:t>
+      </w:r>
+      <w:r>
+        <w:t xml:space="preserve">, 18904.</w:t>
+      </w:r>
+      <w:r>
+        <w:t xml:space="preserve"> </w:t>
+      </w:r>
+      <w:hyperlink r:id="rId45">
+        <w:r>
+          <w:rPr>
+            <w:rStyle w:val="Hyperlink"/>
+          </w:rPr>
+          <w:t xml:space="preserve">https://doi.org/10.1038/s41598-023-42474-7</w:t>
+        </w:r>
+      </w:hyperlink>
+    </w:p>
+    <w:bookmarkEnd w:id="46"/>
+    <w:bookmarkStart w:id="48" w:name="ref-M.:aa"/>
+    <w:p>
+      <w:pPr>
+        <w:pStyle w:val="Bibliography"/>
+      </w:pPr>
+      <w:r>
+        <w:t xml:space="preserve">Bakulski, KM,</w:t>
+      </w:r>
+      <w:r>
+        <w:t xml:space="preserve"> </w:t>
+      </w:r>
+      <w:r>
+        <w:rPr>
+          <w:bCs/>
+          <w:b/>
+        </w:rPr>
+        <w:t xml:space="preserve">Blostein, F,</w:t>
+      </w:r>
+      <w:r>
+        <w:t xml:space="preserve"> &amp; London, SJ. (2023). Linking prenatal environmental exposures to lifetime health with epigenome-wide association studies: State-of-the-science review and future recommendations [Doi: 10.1289/EHP12956].</w:t>
+      </w:r>
+      <w:r>
+        <w:t xml:space="preserve"> </w:t>
+      </w:r>
+      <w:r>
+        <w:rPr>
+          <w:iCs/>
+          <w:i/>
+        </w:rPr>
+        <w:t xml:space="preserve">Environmental Health Perspectives</w:t>
+      </w:r>
+      <w:r>
+        <w:t xml:space="preserve">,</w:t>
+      </w:r>
+      <w:r>
+        <w:t xml:space="preserve"> </w:t>
+      </w:r>
+      <w:r>
+        <w:rPr>
+          <w:iCs/>
+          <w:i/>
+        </w:rPr>
+        <w:t xml:space="preserve">131</w:t>
+      </w:r>
+      <w:r>
+        <w:t xml:space="preserve">, 126001.</w:t>
+      </w:r>
+      <w:r>
+        <w:t xml:space="preserve"> </w:t>
+      </w:r>
+      <w:hyperlink r:id="rId47">
+        <w:r>
+          <w:rPr>
+            <w:rStyle w:val="Hyperlink"/>
+          </w:rPr>
+          <w:t xml:space="preserve">https://doi.org/10.1289/EHP12956</w:t>
+        </w:r>
+      </w:hyperlink>
+      <w:r>
+        <w:t xml:space="preserve">doi: 10.1289/EHP12956</w:t>
+      </w:r>
+    </w:p>
+    <w:bookmarkEnd w:id="48"/>
+    <w:bookmarkStart w:id="50" w:name="ref-cancers15092549"/>
+    <w:p>
+      <w:pPr>
+        <w:pStyle w:val="Bibliography"/>
+      </w:pPr>
+      <w:r>
+        <w:t xml:space="preserve">Benjamin, WJ, Wang, K, Zarins, K, Bellile, E,</w:t>
+      </w:r>
+      <w:r>
+        <w:t xml:space="preserve"> </w:t>
+      </w:r>
+      <w:r>
+        <w:rPr>
+          <w:bCs/>
+          <w:b/>
+        </w:rPr>
+        <w:t xml:space="preserve">Blostein, F,</w:t>
+      </w:r>
+      <w:r>
+        <w:t xml:space="preserve"> Argirion, I, Taylor, JMG, D’Silva, NJ, Chinn, SB, Rifkin, S, Sartor, MA, &amp; Rozek, LS. (2023). Oral microbiome community composition in head and neck squamous cell carcinoma.</w:t>
+      </w:r>
+      <w:r>
+        <w:t xml:space="preserve"> </w:t>
+      </w:r>
+      <w:r>
+        <w:rPr>
+          <w:iCs/>
+          <w:i/>
+        </w:rPr>
+        <w:t xml:space="preserve">Cancers</w:t>
+      </w:r>
+      <w:r>
+        <w:t xml:space="preserve">,</w:t>
+      </w:r>
+      <w:r>
+        <w:t xml:space="preserve"> </w:t>
+      </w:r>
+      <w:r>
+        <w:rPr>
+          <w:iCs/>
+          <w:i/>
+        </w:rPr>
+        <w:t xml:space="preserve">15</w:t>
+      </w:r>
+      <w:r>
+        <w:t xml:space="preserve">.</w:t>
+      </w:r>
+      <w:r>
+        <w:t xml:space="preserve"> </w:t>
+      </w:r>
+      <w:hyperlink r:id="rId49">
+        <w:r>
+          <w:rPr>
+            <w:rStyle w:val="Hyperlink"/>
+          </w:rPr>
+          <w:t xml:space="preserve">https://doi.org/10.3390/cancers15092549</w:t>
+        </w:r>
+      </w:hyperlink>
+    </w:p>
+    <w:bookmarkEnd w:id="50"/>
+    <w:bookmarkStart w:id="52" w:name="ref-doi:10.1177/00220345231175356"/>
+    <w:p>
+      <w:pPr>
+        <w:pStyle w:val="Bibliography"/>
+      </w:pPr>
+      <w:r>
+        <w:rPr>
+          <w:bCs/>
+          <w:b/>
+        </w:rPr>
+        <w:t xml:space="preserve">Blostein, F,</w:t>
+      </w:r>
+      <w:r>
+        <w:t xml:space="preserve"> Zou, T, Bhaumik, D, Salzman, E, Bakulski, KM, Shaffer, JR, Marazita, ML, &amp; Foxman, B. (2023). Bacterial community modifies host genetics effect on early childhood caries.</w:t>
+      </w:r>
+      <w:r>
+        <w:t xml:space="preserve"> </w:t>
+      </w:r>
+      <w:r>
+        <w:rPr>
+          <w:iCs/>
+          <w:i/>
+        </w:rPr>
+        <w:t xml:space="preserve">Journal of Dental Research</w:t>
+      </w:r>
+      <w:r>
+        <w:t xml:space="preserve">,</w:t>
+      </w:r>
+      <w:r>
+        <w:t xml:space="preserve"> </w:t>
+      </w:r>
+      <w:r>
+        <w:rPr>
+          <w:iCs/>
+          <w:i/>
+        </w:rPr>
+        <w:t xml:space="preserve">102</w:t>
+      </w:r>
+      <w:r>
+        <w:t xml:space="preserve">, 1098–1105.</w:t>
+      </w:r>
+      <w:r>
+        <w:t xml:space="preserve"> </w:t>
+      </w:r>
+      <w:hyperlink r:id="rId51">
+        <w:r>
+          <w:rPr>
+            <w:rStyle w:val="Hyperlink"/>
+          </w:rPr>
+          <w:t xml:space="preserve">https://doi.org/10.1177/00220345231175356</w:t>
+        </w:r>
+      </w:hyperlink>
+    </w:p>
+    <w:bookmarkEnd w:id="52"/>
+    <w:bookmarkStart w:id="54" w:name="ref-Bhaumik:2022vi"/>
+    <w:p>
+      <w:pPr>
+        <w:pStyle w:val="Bibliography"/>
+      </w:pPr>
+      <w:r>
+        <w:t xml:space="preserve">Bhaumik, D, Salzman, E, Davis, E,</w:t>
+      </w:r>
+      <w:r>
+        <w:t xml:space="preserve"> </w:t>
+      </w:r>
+      <w:r>
+        <w:rPr>
+          <w:bCs/>
+          <w:b/>
+        </w:rPr>
+        <w:t xml:space="preserve">Blostein, F,</w:t>
+      </w:r>
+      <w:r>
+        <w:t xml:space="preserve"> Li, G, Neiswanger, K, Weyant, RJ, Crout, R, McNeil, DW, Marazita, ML, &amp; Foxman, B. (2022). Plaque microbiome in caries-active and caries-free teeth by dentition.</w:t>
+      </w:r>
+      <w:r>
+        <w:t xml:space="preserve"> </w:t>
+      </w:r>
+      <w:r>
+        <w:rPr>
+          <w:iCs/>
+          <w:i/>
+        </w:rPr>
         <w:t xml:space="preserve">JDR Clinical &amp; Translational Research</w:t>
       </w:r>
       <w:r>
@@ -452,7 +813,7 @@
       <w:r>
         <w:t xml:space="preserve"> </w:t>
       </w:r>
-      <w:hyperlink r:id="rId42">
+      <w:hyperlink r:id="rId53">
         <w:r>
           <w:rPr>
             <w:rStyle w:val="Hyperlink"/>
@@ -464,8 +825,8 @@
         <w:t xml:space="preserve">doi: 10.1177/23800844221121260</w:t>
       </w:r>
     </w:p>
-    <w:bookmarkEnd w:id="43"/>
-    <w:bookmarkStart w:id="45" w:name="ref-Blostein:2021wo"/>
+    <w:bookmarkEnd w:id="54"/>
+    <w:bookmarkStart w:id="56" w:name="ref-Blostein:2022vd"/>
     <w:p>
       <w:pPr>
         <w:pStyle w:val="Bibliography"/>
@@ -478,7 +839,7 @@
         <w:t xml:space="preserve">Blostein, F,</w:t>
       </w:r>
       <w:r>
-        <w:t xml:space="preserve"> Fisher, J, Dou, J, Schenper, L, Ware, EB, Notterman, DA, Mitchell, C, &amp; Bakulski, KM. (2022). Polymethylation scores for prenatal maternal smoke exposure persist until age 15 and are detected in saliva.</w:t>
+        <w:t xml:space="preserve"> Fisher, J, Dou, J, Schneper, L, Ware, EB, Notterman, DA, Mitchell, C, &amp; Bakulski, KM. (2022). Polymethylation scores for prenatal maternal smoke exposure persist until age 15 and are detected in saliva in the fragile families and child wellbeing cohort.</w:t>
       </w:r>
       <w:r>
         <w:t xml:space="preserve"> </w:t>
@@ -491,38 +852,38 @@
         <w:t xml:space="preserve">Epigenetics</w:t>
       </w:r>
       <w:r>
+        <w:t xml:space="preserve">,</w:t>
+      </w:r>
+      <w:r>
+        <w:t xml:space="preserve"> </w:t>
+      </w:r>
+      <w:r>
         <w:rPr>
           <w:iCs/>
           <w:i/>
         </w:rPr>
-        <w:t xml:space="preserve"> </w:t>
-      </w:r>
-      <w:r>
-        <w:rPr>
-          <w:iCs/>
-          <w:i/>
-          <w:iCs/>
-          <w:i/>
-        </w:rPr>
-        <w:t xml:space="preserve">Accepted</w:t>
-      </w:r>
-      <w:r>
-        <w:t xml:space="preserve">.</w:t>
-      </w:r>
-      <w:r>
-        <w:t xml:space="preserve"> </w:t>
-      </w:r>
-      <w:hyperlink r:id="rId44">
+        <w:t xml:space="preserve">17</w:t>
+      </w:r>
+      <w:r>
+        <w:t xml:space="preserve">, 2223–2240.</w:t>
+      </w:r>
+      <w:r>
+        <w:t xml:space="preserve"> </w:t>
+      </w:r>
+      <w:hyperlink r:id="rId55">
         <w:r>
           <w:rPr>
             <w:rStyle w:val="Hyperlink"/>
           </w:rPr>
-          <w:t xml:space="preserve">https://doi.org/10.1101/2021.11.30.21267020</w:t>
+          <w:t xml:space="preserve">https://doi.org/10.1080/15592294.2022.2112815</w:t>
         </w:r>
       </w:hyperlink>
-    </w:p>
-    <w:bookmarkEnd w:id="45"/>
-    <w:bookmarkStart w:id="47" w:name="ref-Blostein:2021vh"/>
+      <w:r>
+        <w:t xml:space="preserve">doi: 10.1080/15592294.2022.2112815</w:t>
+      </w:r>
+    </w:p>
+    <w:bookmarkEnd w:id="56"/>
+    <w:bookmarkStart w:id="58" w:name="ref-Blostein:2022vn"/>
     <w:p>
       <w:pPr>
         <w:pStyle w:val="Bibliography"/>
@@ -535,7 +896,7 @@
         <w:t xml:space="preserve">Blostein, F,</w:t>
       </w:r>
       <w:r>
-        <w:t xml:space="preserve"> Foote, S, Salzman, E, McNeil, DW, Marazita, ML, Martin, ET, &amp; Foxman, B. (2021). Associations between salivary bacteriome diversity and salivary human herpesvirus detection in early childhood: A prospective cohort study.</w:t>
+        <w:t xml:space="preserve"> Bhaumik, D, Davis, E, Salzman, E, Shedden, K, Duhaime, M, Bakulski, KM, McNeil, DW, Marazita, ML, &amp; Foxman, B. (2022). Evaluating the ecological hypothesis: Early life salivary microbiome assembly predicts dental caries in a longitudinal case-control study.</w:t>
       </w:r>
       <w:r>
         <w:t xml:space="preserve"> </w:t>
@@ -545,6 +906,60 @@
           <w:iCs/>
           <w:i/>
         </w:rPr>
+        <w:t xml:space="preserve">Microbiome</w:t>
+      </w:r>
+      <w:r>
+        <w:t xml:space="preserve">,</w:t>
+      </w:r>
+      <w:r>
+        <w:t xml:space="preserve"> </w:t>
+      </w:r>
+      <w:r>
+        <w:rPr>
+          <w:iCs/>
+          <w:i/>
+        </w:rPr>
+        <w:t xml:space="preserve">10</w:t>
+      </w:r>
+      <w:r>
+        <w:t xml:space="preserve">, 240.</w:t>
+      </w:r>
+      <w:r>
+        <w:t xml:space="preserve"> </w:t>
+      </w:r>
+      <w:hyperlink r:id="rId57">
+        <w:r>
+          <w:rPr>
+            <w:rStyle w:val="Hyperlink"/>
+          </w:rPr>
+          <w:t xml:space="preserve">https://doi.org/10.1186/s40168-022-01442-5</w:t>
+        </w:r>
+      </w:hyperlink>
+    </w:p>
+    <w:bookmarkEnd w:id="58"/>
+    <w:bookmarkStart w:id="60" w:name="ref-Blostein:2021vh"/>
+    <w:p>
+      <w:pPr>
+        <w:pStyle w:val="Bibliography"/>
+      </w:pPr>
+      <w:r>
+        <w:rPr>
+          <w:bCs/>
+          <w:b/>
+        </w:rPr>
+        <w:t xml:space="preserve">Blostein, F,</w:t>
+      </w:r>
+      <w:r>
+        <w:t xml:space="preserve"> Foote, S, Salzman, E, McNeil, DW, Marazita, ML, Martin, ET, &amp; Foxman, B. (2021). Associations between salivary bacteriome diversity and salivary human herpesvirus detection in early childhood: A prospective cohort study.</w:t>
+      </w:r>
+      <w:r>
+        <w:t xml:space="preserve"> </w:t>
+      </w:r>
+      <w:r>
+        <w:rPr>
+          <w:iCs/>
+          <w:i/>
+        </w:rPr>
         <w:t xml:space="preserve">Journal of the Pediatric Infectious Diseases Society</w:t>
       </w:r>
       <w:r>
@@ -553,7 +968,7 @@
       <w:r>
         <w:t xml:space="preserve"> </w:t>
       </w:r>
-      <w:hyperlink r:id="rId46">
+      <w:hyperlink r:id="rId59">
         <w:r>
           <w:rPr>
             <w:rStyle w:val="Hyperlink"/>
@@ -562,8 +977,8 @@
         </w:r>
       </w:hyperlink>
     </w:p>
-    <w:bookmarkEnd w:id="47"/>
-    <w:bookmarkStart w:id="49" w:name="ref-Blostein:2021tr"/>
+    <w:bookmarkEnd w:id="60"/>
+    <w:bookmarkStart w:id="62" w:name="ref-Blostein:2021tr"/>
     <w:p>
       <w:pPr>
         <w:pStyle w:val="Bibliography"/>
@@ -607,7 +1022,7 @@
       <w:r>
         <w:t xml:space="preserve"> </w:t>
       </w:r>
-      <w:hyperlink r:id="rId48">
+      <w:hyperlink r:id="rId61">
         <w:r>
           <w:rPr>
             <w:rStyle w:val="Hyperlink"/>
@@ -616,8 +1031,8 @@
         </w:r>
       </w:hyperlink>
     </w:p>
-    <w:bookmarkEnd w:id="49"/>
-    <w:bookmarkStart w:id="51" w:name="ref-Davis:2021vq"/>
+    <w:bookmarkEnd w:id="62"/>
+    <w:bookmarkStart w:id="64" w:name="ref-Davis:2021vq"/>
     <w:p>
       <w:pPr>
         <w:pStyle w:val="Bibliography"/>
@@ -654,7 +1069,7 @@
       <w:r>
         <w:t xml:space="preserve"> </w:t>
       </w:r>
-      <w:hyperlink r:id="rId50">
+      <w:hyperlink r:id="rId63">
         <w:r>
           <w:rPr>
             <w:rStyle w:val="Hyperlink"/>
@@ -663,8 +1078,8 @@
         </w:r>
       </w:hyperlink>
     </w:p>
-    <w:bookmarkEnd w:id="51"/>
-    <w:bookmarkStart w:id="53" w:name="ref-Blostein:2020aa"/>
+    <w:bookmarkEnd w:id="64"/>
+    <w:bookmarkStart w:id="66" w:name="ref-Blostein:2020aa"/>
     <w:p>
       <w:pPr>
         <w:pStyle w:val="Bibliography"/>
@@ -708,7 +1123,7 @@
       <w:r>
         <w:t xml:space="preserve"> </w:t>
       </w:r>
-      <w:hyperlink r:id="rId52">
+      <w:hyperlink r:id="rId65">
         <w:r>
           <w:rPr>
             <w:rStyle w:val="Hyperlink"/>
@@ -717,8 +1132,8 @@
         </w:r>
       </w:hyperlink>
     </w:p>
-    <w:bookmarkEnd w:id="53"/>
-    <w:bookmarkStart w:id="55" w:name="ref-Blostein:2020wc"/>
+    <w:bookmarkEnd w:id="66"/>
+    <w:bookmarkStart w:id="68" w:name="ref-Blostein:2020wc"/>
     <w:p>
       <w:pPr>
         <w:pStyle w:val="Bibliography"/>
@@ -762,7 +1177,7 @@
       <w:r>
         <w:t xml:space="preserve"> </w:t>
       </w:r>
-      <w:hyperlink r:id="rId54">
+      <w:hyperlink r:id="rId67">
         <w:r>
           <w:rPr>
             <w:rStyle w:val="Hyperlink"/>
@@ -771,8 +1186,8 @@
         </w:r>
       </w:hyperlink>
     </w:p>
-    <w:bookmarkEnd w:id="55"/>
-    <w:bookmarkStart w:id="57" w:name="ref-Collingwood2020"/>
+    <w:bookmarkEnd w:id="68"/>
+    <w:bookmarkStart w:id="70" w:name="ref-Collingwood2020"/>
     <w:p>
       <w:pPr>
         <w:pStyle w:val="Bibliography"/>
@@ -831,7 +1246,7 @@
       <w:r>
         <w:t xml:space="preserve"> </w:t>
       </w:r>
-      <w:hyperlink r:id="rId56">
+      <w:hyperlink r:id="rId69">
         <w:r>
           <w:rPr>
             <w:rStyle w:val="Hyperlink"/>
@@ -840,24 +1255,24 @@
         </w:r>
       </w:hyperlink>
     </w:p>
-    <w:bookmarkEnd w:id="57"/>
-    <w:bookmarkStart w:id="59" w:name="ref-Manohar:2020vw"/>
+    <w:bookmarkEnd w:id="70"/>
+    <w:bookmarkStart w:id="72" w:name="ref-Manohar:2020vw"/>
     <w:p>
       <w:pPr>
         <w:pStyle w:val="Bibliography"/>
       </w:pPr>
       <w:r>
-        <w:t xml:space="preserve">Manohar, J, Hatt, S, DeMarzo, BB,</w:t>
-      </w:r>
-      <w:r>
-        <w:t xml:space="preserve"> </w:t>
-      </w:r>
-      <w:r>
-        <w:rPr>
-          <w:bCs/>
-          <w:b/>
-        </w:rPr>
-        <w:t xml:space="preserve">Blostein, F,</w:t>
+        <w:t xml:space="preserve">Manohar*, J, Hatt*, S, DeMarzo*, BB,</w:t>
+      </w:r>
+      <w:r>
+        <w:t xml:space="preserve"> </w:t>
+      </w:r>
+      <w:r>
+        <w:rPr>
+          <w:bCs/>
+          <w:b/>
+        </w:rPr>
+        <w:t xml:space="preserve">Blostein*, F,</w:t>
       </w:r>
       <w:r>
         <w:t xml:space="preserve"> Cronenwett, AEW, Wu, J, Lee, KH, &amp; Foxman, B. (2020). Profiles of the bacterial community in short-term indwelling urinary catheters by duration of catheterization and subsequent urinary tract infection.</w:t>
@@ -891,7 +1306,7 @@
       <w:r>
         <w:t xml:space="preserve"> </w:t>
       </w:r>
-      <w:hyperlink r:id="rId58">
+      <w:hyperlink r:id="rId71">
         <w:r>
           <w:rPr>
             <w:rStyle w:val="Hyperlink"/>
@@ -900,24 +1315,24 @@
         </w:r>
       </w:hyperlink>
     </w:p>
-    <w:bookmarkEnd w:id="59"/>
-    <w:bookmarkStart w:id="61" w:name="ref-Ramadugu2020"/>
+    <w:bookmarkEnd w:id="72"/>
+    <w:bookmarkStart w:id="74" w:name="ref-Ramadugu2020"/>
     <w:p>
       <w:pPr>
         <w:pStyle w:val="Bibliography"/>
       </w:pPr>
       <w:r>
-        <w:t xml:space="preserve">Ramadugu, K,</w:t>
-      </w:r>
-      <w:r>
-        <w:t xml:space="preserve"> </w:t>
-      </w:r>
-      <w:r>
-        <w:rPr>
-          <w:bCs/>
-          <w:b/>
-        </w:rPr>
-        <w:t xml:space="preserve">Blostein, F,</w:t>
+        <w:t xml:space="preserve">Ramadugu*, K,</w:t>
+      </w:r>
+      <w:r>
+        <w:t xml:space="preserve"> </w:t>
+      </w:r>
+      <w:r>
+        <w:rPr>
+          <w:bCs/>
+          <w:b/>
+        </w:rPr>
+        <w:t xml:space="preserve">Blostein*, F,</w:t>
       </w:r>
       <w:r>
         <w:t xml:space="preserve"> Bhaumik, D, Jiang, W, Davis, E, Salzman, E, Srinivasan, U, Marrs, CF, Neiswanger, K, McNeil, DW, Marazita, ML, &amp; Foxman, B. (2020).</w:t>
@@ -960,7 +1375,7 @@
       <w:r>
         <w:t xml:space="preserve"> </w:t>
       </w:r>
-      <w:hyperlink r:id="rId60">
+      <w:hyperlink r:id="rId73">
         <w:r>
           <w:rPr>
             <w:rStyle w:val="Hyperlink"/>
@@ -969,8 +1384,8 @@
         </w:r>
       </w:hyperlink>
     </w:p>
-    <w:bookmarkEnd w:id="61"/>
-    <w:bookmarkStart w:id="63" w:name="ref-Townsend:2020ui"/>
+    <w:bookmarkEnd w:id="74"/>
+    <w:bookmarkStart w:id="76" w:name="ref-Townsend:2020ui"/>
     <w:p>
       <w:pPr>
         <w:pStyle w:val="Bibliography"/>
@@ -1020,7 +1435,7 @@
       <w:r>
         <w:t xml:space="preserve"> </w:t>
       </w:r>
-      <w:hyperlink r:id="rId62">
+      <w:hyperlink r:id="rId75">
         <w:r>
           <w:rPr>
             <w:rStyle w:val="Hyperlink"/>
@@ -1029,8 +1444,8 @@
         </w:r>
       </w:hyperlink>
     </w:p>
-    <w:bookmarkEnd w:id="63"/>
-    <w:bookmarkStart w:id="65" w:name="ref-Blostein:2017wc"/>
+    <w:bookmarkEnd w:id="76"/>
+    <w:bookmarkStart w:id="78" w:name="ref-Blostein:2017wc"/>
     <w:p>
       <w:pPr>
         <w:pStyle w:val="Bibliography"/>
@@ -1074,7 +1489,7 @@
       <w:r>
         <w:t xml:space="preserve"> </w:t>
       </w:r>
-      <w:hyperlink r:id="rId64">
+      <w:hyperlink r:id="rId77">
         <w:r>
           <w:rPr>
             <w:rStyle w:val="Hyperlink"/>
@@ -1083,8 +1498,8 @@
         </w:r>
       </w:hyperlink>
     </w:p>
-    <w:bookmarkEnd w:id="65"/>
-    <w:bookmarkStart w:id="67" w:name="ref-Blostein:2017vo"/>
+    <w:bookmarkEnd w:id="78"/>
+    <w:bookmarkStart w:id="80" w:name="ref-Blostein:2017vo"/>
     <w:p>
       <w:pPr>
         <w:pStyle w:val="Bibliography"/>
@@ -1128,7 +1543,7 @@
       <w:r>
         <w:t xml:space="preserve"> </w:t>
       </w:r>
-      <w:hyperlink r:id="rId66">
+      <w:hyperlink r:id="rId79">
         <w:r>
           <w:rPr>
             <w:rStyle w:val="Hyperlink"/>
@@ -1137,18 +1552,18 @@
         </w:r>
       </w:hyperlink>
     </w:p>
-    <w:bookmarkEnd w:id="67"/>
-    <w:bookmarkEnd w:id="68"/>
-    <w:p>
-      <w:pPr>
-        <w:pStyle w:val="BodyText"/>
-      </w:pPr>
-      <w:r>
-        <w:rPr>
-          <w:bCs/>
-          <w:b/>
-        </w:rPr>
-        <w:t xml:space="preserve">In Press</w:t>
+    <w:bookmarkEnd w:id="80"/>
+    <w:bookmarkEnd w:id="81"/>
+    <w:p>
+      <w:pPr>
+        <w:pStyle w:val="BodyText"/>
+      </w:pPr>
+      <w:r>
+        <w:rPr>
+          <w:bCs/>
+          <w:b/>
+        </w:rPr>
+        <w:t xml:space="preserve">In Review</w:t>
       </w:r>
     </w:p>
     <w:p>
@@ -1157,8 +1572,13 @@
           <w:ilvl w:val="0"/>
           <w:numId w:val="1001"/>
         </w:numPr>
-        <w:pStyle w:val="Compact"/>
-      </w:pPr>
+      </w:pPr>
+      <w:r>
+        <w:t xml:space="preserve">Higgins Tejera, C, Ware, EB, Hicken, MT, Kobayashi, MT, Wang, H, Adkins-Jackson, PB,</w:t>
+      </w:r>
+      <w:r>
+        <w:t xml:space="preserve"> </w:t>
+      </w:r>
       <w:r>
         <w:rPr>
           <w:bCs/>
@@ -1167,23 +1587,20 @@
         <w:t xml:space="preserve">Blostein, F</w:t>
       </w:r>
       <w:r>
-        <w:t xml:space="preserve">, Bhaumik, D, Davis, E, Salzman, E, Shedden, K, Duhaime, M, Bakulski, KM, McNeil,DW, Marazita, ML, &amp; Foxman, B. (2022). Evaluating the ecological hypothesis: Early life salivary microbiome assembly predicts dental caries in a longitudinal case-control study.doi:</w:t>
-      </w:r>
-      <w:r>
-        <w:t xml:space="preserve"> </w:t>
-      </w:r>
-      <w:hyperlink r:id="rId69">
+        <w:t xml:space="preserve">, Zawistowski, M, Mukherjee, B, Bakulski, KM. The Mediating Role of Systemic Inflammation and Moderating Role of Race/Ethnicity in Racialized Disparities in Incident Dementia: A Decomposition Analysis. (2023). doi:</w:t>
+      </w:r>
+      <w:r>
+        <w:t xml:space="preserve"> </w:t>
+      </w:r>
+      <w:hyperlink r:id="rId82">
         <w:r>
           <w:rPr>
             <w:rStyle w:val="Hyperlink"/>
           </w:rPr>
-          <w:t xml:space="preserve">https://doi.org/10.21203/rs.3.rs-848589/v2</w:t>
+          <w:t xml:space="preserve">https://doi.org/10.1101/2023.03.22.23287593</w:t>
         </w:r>
       </w:hyperlink>
       <w:r>
-        <w:t xml:space="preserve">.</w:t>
-      </w:r>
-      <w:r>
         <w:t xml:space="preserve"> </w:t>
       </w:r>
       <w:r>
@@ -1191,34 +1608,18 @@
           <w:iCs/>
           <w:i/>
         </w:rPr>
-        <w:t xml:space="preserve">Microbiome</w:t>
-      </w:r>
-      <w:r>
-        <w:t xml:space="preserve">.</w:t>
-      </w:r>
-    </w:p>
-    <w:p>
-      <w:pPr>
-        <w:pStyle w:val="FirstParagraph"/>
-      </w:pPr>
-      <w:r>
-        <w:rPr>
-          <w:bCs/>
-          <w:b/>
-        </w:rPr>
-        <w:t xml:space="preserve">In Review</w:t>
+        <w:t xml:space="preserve">In review</w:t>
       </w:r>
     </w:p>
     <w:p>
       <w:pPr>
         <w:numPr>
           <w:ilvl w:val="0"/>
-          <w:numId w:val="1002"/>
+          <w:numId w:val="1001"/>
         </w:numPr>
-        <w:pStyle w:val="Compact"/>
-      </w:pPr>
-      <w:r>
-        <w:t xml:space="preserve">Byrd, M, Davis, E,</w:t>
+      </w:pPr>
+      <w:r>
+        <w:t xml:space="preserve">Wang, H, Bakulski, KM,</w:t>
       </w:r>
       <w:r>
         <w:t xml:space="preserve"> </w:t>
@@ -1231,8 +1632,19 @@
         <w:t xml:space="preserve">Blostein, F</w:t>
       </w:r>
       <w:r>
-        <w:t xml:space="preserve">, Bhaumik, D, Neiswanger, K, Shaffer, J, McNeil, D, Marazita, M, Foxman, B. (2022). Risk of postpartum dental caries: survival analysis of women in Appalachia.</w:t>
-      </w:r>
+        <w:t xml:space="preserve">, Porath, BR, Higgins Tejera, C, Ware, EB. Depressive symptoms are associated with DNA methylation age acceleration in a cross-sectional analysis of adults over age 50 in the United States. (2023). doi:</w:t>
+      </w:r>
+      <w:r>
+        <w:t xml:space="preserve"> </w:t>
+      </w:r>
+      <w:hyperlink r:id="rId83">
+        <w:r>
+          <w:rPr>
+            <w:rStyle w:val="Hyperlink"/>
+          </w:rPr>
+          <w:t xml:space="preserve">https://doi.org/10.1101/2023.04.24.23289052</w:t>
+        </w:r>
+      </w:hyperlink>
       <w:r>
         <w:t xml:space="preserve"> </w:t>
       </w:r>
@@ -1241,11 +1653,89 @@
           <w:iCs/>
           <w:i/>
         </w:rPr>
-        <w:t xml:space="preserve">In review.</w:t>
-      </w:r>
-    </w:p>
-    <w:bookmarkEnd w:id="70"/>
-    <w:bookmarkStart w:id="71" w:name="grant-support"/>
+        <w:t xml:space="preserve">In review</w:t>
+      </w:r>
+    </w:p>
+    <w:p>
+      <w:pPr>
+        <w:numPr>
+          <w:ilvl w:val="0"/>
+          <w:numId w:val="1001"/>
+        </w:numPr>
+      </w:pPr>
+      <w:r>
+        <w:t xml:space="preserve">Kresge</w:t>
+      </w:r>
+      <m:oMath>
+        <m:sSup>
+          <m:e>
+            <m:r>
+              <m:t>​</m:t>
+            </m:r>
+          </m:e>
+          <m:sup>
+            <m:r>
+              <m:rPr>
+                <m:sty m:val="p"/>
+              </m:rPr>
+              <m:t>*</m:t>
+            </m:r>
+          </m:sup>
+        </m:sSup>
+      </m:oMath>
+      <w:r>
+        <w:t xml:space="preserve">, H,</w:t>
+      </w:r>
+      <w:r>
+        <w:t xml:space="preserve"> </w:t>
+      </w:r>
+      <w:r>
+        <w:rPr>
+          <w:bCs/>
+          <w:b/>
+        </w:rPr>
+        <w:t xml:space="preserve">Blostein</w:t>
+      </w:r>
+      <m:oMath>
+        <m:sSup>
+          <m:e>
+            <m:r>
+              <m:t>​</m:t>
+            </m:r>
+          </m:e>
+          <m:sup>
+            <m:r>
+              <m:rPr>
+                <m:sty m:val="p"/>
+              </m:rPr>
+              <m:t>*</m:t>
+            </m:r>
+          </m:sup>
+        </m:sSup>
+      </m:oMath>
+      <w:r>
+        <w:rPr>
+          <w:bCs/>
+          <w:b/>
+        </w:rPr>
+        <w:t xml:space="preserve">, F</w:t>
+      </w:r>
+      <w:r>
+        <w:t xml:space="preserve">, Goleva, S., Albiñana, C, Revez, J, Wray, N, Vilhjálmaaon, B, Zhu, Z, McGrath, J, Davis, L. Phenome-wide association study of health outcomes associated with the genetic correlates of 25 hydroxyvitamin D concentration and vitamin D binding protein concentration. (2023).</w:t>
+      </w:r>
+      <w:r>
+        <w:t xml:space="preserve"> </w:t>
+      </w:r>
+      <w:r>
+        <w:rPr>
+          <w:iCs/>
+          <w:i/>
+        </w:rPr>
+        <w:t xml:space="preserve">In review</w:t>
+      </w:r>
+    </w:p>
+    <w:bookmarkEnd w:id="84"/>
+    <w:bookmarkStart w:id="85" w:name="grant-support"/>
     <w:p>
       <w:pPr>
         <w:pStyle w:val="Heading2"/>
@@ -1264,14 +1754,156 @@
       <w:r>
         <w:t xml:space="preserve"> </w:t>
       </w:r>
+      <m:oMath>
+        <m:r>
+          <m:t> </m:t>
+        </m:r>
+        <m:r>
+          <m:t> </m:t>
+        </m:r>
+        <m:r>
+          <m:t> </m:t>
+        </m:r>
+        <m:r>
+          <m:t> </m:t>
+        </m:r>
+        <m:r>
+          <m:t> </m:t>
+        </m:r>
+        <m:r>
+          <m:t> </m:t>
+        </m:r>
+        <m:r>
+          <m:t> </m:t>
+        </m:r>
+        <m:r>
+          <m:t> </m:t>
+        </m:r>
+        <m:r>
+          <m:t> </m:t>
+        </m:r>
+        <m:r>
+          <m:t> </m:t>
+        </m:r>
+        <m:r>
+          <m:t> </m:t>
+        </m:r>
+        <m:r>
+          <m:t> </m:t>
+        </m:r>
+        <m:r>
+          <m:t> </m:t>
+        </m:r>
+        <m:r>
+          <m:t> </m:t>
+        </m:r>
+        <m:r>
+          <m:t> </m:t>
+        </m:r>
+        <m:r>
+          <m:t> </m:t>
+        </m:r>
+        <m:r>
+          <m:t> </m:t>
+        </m:r>
+        <m:r>
+          <m:t> </m:t>
+        </m:r>
+        <m:r>
+          <m:t> </m:t>
+        </m:r>
+        <m:r>
+          <m:t> </m:t>
+        </m:r>
+        <m:r>
+          <m:t> </m:t>
+        </m:r>
+        <m:r>
+          <m:t> </m:t>
+        </m:r>
+      </m:oMath>
+      <w:r>
+        <w:t xml:space="preserve"> </w:t>
+      </w:r>
       <w:r>
         <w:t xml:space="preserve">Blostein (PI).</w:t>
       </w:r>
       <w:r>
         <w:t xml:space="preserve"> </w:t>
       </w:r>
-      <w:r>
-        <w:t xml:space="preserve">/01/2022-05/30/2023</w:t>
+      <m:oMath>
+        <m:r>
+          <m:t> </m:t>
+        </m:r>
+        <m:r>
+          <m:t> </m:t>
+        </m:r>
+        <m:r>
+          <m:t> </m:t>
+        </m:r>
+        <m:r>
+          <m:t> </m:t>
+        </m:r>
+        <m:r>
+          <m:t> </m:t>
+        </m:r>
+        <m:r>
+          <m:t> </m:t>
+        </m:r>
+        <m:r>
+          <m:t> </m:t>
+        </m:r>
+        <m:r>
+          <m:t> </m:t>
+        </m:r>
+        <m:r>
+          <m:t> </m:t>
+        </m:r>
+        <m:r>
+          <m:t> </m:t>
+        </m:r>
+        <m:r>
+          <m:t> </m:t>
+        </m:r>
+        <m:r>
+          <m:t> </m:t>
+        </m:r>
+        <m:r>
+          <m:t> </m:t>
+        </m:r>
+        <m:r>
+          <m:t> </m:t>
+        </m:r>
+        <m:r>
+          <m:t> </m:t>
+        </m:r>
+        <m:r>
+          <m:t> </m:t>
+        </m:r>
+        <m:r>
+          <m:t> </m:t>
+        </m:r>
+        <m:r>
+          <m:t> </m:t>
+        </m:r>
+        <m:r>
+          <m:t> </m:t>
+        </m:r>
+        <m:r>
+          <m:t> </m:t>
+        </m:r>
+        <m:r>
+          <m:t> </m:t>
+        </m:r>
+        <m:r>
+          <m:t> </m:t>
+        </m:r>
+      </m:oMath>
+      <w:r>
+        <w:t xml:space="preserve"> </w:t>
+      </w:r>
+      <w:r>
+        <w:t xml:space="preserve">01/01/2022-05/30/2023</w:t>
       </w:r>
       <w:r>
         <w:br/>
@@ -1306,14 +1938,156 @@
       <w:r>
         <w:t xml:space="preserve"> </w:t>
       </w:r>
+      <m:oMath>
+        <m:r>
+          <m:t> </m:t>
+        </m:r>
+        <m:r>
+          <m:t> </m:t>
+        </m:r>
+        <m:r>
+          <m:t> </m:t>
+        </m:r>
+        <m:r>
+          <m:t> </m:t>
+        </m:r>
+        <m:r>
+          <m:t> </m:t>
+        </m:r>
+        <m:r>
+          <m:t> </m:t>
+        </m:r>
+        <m:r>
+          <m:t> </m:t>
+        </m:r>
+        <m:r>
+          <m:t> </m:t>
+        </m:r>
+        <m:r>
+          <m:t> </m:t>
+        </m:r>
+        <m:r>
+          <m:t> </m:t>
+        </m:r>
+        <m:r>
+          <m:t> </m:t>
+        </m:r>
+        <m:r>
+          <m:t> </m:t>
+        </m:r>
+        <m:r>
+          <m:t> </m:t>
+        </m:r>
+        <m:r>
+          <m:t> </m:t>
+        </m:r>
+        <m:r>
+          <m:t> </m:t>
+        </m:r>
+        <m:r>
+          <m:t> </m:t>
+        </m:r>
+        <m:r>
+          <m:t> </m:t>
+        </m:r>
+        <m:r>
+          <m:t> </m:t>
+        </m:r>
+        <m:r>
+          <m:t> </m:t>
+        </m:r>
+        <m:r>
+          <m:t> </m:t>
+        </m:r>
+        <m:r>
+          <m:t> </m:t>
+        </m:r>
+        <m:r>
+          <m:t> </m:t>
+        </m:r>
+      </m:oMath>
+      <w:r>
+        <w:t xml:space="preserve"> </w:t>
+      </w:r>
       <w:r>
         <w:t xml:space="preserve">Blostein (PI).</w:t>
       </w:r>
       <w:r>
         <w:t xml:space="preserve"> </w:t>
       </w:r>
-      <w:r>
-        <w:t xml:space="preserve">/01/2020-08/31/2023.</w:t>
+      <m:oMath>
+        <m:r>
+          <m:t> </m:t>
+        </m:r>
+        <m:r>
+          <m:t> </m:t>
+        </m:r>
+        <m:r>
+          <m:t> </m:t>
+        </m:r>
+        <m:r>
+          <m:t> </m:t>
+        </m:r>
+        <m:r>
+          <m:t> </m:t>
+        </m:r>
+        <m:r>
+          <m:t> </m:t>
+        </m:r>
+        <m:r>
+          <m:t> </m:t>
+        </m:r>
+        <m:r>
+          <m:t> </m:t>
+        </m:r>
+        <m:r>
+          <m:t> </m:t>
+        </m:r>
+        <m:r>
+          <m:t> </m:t>
+        </m:r>
+        <m:r>
+          <m:t> </m:t>
+        </m:r>
+        <m:r>
+          <m:t> </m:t>
+        </m:r>
+        <m:r>
+          <m:t> </m:t>
+        </m:r>
+        <m:r>
+          <m:t> </m:t>
+        </m:r>
+        <m:r>
+          <m:t> </m:t>
+        </m:r>
+        <m:r>
+          <m:t> </m:t>
+        </m:r>
+        <m:r>
+          <m:t> </m:t>
+        </m:r>
+        <m:r>
+          <m:t> </m:t>
+        </m:r>
+        <m:r>
+          <m:t> </m:t>
+        </m:r>
+        <m:r>
+          <m:t> </m:t>
+        </m:r>
+        <m:r>
+          <m:t> </m:t>
+        </m:r>
+        <m:r>
+          <m:t> </m:t>
+        </m:r>
+      </m:oMath>
+      <w:r>
+        <w:t xml:space="preserve"> </w:t>
+      </w:r>
+      <w:r>
+        <w:t xml:space="preserve">09/01/2020-08/31/2023.</w:t>
       </w:r>
       <w:r>
         <w:br/>
@@ -1338,8 +2112,8 @@
         <w:t xml:space="preserve">Role: Principal Investigator.</w:t>
       </w:r>
     </w:p>
-    <w:bookmarkEnd w:id="71"/>
-    <w:bookmarkStart w:id="72" w:name="awards-honors"/>
+    <w:bookmarkEnd w:id="85"/>
+    <w:bookmarkStart w:id="86" w:name="awards-honors"/>
     <w:p>
       <w:pPr>
         <w:pStyle w:val="Heading2"/>
@@ -1381,7 +2155,7 @@
         <w:t xml:space="preserve"> </w:t>
       </w:r>
       <w:r>
-        <w:t xml:space="preserve">Nominated for the University of Michigan Proquest Distinguished Dissertation Award by University of Michigan School of Public Health Department of Epidemiology</w:t>
+        <w:t xml:space="preserve">University of Michigan ProQuest Distinguished Dissertation Award</w:t>
       </w:r>
     </w:p>
     <w:p>
@@ -1660,8 +2434,8 @@
         <w:t xml:space="preserve">Sydney J and Irene Shipman Scholarship Awardee</w:t>
       </w:r>
     </w:p>
-    <w:bookmarkEnd w:id="72"/>
-    <w:bookmarkStart w:id="75" w:name="teaching"/>
+    <w:bookmarkEnd w:id="86"/>
+    <w:bookmarkStart w:id="89" w:name="teaching"/>
     <w:p>
       <w:pPr>
         <w:pStyle w:val="Heading2"/>
@@ -1682,7 +2456,7 @@
         <w:t xml:space="preserve">All teaching conducted at the University of Michigan, Ann Arbor, Michigan</w:t>
       </w:r>
     </w:p>
-    <w:bookmarkStart w:id="73" w:name="instructor"/>
+    <w:bookmarkStart w:id="87" w:name="instructor"/>
     <w:p>
       <w:pPr>
         <w:pStyle w:val="Heading3"/>
@@ -1827,8 +2601,8 @@
         <w:t xml:space="preserve">; 2013-2014. 25-30 undergraduate-level students/section, 1 section/year, fall semester. Title: Teaching assistant.</w:t>
       </w:r>
     </w:p>
-    <w:bookmarkEnd w:id="73"/>
-    <w:bookmarkStart w:id="74" w:name="guest-lecturing"/>
+    <w:bookmarkEnd w:id="87"/>
+    <w:bookmarkStart w:id="88" w:name="guest-lecturing"/>
     <w:p>
       <w:pPr>
         <w:pStyle w:val="Heading3"/>
@@ -1853,7 +2627,7 @@
         <w:t xml:space="preserve">Molecular Epidemiology (EPID 582)</w:t>
       </w:r>
       <w:r>
-        <w:t xml:space="preserve">; 2021. 55-85 graduate-level students/session.</w:t>
+        <w:t xml:space="preserve">; 2021. 15-25 graduate-level students/session.</w:t>
       </w:r>
     </w:p>
     <w:p>
@@ -1889,9 +2663,9 @@
         <w:t xml:space="preserve">2020. 50-85 graduate-level students/session.</w:t>
       </w:r>
     </w:p>
-    <w:bookmarkEnd w:id="74"/>
-    <w:bookmarkEnd w:id="75"/>
-    <w:bookmarkStart w:id="78" w:name="presentations"/>
+    <w:bookmarkEnd w:id="88"/>
+    <w:bookmarkEnd w:id="89"/>
+    <w:bookmarkStart w:id="92" w:name="presentations"/>
     <w:p>
       <w:pPr>
         <w:pStyle w:val="Heading2"/>
@@ -1900,7 +2674,7 @@
         <w:t xml:space="preserve">Presentations</w:t>
       </w:r>
     </w:p>
-    <w:bookmarkStart w:id="76" w:name="oral-presentations"/>
+    <w:bookmarkStart w:id="90" w:name="oral-presentations"/>
     <w:p>
       <w:pPr>
         <w:pStyle w:val="Heading3"/>
@@ -1918,6 +2692,24 @@
           <w:bCs/>
           <w:b/>
         </w:rPr>
+        <w:t xml:space="preserve">July 2023</w:t>
+      </w:r>
+      <w:r>
+        <w:t xml:space="preserve"> </w:t>
+      </w:r>
+      <w:r>
+        <w:t xml:space="preserve">Electronic health reported-sex as a modifier of type 2 diabetes comorbidities and genetic associations. Center for Precision Medicine, Vanderbilt University Medical Center. Seminar.</w:t>
+      </w:r>
+    </w:p>
+    <w:p>
+      <w:pPr>
+        <w:pStyle w:val="BodyText"/>
+      </w:pPr>
+      <w:r>
+        <w:rPr>
+          <w:bCs/>
+          <w:b/>
+        </w:rPr>
         <w:t xml:space="preserve">July 2022</w:t>
       </w:r>
       <w:r>
@@ -2095,8 +2887,8 @@
         <w:t xml:space="preserve">Research.</w:t>
       </w:r>
     </w:p>
-    <w:bookmarkEnd w:id="76"/>
-    <w:bookmarkStart w:id="77" w:name="posters"/>
+    <w:bookmarkEnd w:id="90"/>
+    <w:bookmarkStart w:id="91" w:name="posters"/>
     <w:p>
       <w:pPr>
         <w:pStyle w:val="Heading3"/>
@@ -2114,6 +2906,24 @@
           <w:bCs/>
           <w:b/>
         </w:rPr>
+        <w:t xml:space="preserve">October 2023</w:t>
+      </w:r>
+      <w:r>
+        <w:t xml:space="preserve"> </w:t>
+      </w:r>
+      <w:r>
+        <w:t xml:space="preserve">Sex differences in genetic architecture of clinical laboratory tests: A lab wide analysis in the electronic health record. Annual Meeting of the American Society of Human Genetics.</w:t>
+      </w:r>
+    </w:p>
+    <w:p>
+      <w:pPr>
+        <w:pStyle w:val="BodyText"/>
+      </w:pPr>
+      <w:r>
+        <w:rPr>
+          <w:bCs/>
+          <w:b/>
+        </w:rPr>
         <w:t xml:space="preserve">July 2021</w:t>
       </w:r>
       <w:r>
@@ -2297,9 +3107,9 @@
         <w:t xml:space="preserve">Conference.</w:t>
       </w:r>
     </w:p>
-    <w:bookmarkEnd w:id="77"/>
-    <w:bookmarkEnd w:id="78"/>
-    <w:bookmarkStart w:id="79" w:name="skills"/>
+    <w:bookmarkEnd w:id="91"/>
+    <w:bookmarkEnd w:id="92"/>
+    <w:bookmarkStart w:id="93" w:name="skills"/>
     <w:p>
       <w:pPr>
         <w:pStyle w:val="Heading2"/>
@@ -2350,8 +3160,8 @@
         <w:t xml:space="preserve">Spanish – Proficient</w:t>
       </w:r>
     </w:p>
-    <w:bookmarkEnd w:id="79"/>
-    <w:bookmarkStart w:id="81" w:name="service-science-communication"/>
+    <w:bookmarkEnd w:id="93"/>
+    <w:bookmarkStart w:id="95" w:name="service-science-communication"/>
     <w:p>
       <w:pPr>
         <w:pStyle w:val="Heading2"/>
@@ -2375,7 +3185,7 @@
         <w:t xml:space="preserve"> </w:t>
       </w:r>
       <w:r>
-        <w:t xml:space="preserve">Serves as a team analyst for Statistics in the Community, a community outreach program where graduate students provide free expertise on data organization, analysis and interpretation to non-profit governmental and community organizations.</w:t>
+        <w:t xml:space="preserve">2021-2022 Served as a team analyst for Statistics in the Community, a community outreach program where graduate students provide free expertise on data organization, analysis and interpretation to non-profit governmental and community organizations.</w:t>
       </w:r>
     </w:p>
     <w:p>
@@ -2393,7 +3203,7 @@
         <w:t xml:space="preserve"> </w:t>
       </w:r>
       <w:r>
-        <w:t xml:space="preserve">Serves as a student liaison for the Women in Science and Engineering program at the University of Michigan. Designed and hosted a microbiology- and epidemiology-themed session for approximately 20 middle-school students at a summer science camp hosted by Women in Science and Engineering.</w:t>
+        <w:t xml:space="preserve">2021-2022 Served as a student liaison for the Women in Science and Engineering program at the University of Michigan. Designed and hosted a microbiology- and epidemiology-themed session for approximately 20 middle-school students at a summer science camp hosted by Women in Science and Engineering.</w:t>
       </w:r>
     </w:p>
     <w:p>
@@ -2434,7 +3244,7 @@
       <w:r>
         <w:t xml:space="preserve"> </w:t>
       </w:r>
-      <w:hyperlink r:id="rId80">
+      <w:hyperlink r:id="rId94">
         <w:r>
           <w:rPr>
             <w:rStyle w:val="Hyperlink"/>
@@ -2592,15 +3402,15 @@
         <w:pStyle w:val="BodyText"/>
       </w:pPr>
       <w:r>
-        <w:t xml:space="preserve">International Association for Dental Research</w:t>
-      </w:r>
-    </w:p>
-    <w:p>
-      <w:pPr>
-        <w:pStyle w:val="BodyText"/>
-      </w:pPr>
-      <w:r>
-        <w:t xml:space="preserve">International Society of Microbial Ecology</w:t>
+        <w:t xml:space="preserve">American Society for Human Genetics</w:t>
+      </w:r>
+    </w:p>
+    <w:p>
+      <w:pPr>
+        <w:pStyle w:val="BodyText"/>
+      </w:pPr>
+      <w:r>
+        <w:t xml:space="preserve">International Genetic Epidemiology Society</w:t>
       </w:r>
     </w:p>
     <w:p>
@@ -2617,6 +3427,14 @@
       </w:pPr>
       <w:r>
         <w:t xml:space="preserve">Society for Epidemiologic Research</w:t>
+      </w:r>
+    </w:p>
+    <w:p>
+      <w:pPr>
+        <w:pStyle w:val="BodyText"/>
+      </w:pPr>
+      <w:r>
+        <w:t xml:space="preserve">International Association for Dental Research 2018-2021</w:t>
       </w:r>
     </w:p>
     <w:p>
@@ -2626,8 +3444,8 @@
         </w:pict>
       </w:r>
     </w:p>
-    <w:bookmarkEnd w:id="81"/>
-    <w:bookmarkEnd w:id="82"/>
+    <w:bookmarkEnd w:id="95"/>
+    <w:bookmarkEnd w:id="96"/>
     <w:sectPr/>
   </w:body>
 </w:document>
@@ -2823,36 +3641,6 @@
     <w:abstractNumId w:val="990"/>
   </w:num>
   <w:num w:numId="1001">
-    <w:abstractNumId w:val="99411"/>
-    <w:lvlOverride w:ilvl="0">
-      <w:startOverride w:val="1"/>
-    </w:lvlOverride>
-    <w:lvlOverride w:ilvl="1">
-      <w:startOverride w:val="1"/>
-    </w:lvlOverride>
-    <w:lvlOverride w:ilvl="2">
-      <w:startOverride w:val="1"/>
-    </w:lvlOverride>
-    <w:lvlOverride w:ilvl="3">
-      <w:startOverride w:val="1"/>
-    </w:lvlOverride>
-    <w:lvlOverride w:ilvl="4">
-      <w:startOverride w:val="1"/>
-    </w:lvlOverride>
-    <w:lvlOverride w:ilvl="5">
-      <w:startOverride w:val="1"/>
-    </w:lvlOverride>
-    <w:lvlOverride w:ilvl="6">
-      <w:startOverride w:val="1"/>
-    </w:lvlOverride>
-    <w:lvlOverride w:ilvl="7">
-      <w:startOverride w:val="1"/>
-    </w:lvlOverride>
-    <w:lvlOverride w:ilvl="8">
-      <w:startOverride w:val="1"/>
-    </w:lvlOverride>
-  </w:num>
-  <w:num w:numId="1002">
     <w:abstractNumId w:val="99411"/>
     <w:lvlOverride w:ilvl="0">
       <w:startOverride w:val="1"/>

</xml_diff>